<commit_message>
Expanded 4.0 SWMM and EPANET Class Architecture with discussion of shared and application-specific code
</commit_message>
<xml_diff>
--- a/doc/Reengineering SWMM and EPANET Preliminary Conceptual Architectural Design.docx
+++ b/doc/Reengineering SWMM and EPANET Preliminary Conceptual Architectural Design.docx
@@ -1,6 +1,6 @@
 
 <file path=word/document.xml><?xml version="1.0" encoding="utf-8"?>
-<w:document xmlns:wpc="http://schemas.microsoft.com/office/word/2010/wordprocessingCanvas" xmlns:mc="http://schemas.openxmlformats.org/markup-compatibility/2006" xmlns:o="urn:schemas-microsoft-com:office:office" xmlns:r="http://schemas.openxmlformats.org/officeDocument/2006/relationships" xmlns:m="http://schemas.openxmlformats.org/officeDocument/2006/math" xmlns:v="urn:schemas-microsoft-com:vml" xmlns:wp14="http://schemas.microsoft.com/office/word/2010/wordprocessingDrawing" xmlns:wp="http://schemas.openxmlformats.org/drawingml/2006/wordprocessingDrawing" xmlns:w10="urn:schemas-microsoft-com:office:word" xmlns:w="http://schemas.openxmlformats.org/wordprocessingml/2006/main" xmlns:w14="http://schemas.microsoft.com/office/word/2010/wordml" xmlns:w15="http://schemas.microsoft.com/office/word/2012/wordml" xmlns:wpg="http://schemas.microsoft.com/office/word/2010/wordprocessingGroup" xmlns:wpi="http://schemas.microsoft.com/office/word/2010/wordprocessingInk" xmlns:wne="http://schemas.microsoft.com/office/word/2006/wordml" xmlns:wps="http://schemas.microsoft.com/office/word/2010/wordprocessingShape" mc:Ignorable="w14 w15 wp14">
+<w:document xmlns:ve="http://schemas.openxmlformats.org/markup-compatibility/2006" xmlns:o="urn:schemas-microsoft-com:office:office" xmlns:r="http://schemas.openxmlformats.org/officeDocument/2006/relationships" xmlns:m="http://schemas.openxmlformats.org/officeDocument/2006/math" xmlns:v="urn:schemas-microsoft-com:vml" xmlns:wp="http://schemas.openxmlformats.org/drawingml/2006/wordprocessingDrawing" xmlns:w10="urn:schemas-microsoft-com:office:word" xmlns:w="http://schemas.openxmlformats.org/wordprocessingml/2006/main" xmlns:wne="http://schemas.microsoft.com/office/word/2006/wordml">
   <w:body>
     <w:p>
       <w:pPr>
@@ -22,7 +22,7 @@
             <v:stroke joinstyle="miter"/>
             <v:path gradientshapeok="t" o:connecttype="rect"/>
           </v:shapetype>
-          <v:shape id="Text Box 2" o:spid="_x0000_s1026" type="#_x0000_t202" style="position:absolute;left:0;text-align:left;margin-left:-4.15pt;margin-top:5.6pt;width:468pt;height:420.65pt;z-index:2;visibility:visible" o:gfxdata="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" filled="f" stroked="f">
+          <v:shape id="Text Box 2" o:spid="_x0000_s1026" type="#_x0000_t202" style="position:absolute;left:0;text-align:left;margin-left:-4.15pt;margin-top:5.6pt;width:468pt;height:420.65pt;z-index:251657216;visibility:visible" o:gfxdata="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" filled="f" stroked="f">
             <v:textbox>
               <w:txbxContent>
                 <w:p>
@@ -188,8 +188,8 @@
                       <w:sz w:val="26"/>
                     </w:rPr>
                   </w:pPr>
-                  <w:smartTag w:uri="urn:schemas-microsoft-com:office:smarttags" w:element="place">
-                    <w:smartTag w:uri="urn:schemas-microsoft-com:office:smarttags" w:element="country-region">
+                  <w:smartTag w:uri="urn:schemas-microsoft-com:office:smarttags" w:element="country-region">
+                    <w:smartTag w:uri="urn:schemas-microsoft-com:office:smarttags" w:element="place">
                       <w:r>
                         <w:rPr>
                           <w:rFonts w:ascii="Tahoma" w:hAnsi="Tahoma" w:cs="Tahoma"/>
@@ -271,14 +271,16 @@
                       </w:rPr>
                       <w:t xml:space="preserve">, </w:t>
                     </w:r>
-                    <w:smartTag w:uri="urn:schemas-microsoft-com:office:smarttags" w:element="State">
-                      <w:r>
-                        <w:rPr>
-                          <w:rFonts w:ascii="Tahoma" w:hAnsi="Tahoma" w:cs="Tahoma"/>
-                          <w:sz w:val="26"/>
-                        </w:rPr>
-                        <w:t>Ohio</w:t>
-                      </w:r>
+                    <w:smartTag w:uri="urn:schemas-microsoft-com:office:smarttags" w:element="PostalCode">
+                      <w:smartTag w:uri="urn:schemas-microsoft-com:office:smarttags" w:element="State">
+                        <w:r>
+                          <w:rPr>
+                            <w:rFonts w:ascii="Tahoma" w:hAnsi="Tahoma" w:cs="Tahoma"/>
+                            <w:sz w:val="26"/>
+                          </w:rPr>
+                          <w:t>Ohio</w:t>
+                        </w:r>
+                      </w:smartTag>
                     </w:smartTag>
                     <w:r>
                       <w:rPr>
@@ -287,7 +289,7 @@
                       </w:rPr>
                       <w:t xml:space="preserve">  </w:t>
                     </w:r>
-                    <w:smartTag w:uri="urn:schemas-microsoft-com:office:smarttags" w:element="PostalCode">
+                    <w:smartTag w:uri="urn:schemas-microsoft-com:office:smarttags" w:element="place">
                       <w:r>
                         <w:rPr>
                           <w:rFonts w:ascii="Tahoma" w:hAnsi="Tahoma" w:cs="Tahoma"/>
@@ -380,7 +382,7 @@
           <w:noProof/>
         </w:rPr>
         <w:pict>
-          <v:oval id="Oval 506" o:spid="_x0000_s1027" style="position:absolute;left:0;text-align:left;margin-left:-144.05pt;margin-top:407.1pt;width:271.8pt;height:271.8pt;z-index:3;visibility:visible;v-text-anchor:middle" o:gfxdata="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" fillcolor="#2c6fb7" stroked="f" strokeweight="2pt">
+          <v:oval id="Oval 506" o:spid="_x0000_s1027" style="position:absolute;left:0;text-align:left;margin-left:-144.05pt;margin-top:407.1pt;width:271.8pt;height:271.8pt;z-index:251658240;visibility:visible;v-text-anchor:middle" o:gfxdata="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" fillcolor="#2c6fb7" stroked="f" strokeweight="2pt">
             <v:fill opacity="49087f"/>
           </v:oval>
         </w:pict>
@@ -409,7 +411,7 @@
             <v:path o:extrusionok="f" gradientshapeok="t" o:connecttype="rect"/>
             <o:lock v:ext="edit" aspectratio="t"/>
           </v:shapetype>
-          <v:shape id="Picture 1" o:spid="_x0000_s1028" type="#_x0000_t75" style="position:absolute;left:0;text-align:left;margin-left:282.75pt;margin-top:571.15pt;width:237pt;height:78.6pt;z-index:1;visibility:visible">
+          <v:shape id="Picture 1" o:spid="_x0000_s1028" type="#_x0000_t75" style="position:absolute;left:0;text-align:left;margin-left:282.75pt;margin-top:571.15pt;width:237pt;height:78.6pt;z-index:251656192;visibility:visible">
             <v:imagedata r:id="rId9" o:title=""/>
           </v:shape>
         </w:pict>
@@ -419,7 +421,7 @@
           <w:noProof/>
         </w:rPr>
         <w:pict>
-          <v:oval id="Oval 508" o:spid="_x0000_s1029" style="position:absolute;left:0;text-align:left;margin-left:-16.1pt;margin-top:498.35pt;width:280.45pt;height:280.45pt;z-index:4;visibility:visible;v-text-anchor:middle" o:gfxdata="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" fillcolor="#a1b951" stroked="f" strokeweight="2pt">
+          <v:oval id="Oval 508" o:spid="_x0000_s1029" style="position:absolute;left:0;text-align:left;margin-left:-16.1pt;margin-top:498.35pt;width:280.45pt;height:280.45pt;z-index:251659264;visibility:visible;v-text-anchor:middle" o:gfxdata="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" fillcolor="#a1b951" stroked="f" strokeweight="2pt">
             <v:fill opacity="32639f"/>
           </v:oval>
         </w:pict>
@@ -706,52 +708,54 @@
           <w:szCs w:val="26"/>
         </w:rPr>
       </w:pPr>
-      <w:smartTag w:uri="urn:schemas-microsoft-com:office:smarttags" w:element="place">
-        <w:smartTag w:uri="urn:schemas-microsoft-com:office:smarttags" w:element="City">
+      <w:smartTag w:uri="urn:schemas-microsoft-com:office:smarttags" w:element="City">
+        <w:smartTag w:uri="urn:schemas-microsoft-com:office:smarttags" w:element="place">
+          <w:smartTag w:uri="urn:schemas-microsoft-com:office:smarttags" w:element="City">
+            <w:r>
+              <w:rPr>
+                <w:rFonts w:ascii="Tahoma" w:hAnsi="Tahoma"/>
+                <w:sz w:val="26"/>
+                <w:szCs w:val="26"/>
+              </w:rPr>
+              <w:t>Mountain View</w:t>
+            </w:r>
+          </w:smartTag>
           <w:r>
             <w:rPr>
               <w:rFonts w:ascii="Tahoma" w:hAnsi="Tahoma"/>
               <w:sz w:val="26"/>
               <w:szCs w:val="26"/>
             </w:rPr>
-            <w:t>Mountain View</w:t>
+            <w:t xml:space="preserve">, </w:t>
           </w:r>
-        </w:smartTag>
-        <w:r>
-          <w:rPr>
-            <w:rFonts w:ascii="Tahoma" w:hAnsi="Tahoma"/>
-            <w:sz w:val="26"/>
-            <w:szCs w:val="26"/>
-          </w:rPr>
-          <w:t xml:space="preserve">, </w:t>
-        </w:r>
-        <w:smartTag w:uri="urn:schemas-microsoft-com:office:smarttags" w:element="State">
+          <w:smartTag w:uri="urn:schemas-microsoft-com:office:smarttags" w:element="State">
+            <w:r>
+              <w:rPr>
+                <w:rFonts w:ascii="Tahoma" w:hAnsi="Tahoma"/>
+                <w:sz w:val="26"/>
+                <w:szCs w:val="26"/>
+              </w:rPr>
+              <w:t>California</w:t>
+            </w:r>
+          </w:smartTag>
           <w:r>
             <w:rPr>
               <w:rFonts w:ascii="Tahoma" w:hAnsi="Tahoma"/>
               <w:sz w:val="26"/>
               <w:szCs w:val="26"/>
             </w:rPr>
-            <w:t>California</w:t>
+            <w:t xml:space="preserve">  </w:t>
           </w:r>
-        </w:smartTag>
-        <w:r>
-          <w:rPr>
-            <w:rFonts w:ascii="Tahoma" w:hAnsi="Tahoma"/>
-            <w:sz w:val="26"/>
-            <w:szCs w:val="26"/>
-          </w:rPr>
-          <w:t xml:space="preserve">  </w:t>
-        </w:r>
-        <w:smartTag w:uri="urn:schemas-microsoft-com:office:smarttags" w:element="PostalCode">
-          <w:r>
-            <w:rPr>
-              <w:rFonts w:ascii="Tahoma" w:hAnsi="Tahoma"/>
-              <w:sz w:val="26"/>
-              <w:szCs w:val="26"/>
-            </w:rPr>
-            <w:t>94043</w:t>
-          </w:r>
+          <w:smartTag w:uri="urn:schemas-microsoft-com:office:smarttags" w:element="PostalCode">
+            <w:r>
+              <w:rPr>
+                <w:rFonts w:ascii="Tahoma" w:hAnsi="Tahoma"/>
+                <w:sz w:val="26"/>
+                <w:szCs w:val="26"/>
+              </w:rPr>
+              <w:t>94043</w:t>
+            </w:r>
+          </w:smartTag>
         </w:smartTag>
       </w:smartTag>
     </w:p>
@@ -829,8 +833,8 @@
           <w:szCs w:val="26"/>
         </w:rPr>
       </w:pPr>
-      <w:smartTag w:uri="urn:schemas-microsoft-com:office:smarttags" w:element="place">
-        <w:smartTag w:uri="urn:schemas-microsoft-com:office:smarttags" w:element="country-region">
+      <w:smartTag w:uri="urn:schemas-microsoft-com:office:smarttags" w:element="country-region">
+        <w:smartTag w:uri="urn:schemas-microsoft-com:office:smarttags" w:element="place">
           <w:r>
             <w:rPr>
               <w:rFonts w:ascii="Tahoma" w:hAnsi="Tahoma"/>
@@ -902,7 +906,7 @@
           <w:szCs w:val="26"/>
         </w:rPr>
       </w:pPr>
-      <w:smartTag w:uri="urn:schemas-microsoft-com:office:smarttags" w:element="place">
+      <w:smartTag w:uri="urn:schemas-microsoft-com:office:smarttags" w:element="State">
         <w:smartTag w:uri="urn:schemas-microsoft-com:office:smarttags" w:element="City">
           <w:r>
             <w:rPr>
@@ -921,15 +925,17 @@
           </w:rPr>
           <w:t xml:space="preserve">, </w:t>
         </w:r>
-        <w:smartTag w:uri="urn:schemas-microsoft-com:office:smarttags" w:element="State">
-          <w:r>
-            <w:rPr>
-              <w:rFonts w:ascii="Tahoma" w:hAnsi="Tahoma"/>
-              <w:sz w:val="26"/>
-              <w:szCs w:val="26"/>
-            </w:rPr>
-            <w:t>Ohio</w:t>
-          </w:r>
+        <w:smartTag w:uri="urn:schemas-microsoft-com:office:smarttags" w:element="PostalCode">
+          <w:smartTag w:uri="urn:schemas-microsoft-com:office:smarttags" w:element="State">
+            <w:r>
+              <w:rPr>
+                <w:rFonts w:ascii="Tahoma" w:hAnsi="Tahoma"/>
+                <w:sz w:val="26"/>
+                <w:szCs w:val="26"/>
+              </w:rPr>
+              <w:t>Ohio</w:t>
+            </w:r>
+          </w:smartTag>
         </w:smartTag>
         <w:r>
           <w:rPr>
@@ -939,7 +945,7 @@
           </w:rPr>
           <w:t xml:space="preserve">  </w:t>
         </w:r>
-        <w:smartTag w:uri="urn:schemas-microsoft-com:office:smarttags" w:element="PostalCode">
+        <w:smartTag w:uri="urn:schemas-microsoft-com:office:smarttags" w:element="State">
           <w:r>
             <w:rPr>
               <w:rFonts w:ascii="Tahoma" w:hAnsi="Tahoma"/>
@@ -1048,7 +1054,6 @@
           <w:sz w:val="36"/>
           <w:szCs w:val="36"/>
         </w:rPr>
-        <w:lastRenderedPageBreak/>
         <w:t>TABLE OF CONTENTS</w:t>
       </w:r>
       <w:bookmarkEnd w:id="3"/>
@@ -1575,7 +1580,6 @@
       </w:pPr>
       <w:bookmarkStart w:id="9" w:name="_Toc441057389"/>
       <w:r>
-        <w:lastRenderedPageBreak/>
         <w:t>0</w:t>
       </w:r>
       <w:r>
@@ -1722,7 +1726,7 @@
       </w:r>
       <w:r>
         <w:tab/>
-        <w:t>DEVelopment stack and tool chain</w:t>
+        <w:t>Development stack and tool chain</w:t>
       </w:r>
       <w:bookmarkEnd w:id="10"/>
     </w:p>
@@ -1790,7 +1794,6 @@
         <w:rPr>
           <w:noProof/>
         </w:rPr>
-        <w:lastRenderedPageBreak/>
         <w:pict>
           <v:shape id="Picture 2" o:spid="_x0000_i1025" type="#_x0000_t75" style="width:710.25pt;height:419.25pt;visibility:visible">
             <v:imagedata r:id="rId15" o:title=""/>
@@ -1819,7 +1822,6 @@
       </w:pPr>
       <w:bookmarkStart w:id="12" w:name="_Toc441057391"/>
       <w:r>
-        <w:lastRenderedPageBreak/>
         <w:t>0</w:t>
       </w:r>
       <w:r>
@@ -1871,7 +1873,7 @@
           <w:noProof/>
         </w:rPr>
         <w:pict>
-          <v:shape id="Picture 9" o:spid="_x0000_i1026" type="#_x0000_t75" style="width:463.25pt;height:359.3pt;visibility:visible">
+          <v:shape id="Picture 9" o:spid="_x0000_i1026" type="#_x0000_t75" style="width:463.5pt;height:359.25pt;visibility:visible">
             <v:imagedata r:id="rId16" o:title=""/>
           </v:shape>
         </w:pict>
@@ -1899,9 +1901,8 @@
         <w:rPr>
           <w:noProof/>
         </w:rPr>
-        <w:lastRenderedPageBreak/>
         <w:pict>
-          <v:shape id="Picture 11" o:spid="_x0000_i1027" type="#_x0000_t75" style="width:462.55pt;height:343.7pt;visibility:visible">
+          <v:shape id="Picture 11" o:spid="_x0000_i1027" type="#_x0000_t75" style="width:462.75pt;height:343.5pt;visibility:visible">
             <v:imagedata r:id="rId17" o:title=""/>
           </v:shape>
         </w:pict>
@@ -1947,9 +1948,8 @@
         <w:rPr>
           <w:noProof/>
         </w:rPr>
-        <w:lastRenderedPageBreak/>
         <w:pict>
-          <v:shape id="Picture 4" o:spid="_x0000_i1028" type="#_x0000_t75" style="width:233pt;height:171.15pt;visibility:visible">
+          <v:shape id="Picture 4" o:spid="_x0000_i1028" type="#_x0000_t75" style="width:231pt;height:171pt;visibility:visible">
             <v:imagedata r:id="rId18" o:title=""/>
           </v:shape>
         </w:pict>
@@ -2007,9 +2007,12 @@
       </w:r>
       <w:r>
         <w:tab/>
-        <w:t>SWMM and EPANET Class ARCHITECTURE</w:t>
+        <w:t>SWMM and EPANET Class A</w:t>
       </w:r>
       <w:bookmarkEnd w:id="13"/>
+      <w:r>
+        <w:t>rchitecture</w:t>
+      </w:r>
     </w:p>
     <w:p>
       <w:r>
@@ -2020,6 +2023,48 @@
       </w:r>
       <w:bookmarkStart w:id="14" w:name="_GoBack"/>
       <w:bookmarkEnd w:id="14"/>
+    </w:p>
+    <w:p/>
+    <w:p>
+      <w:r>
+        <w:t xml:space="preserve">Code in this effort is divided into two major groups: </w:t>
+      </w:r>
+      <w:r>
+        <w:rPr>
+          <w:b/>
+        </w:rPr>
+        <w:t>core</w:t>
+      </w:r>
+      <w:r>
+        <w:t xml:space="preserve"> and </w:t>
+      </w:r>
+      <w:r>
+        <w:rPr>
+          <w:b/>
+        </w:rPr>
+        <w:t>ui</w:t>
+      </w:r>
+      <w:r>
+        <w:t>. Core classes contain the data structures needed to represent model parameters and data along with the code needed to read, write, and access these parameters and data. UI classes define the user interface: the graphical controls needed to display the data and allow a user to edit it.  Within both core and ui groups, shared code appears at the top level and code specific to SWMM and EPANET is organized into sub-folders.</w:t>
+      </w:r>
+    </w:p>
+    <w:p/>
+    <w:p>
+      <w:r>
+        <w:t>For example, at the top level of the core code group, the InputFile class contains general-purpose structure and methods for organizing, reading, and writing input files. One level deeper in the hierarchy, two classes inherit from InputFile: core.epanet.Project and core.swmm.Project. These classes use the shared code in InputFile plus application-specific logic to manage each kind of input file.</w:t>
+      </w:r>
+    </w:p>
+    <w:p/>
+    <w:p>
+      <w:r>
+        <w:t>A parallel example in the user interface group is ui.frmMain which is at the top level of ui and contains the shared definition of how a main form looks and acts. At the next level in the hierarchy, ui.epanet.frmMain and ui.swmm.frmMain each inherit the shared layout and functionality from frmMain and add the customizations needed to give the user an application-specific experience. For example, the window title and model data tree diagram are populated in the application-specific classes.</w:t>
+      </w:r>
+    </w:p>
+    <w:p/>
+    <w:p>
+      <w:r>
+        <w:t>This design allows maximum sharing of common code between SWMM and EPANET applications without having any code from the “other” application get in the way. A programmer who is only interested in EPANET can safely ignore the SWMM-specific core classes and user interface and never have to step through code that references SWMM.</w:t>
+      </w:r>
     </w:p>
     <w:p/>
     <w:p>
@@ -2038,21 +2083,7 @@
           <w:rFonts w:ascii="Cambria" w:hAnsi="Cambria"/>
           <w:color w:val="000000"/>
         </w:rPr>
-        <w:t>Note:  C</w:t>
-      </w:r>
-      <w:r>
-        <w:rPr>
-          <w:rFonts w:ascii="Cambria" w:hAnsi="Cambria"/>
-          <w:color w:val="000000"/>
-        </w:rPr>
-        <w:t>lass do</w:t>
-      </w:r>
-      <w:r>
-        <w:rPr>
-          <w:rFonts w:ascii="Cambria" w:hAnsi="Cambria"/>
-          <w:color w:val="000000"/>
-        </w:rPr>
-        <w:t>cumentation produced by Doxygen can be viewed in a browser using the following link:</w:t>
+        <w:t>Note:  Class documentation produced by Doxygen can be viewed in a browser using the following link:</w:t>
       </w:r>
     </w:p>
     <w:p>
@@ -2065,7 +2096,7 @@
           <w:color w:val="000000"/>
         </w:rPr>
       </w:pPr>
-      <w:hyperlink r:id="rId19" w:tooltip="http://rawgit.com/USEPA/SWMM-EPANET_User_Interface/master/doc/Doxygen/html/annotated.html&#10;Ctrl+Click or tap to follow the link" w:history="1">
+      <w:hyperlink r:id="rId19" w:tooltip="http://rawgit.com/USEPA/SWMM-EPANET_User_Interface/master/doc/Doxygen/html/annotated.htmlCtrl+Click or tap to follow the link" w:history="1">
         <w:r>
           <w:rPr>
             <w:rStyle w:val="Hyperlink"/>
@@ -2097,7 +2128,7 @@
           <w:noProof/>
         </w:rPr>
         <w:pict>
-          <v:shape id="Picture 14" o:spid="_x0000_i1029" type="#_x0000_t75" style="width:451.7pt;height:192.9pt;visibility:visible">
+          <v:shape id="Picture 14" o:spid="_x0000_i1029" type="#_x0000_t75" style="width:451.5pt;height:192.75pt;visibility:visible">
             <v:imagedata r:id="rId20" o:title=""/>
           </v:shape>
         </w:pict>
@@ -2309,7 +2340,6 @@
         <w:rPr>
           <w:szCs w:val="21"/>
         </w:rPr>
-        <w:lastRenderedPageBreak/>
         <w:t xml:space="preserve">Infiltration </w:t>
       </w:r>
       <w:r>
@@ -4035,7 +4065,6 @@
         <w:rPr>
           <w:szCs w:val="21"/>
         </w:rPr>
-        <w:lastRenderedPageBreak/>
         <w:t xml:space="preserve">Nodes </w:t>
       </w:r>
       <w:r>
@@ -5717,7 +5746,6 @@
         <w:rPr>
           <w:szCs w:val="21"/>
         </w:rPr>
-        <w:lastRenderedPageBreak/>
         <w:t>Dividers</w:t>
       </w:r>
       <w:r>
@@ -8462,7 +8490,6 @@
         <w:rPr>
           <w:szCs w:val="21"/>
         </w:rPr>
-        <w:lastRenderedPageBreak/>
         <w:t xml:space="preserve">InitialLoadings </w:t>
       </w:r>
       <w:r>
@@ -10218,7 +10245,6 @@
         <w:rPr>
           <w:szCs w:val="21"/>
         </w:rPr>
-        <w:lastRenderedPageBreak/>
         <w:t xml:space="preserve">PlowableMaxMeltCoefficient </w:t>
       </w:r>
       <w:r>
@@ -11724,7 +11750,6 @@
         <w:rPr>
           <w:szCs w:val="21"/>
         </w:rPr>
-        <w:lastRenderedPageBreak/>
         <w:t xml:space="preserve">PavementLayerThickness </w:t>
       </w:r>
       <w:r>
@@ -16153,7 +16178,6 @@
         <w:rPr>
           <w:szCs w:val="21"/>
         </w:rPr>
-        <w:lastRenderedPageBreak/>
         <w:t>InitialStatus</w:t>
       </w:r>
       <w:r>
@@ -17694,7 +17718,6 @@
         <w:rPr>
           <w:szCs w:val="21"/>
         </w:rPr>
-        <w:lastRenderedPageBreak/>
         <w:t xml:space="preserve">SubClass </w:t>
       </w:r>
       <w:r>
@@ -22320,7 +22343,6 @@
         <w:rPr>
           <w:szCs w:val="21"/>
         </w:rPr>
-        <w:lastRenderedPageBreak/>
         <w:t xml:space="preserve">PatternStart </w:t>
       </w:r>
       <w:r>
@@ -25456,7 +25478,6 @@
         <w:rPr>
           <w:szCs w:val="21"/>
         </w:rPr>
-        <w:lastRenderedPageBreak/>
         <w:t>ReportFlag</w:t>
       </w:r>
       <w:r>
@@ -28170,7 +28191,7 @@
 </file>
 
 <file path=word/endnotes.xml><?xml version="1.0" encoding="utf-8"?>
-<w:endnotes xmlns:wpc="http://schemas.microsoft.com/office/word/2010/wordprocessingCanvas" xmlns:mc="http://schemas.openxmlformats.org/markup-compatibility/2006" xmlns:o="urn:schemas-microsoft-com:office:office" xmlns:r="http://schemas.openxmlformats.org/officeDocument/2006/relationships" xmlns:m="http://schemas.openxmlformats.org/officeDocument/2006/math" xmlns:v="urn:schemas-microsoft-com:vml" xmlns:wp14="http://schemas.microsoft.com/office/word/2010/wordprocessingDrawing" xmlns:wp="http://schemas.openxmlformats.org/drawingml/2006/wordprocessingDrawing" xmlns:w10="urn:schemas-microsoft-com:office:word" xmlns:w="http://schemas.openxmlformats.org/wordprocessingml/2006/main" xmlns:w14="http://schemas.microsoft.com/office/word/2010/wordml" xmlns:w15="http://schemas.microsoft.com/office/word/2012/wordml" xmlns:wpg="http://schemas.microsoft.com/office/word/2010/wordprocessingGroup" xmlns:wpi="http://schemas.microsoft.com/office/word/2010/wordprocessingInk" xmlns:wne="http://schemas.microsoft.com/office/word/2006/wordml" xmlns:wps="http://schemas.microsoft.com/office/word/2010/wordprocessingShape" mc:Ignorable="w14 w15 wp14">
+<w:endnotes xmlns:ve="http://schemas.openxmlformats.org/markup-compatibility/2006" xmlns:o="urn:schemas-microsoft-com:office:office" xmlns:r="http://schemas.openxmlformats.org/officeDocument/2006/relationships" xmlns:m="http://schemas.openxmlformats.org/officeDocument/2006/math" xmlns:v="urn:schemas-microsoft-com:vml" xmlns:wp="http://schemas.openxmlformats.org/drawingml/2006/wordprocessingDrawing" xmlns:w10="urn:schemas-microsoft-com:office:word" xmlns:w="http://schemas.openxmlformats.org/wordprocessingml/2006/main" xmlns:wne="http://schemas.microsoft.com/office/word/2006/wordml">
   <w:endnote w:type="separator" w:id="-1">
     <w:p>
       <w:r>
@@ -28191,39 +28212,26 @@
 </file>
 
 <file path=word/footer1.xml><?xml version="1.0" encoding="utf-8"?>
-<w:ftr xmlns:wpc="http://schemas.microsoft.com/office/word/2010/wordprocessingCanvas" xmlns:mc="http://schemas.openxmlformats.org/markup-compatibility/2006" xmlns:o="urn:schemas-microsoft-com:office:office" xmlns:r="http://schemas.openxmlformats.org/officeDocument/2006/relationships" xmlns:m="http://schemas.openxmlformats.org/officeDocument/2006/math" xmlns:v="urn:schemas-microsoft-com:vml" xmlns:wp14="http://schemas.microsoft.com/office/word/2010/wordprocessingDrawing" xmlns:wp="http://schemas.openxmlformats.org/drawingml/2006/wordprocessingDrawing" xmlns:w10="urn:schemas-microsoft-com:office:word" xmlns:w="http://schemas.openxmlformats.org/wordprocessingml/2006/main" xmlns:w14="http://schemas.microsoft.com/office/word/2010/wordml" xmlns:w15="http://schemas.microsoft.com/office/word/2012/wordml" xmlns:wpg="http://schemas.microsoft.com/office/word/2010/wordprocessingGroup" xmlns:wpi="http://schemas.microsoft.com/office/word/2010/wordprocessingInk" xmlns:wne="http://schemas.microsoft.com/office/word/2006/wordml" xmlns:wps="http://schemas.microsoft.com/office/word/2010/wordprocessingShape" mc:Ignorable="w14 w15 wp14">
+<w:ftr xmlns:ve="http://schemas.openxmlformats.org/markup-compatibility/2006" xmlns:o="urn:schemas-microsoft-com:office:office" xmlns:r="http://schemas.openxmlformats.org/officeDocument/2006/relationships" xmlns:m="http://schemas.openxmlformats.org/officeDocument/2006/math" xmlns:v="urn:schemas-microsoft-com:vml" xmlns:wp="http://schemas.openxmlformats.org/drawingml/2006/wordprocessingDrawing" xmlns:w10="urn:schemas-microsoft-com:office:word" xmlns:w="http://schemas.openxmlformats.org/wordprocessingml/2006/main" xmlns:wne="http://schemas.microsoft.com/office/word/2006/wordml">
   <w:p>
     <w:pPr>
       <w:framePr w:wrap="around" w:vAnchor="text" w:hAnchor="margin" w:xAlign="center" w:y="1"/>
     </w:pPr>
-    <w:r>
-      <w:fldChar w:fldCharType="begin"/>
-    </w:r>
-    <w:r>
-      <w:instrText xml:space="preserve">PAGE  </w:instrText>
-    </w:r>
-    <w:r>
-      <w:fldChar w:fldCharType="separate"/>
-    </w:r>
-    <w:r>
-      <w:rPr>
-        <w:noProof/>
-      </w:rPr>
-      <w:t>ix</w:t>
-    </w:r>
-    <w:r>
-      <w:rPr>
-        <w:noProof/>
-      </w:rPr>
-      <w:fldChar w:fldCharType="end"/>
-    </w:r>
+    <w:fldSimple w:instr="PAGE  ">
+      <w:r>
+        <w:rPr>
+          <w:noProof/>
+        </w:rPr>
+        <w:t>ix</w:t>
+      </w:r>
+    </w:fldSimple>
   </w:p>
   <w:p/>
 </w:ftr>
 </file>
 
 <file path=word/footer2.xml><?xml version="1.0" encoding="utf-8"?>
-<w:ftr xmlns:wpc="http://schemas.microsoft.com/office/word/2010/wordprocessingCanvas" xmlns:mc="http://schemas.openxmlformats.org/markup-compatibility/2006" xmlns:o="urn:schemas-microsoft-com:office:office" xmlns:r="http://schemas.openxmlformats.org/officeDocument/2006/relationships" xmlns:m="http://schemas.openxmlformats.org/officeDocument/2006/math" xmlns:v="urn:schemas-microsoft-com:vml" xmlns:wp14="http://schemas.microsoft.com/office/word/2010/wordprocessingDrawing" xmlns:wp="http://schemas.openxmlformats.org/drawingml/2006/wordprocessingDrawing" xmlns:w10="urn:schemas-microsoft-com:office:word" xmlns:w="http://schemas.openxmlformats.org/wordprocessingml/2006/main" xmlns:w14="http://schemas.microsoft.com/office/word/2010/wordml" xmlns:w15="http://schemas.microsoft.com/office/word/2012/wordml" xmlns:wpg="http://schemas.microsoft.com/office/word/2010/wordprocessingGroup" xmlns:wpi="http://schemas.microsoft.com/office/word/2010/wordprocessingInk" xmlns:wne="http://schemas.microsoft.com/office/word/2006/wordml" xmlns:wps="http://schemas.microsoft.com/office/word/2010/wordprocessingShape" mc:Ignorable="w14 w15 wp14">
+<w:ftr xmlns:ve="http://schemas.openxmlformats.org/markup-compatibility/2006" xmlns:o="urn:schemas-microsoft-com:office:office" xmlns:r="http://schemas.openxmlformats.org/officeDocument/2006/relationships" xmlns:m="http://schemas.openxmlformats.org/officeDocument/2006/math" xmlns:v="urn:schemas-microsoft-com:vml" xmlns:wp="http://schemas.openxmlformats.org/drawingml/2006/wordprocessingDrawing" xmlns:w10="urn:schemas-microsoft-com:office:word" xmlns:w="http://schemas.openxmlformats.org/wordprocessingml/2006/main" xmlns:wne="http://schemas.microsoft.com/office/word/2006/wordml">
   <w:p>
     <w:pPr>
       <w:pStyle w:val="Footer"/>
@@ -28254,7 +28262,7 @@
 </file>
 
 <file path=word/footer3.xml><?xml version="1.0" encoding="utf-8"?>
-<w:ftr xmlns:wpc="http://schemas.microsoft.com/office/word/2010/wordprocessingCanvas" xmlns:mc="http://schemas.openxmlformats.org/markup-compatibility/2006" xmlns:o="urn:schemas-microsoft-com:office:office" xmlns:r="http://schemas.openxmlformats.org/officeDocument/2006/relationships" xmlns:m="http://schemas.openxmlformats.org/officeDocument/2006/math" xmlns:v="urn:schemas-microsoft-com:vml" xmlns:wp14="http://schemas.microsoft.com/office/word/2010/wordprocessingDrawing" xmlns:wp="http://schemas.openxmlformats.org/drawingml/2006/wordprocessingDrawing" xmlns:w10="urn:schemas-microsoft-com:office:word" xmlns:w="http://schemas.openxmlformats.org/wordprocessingml/2006/main" xmlns:w14="http://schemas.microsoft.com/office/word/2010/wordml" xmlns:w15="http://schemas.microsoft.com/office/word/2012/wordml" xmlns:wpg="http://schemas.microsoft.com/office/word/2010/wordprocessingGroup" xmlns:wpi="http://schemas.microsoft.com/office/word/2010/wordprocessingInk" xmlns:wne="http://schemas.microsoft.com/office/word/2006/wordml" xmlns:wps="http://schemas.microsoft.com/office/word/2010/wordprocessingShape" mc:Ignorable="w14 w15 wp14">
+<w:ftr xmlns:ve="http://schemas.openxmlformats.org/markup-compatibility/2006" xmlns:o="urn:schemas-microsoft-com:office:office" xmlns:r="http://schemas.openxmlformats.org/officeDocument/2006/relationships" xmlns:m="http://schemas.openxmlformats.org/officeDocument/2006/math" xmlns:v="urn:schemas-microsoft-com:vml" xmlns:wp="http://schemas.openxmlformats.org/drawingml/2006/wordprocessingDrawing" xmlns:w10="urn:schemas-microsoft-com:office:word" xmlns:w="http://schemas.openxmlformats.org/wordprocessingml/2006/main" xmlns:wne="http://schemas.microsoft.com/office/word/2006/wordml">
   <w:p>
     <w:pPr>
       <w:pStyle w:val="Footer"/>
@@ -28358,7 +28366,7 @@
 </file>
 
 <file path=word/footer4.xml><?xml version="1.0" encoding="utf-8"?>
-<w:ftr xmlns:wpc="http://schemas.microsoft.com/office/word/2010/wordprocessingCanvas" xmlns:mc="http://schemas.openxmlformats.org/markup-compatibility/2006" xmlns:o="urn:schemas-microsoft-com:office:office" xmlns:r="http://schemas.openxmlformats.org/officeDocument/2006/relationships" xmlns:m="http://schemas.openxmlformats.org/officeDocument/2006/math" xmlns:v="urn:schemas-microsoft-com:vml" xmlns:wp14="http://schemas.microsoft.com/office/word/2010/wordprocessingDrawing" xmlns:wp="http://schemas.openxmlformats.org/drawingml/2006/wordprocessingDrawing" xmlns:w10="urn:schemas-microsoft-com:office:word" xmlns:w="http://schemas.openxmlformats.org/wordprocessingml/2006/main" xmlns:w14="http://schemas.microsoft.com/office/word/2010/wordml" xmlns:w15="http://schemas.microsoft.com/office/word/2012/wordml" xmlns:wpg="http://schemas.microsoft.com/office/word/2010/wordprocessingGroup" xmlns:wpi="http://schemas.microsoft.com/office/word/2010/wordprocessingInk" xmlns:wne="http://schemas.microsoft.com/office/word/2006/wordml" xmlns:wps="http://schemas.microsoft.com/office/word/2010/wordprocessingShape" mc:Ignorable="w14 w15 wp14">
+<w:ftr xmlns:ve="http://schemas.openxmlformats.org/markup-compatibility/2006" xmlns:o="urn:schemas-microsoft-com:office:office" xmlns:r="http://schemas.openxmlformats.org/officeDocument/2006/relationships" xmlns:m="http://schemas.openxmlformats.org/officeDocument/2006/math" xmlns:v="urn:schemas-microsoft-com:vml" xmlns:wp="http://schemas.openxmlformats.org/drawingml/2006/wordprocessingDrawing" xmlns:w10="urn:schemas-microsoft-com:office:word" xmlns:w="http://schemas.openxmlformats.org/wordprocessingml/2006/main" xmlns:wne="http://schemas.microsoft.com/office/word/2006/wordml">
   <w:p>
     <w:pPr>
       <w:pStyle w:val="Footer"/>
@@ -28374,7 +28382,7 @@
 </file>
 
 <file path=word/footer5.xml><?xml version="1.0" encoding="utf-8"?>
-<w:ftr xmlns:wpc="http://schemas.microsoft.com/office/word/2010/wordprocessingCanvas" xmlns:mc="http://schemas.openxmlformats.org/markup-compatibility/2006" xmlns:o="urn:schemas-microsoft-com:office:office" xmlns:r="http://schemas.openxmlformats.org/officeDocument/2006/relationships" xmlns:m="http://schemas.openxmlformats.org/officeDocument/2006/math" xmlns:v="urn:schemas-microsoft-com:vml" xmlns:wp14="http://schemas.microsoft.com/office/word/2010/wordprocessingDrawing" xmlns:wp="http://schemas.openxmlformats.org/drawingml/2006/wordprocessingDrawing" xmlns:w10="urn:schemas-microsoft-com:office:word" xmlns:w="http://schemas.openxmlformats.org/wordprocessingml/2006/main" xmlns:w14="http://schemas.microsoft.com/office/word/2010/wordml" xmlns:w15="http://schemas.microsoft.com/office/word/2012/wordml" xmlns:wpg="http://schemas.microsoft.com/office/word/2010/wordprocessingGroup" xmlns:wpi="http://schemas.microsoft.com/office/word/2010/wordprocessingInk" xmlns:wne="http://schemas.microsoft.com/office/word/2006/wordml" xmlns:wps="http://schemas.microsoft.com/office/word/2010/wordprocessingShape" mc:Ignorable="w14 w15 wp14">
+<w:ftr xmlns:ve="http://schemas.openxmlformats.org/markup-compatibility/2006" xmlns:o="urn:schemas-microsoft-com:office:office" xmlns:r="http://schemas.openxmlformats.org/officeDocument/2006/relationships" xmlns:m="http://schemas.openxmlformats.org/officeDocument/2006/math" xmlns:v="urn:schemas-microsoft-com:vml" xmlns:wp="http://schemas.openxmlformats.org/drawingml/2006/wordprocessingDrawing" xmlns:w10="urn:schemas-microsoft-com:office:word" xmlns:w="http://schemas.openxmlformats.org/wordprocessingml/2006/main" xmlns:wne="http://schemas.microsoft.com/office/word/2006/wordml">
   <w:p>
     <w:pPr>
       <w:pStyle w:val="Footer"/>
@@ -28395,7 +28403,7 @@
 </file>
 
 <file path=word/footnotes.xml><?xml version="1.0" encoding="utf-8"?>
-<w:footnotes xmlns:wpc="http://schemas.microsoft.com/office/word/2010/wordprocessingCanvas" xmlns:mc="http://schemas.openxmlformats.org/markup-compatibility/2006" xmlns:o="urn:schemas-microsoft-com:office:office" xmlns:r="http://schemas.openxmlformats.org/officeDocument/2006/relationships" xmlns:m="http://schemas.openxmlformats.org/officeDocument/2006/math" xmlns:v="urn:schemas-microsoft-com:vml" xmlns:wp14="http://schemas.microsoft.com/office/word/2010/wordprocessingDrawing" xmlns:wp="http://schemas.openxmlformats.org/drawingml/2006/wordprocessingDrawing" xmlns:w10="urn:schemas-microsoft-com:office:word" xmlns:w="http://schemas.openxmlformats.org/wordprocessingml/2006/main" xmlns:w14="http://schemas.microsoft.com/office/word/2010/wordml" xmlns:w15="http://schemas.microsoft.com/office/word/2012/wordml" xmlns:wpg="http://schemas.microsoft.com/office/word/2010/wordprocessingGroup" xmlns:wpi="http://schemas.microsoft.com/office/word/2010/wordprocessingInk" xmlns:wne="http://schemas.microsoft.com/office/word/2006/wordml" xmlns:wps="http://schemas.microsoft.com/office/word/2010/wordprocessingShape" mc:Ignorable="w14 w15 wp14">
+<w:footnotes xmlns:ve="http://schemas.openxmlformats.org/markup-compatibility/2006" xmlns:o="urn:schemas-microsoft-com:office:office" xmlns:r="http://schemas.openxmlformats.org/officeDocument/2006/relationships" xmlns:m="http://schemas.openxmlformats.org/officeDocument/2006/math" xmlns:v="urn:schemas-microsoft-com:vml" xmlns:wp="http://schemas.openxmlformats.org/drawingml/2006/wordprocessingDrawing" xmlns:w10="urn:schemas-microsoft-com:office:word" xmlns:w="http://schemas.openxmlformats.org/wordprocessingml/2006/main" xmlns:wne="http://schemas.microsoft.com/office/word/2006/wordml">
   <w:footnote w:type="separator" w:id="-1">
     <w:p>
       <w:r>
@@ -28422,7 +28430,7 @@
 </file>
 
 <file path=word/header1.xml><?xml version="1.0" encoding="utf-8"?>
-<w:hdr xmlns:wpc="http://schemas.microsoft.com/office/word/2010/wordprocessingCanvas" xmlns:mc="http://schemas.openxmlformats.org/markup-compatibility/2006" xmlns:o="urn:schemas-microsoft-com:office:office" xmlns:r="http://schemas.openxmlformats.org/officeDocument/2006/relationships" xmlns:m="http://schemas.openxmlformats.org/officeDocument/2006/math" xmlns:v="urn:schemas-microsoft-com:vml" xmlns:wp14="http://schemas.microsoft.com/office/word/2010/wordprocessingDrawing" xmlns:wp="http://schemas.openxmlformats.org/drawingml/2006/wordprocessingDrawing" xmlns:w10="urn:schemas-microsoft-com:office:word" xmlns:w="http://schemas.openxmlformats.org/wordprocessingml/2006/main" xmlns:w14="http://schemas.microsoft.com/office/word/2010/wordml" xmlns:w15="http://schemas.microsoft.com/office/word/2012/wordml" xmlns:wpg="http://schemas.microsoft.com/office/word/2010/wordprocessingGroup" xmlns:wpi="http://schemas.microsoft.com/office/word/2010/wordprocessingInk" xmlns:wne="http://schemas.microsoft.com/office/word/2006/wordml" xmlns:wps="http://schemas.microsoft.com/office/word/2010/wordprocessingShape" mc:Ignorable="w14 w15 wp14">
+<w:hdr xmlns:ve="http://schemas.openxmlformats.org/markup-compatibility/2006" xmlns:o="urn:schemas-microsoft-com:office:office" xmlns:r="http://schemas.openxmlformats.org/officeDocument/2006/relationships" xmlns:m="http://schemas.openxmlformats.org/officeDocument/2006/math" xmlns:v="urn:schemas-microsoft-com:vml" xmlns:wp="http://schemas.openxmlformats.org/drawingml/2006/wordprocessingDrawing" xmlns:w10="urn:schemas-microsoft-com:office:word" xmlns:w="http://schemas.openxmlformats.org/wordprocessingml/2006/main" xmlns:wne="http://schemas.microsoft.com/office/word/2006/wordml">
   <w:p>
     <w:pPr>
       <w:pStyle w:val="Header"/>
@@ -28449,7 +28457,7 @@
 </file>
 
 <file path=word/header2.xml><?xml version="1.0" encoding="utf-8"?>
-<w:hdr xmlns:wpc="http://schemas.microsoft.com/office/word/2010/wordprocessingCanvas" xmlns:mc="http://schemas.openxmlformats.org/markup-compatibility/2006" xmlns:o="urn:schemas-microsoft-com:office:office" xmlns:r="http://schemas.openxmlformats.org/officeDocument/2006/relationships" xmlns:m="http://schemas.openxmlformats.org/officeDocument/2006/math" xmlns:v="urn:schemas-microsoft-com:vml" xmlns:wp14="http://schemas.microsoft.com/office/word/2010/wordprocessingDrawing" xmlns:wp="http://schemas.openxmlformats.org/drawingml/2006/wordprocessingDrawing" xmlns:w10="urn:schemas-microsoft-com:office:word" xmlns:w="http://schemas.openxmlformats.org/wordprocessingml/2006/main" xmlns:w14="http://schemas.microsoft.com/office/word/2010/wordml" xmlns:w15="http://schemas.microsoft.com/office/word/2012/wordml" xmlns:wpg="http://schemas.microsoft.com/office/word/2010/wordprocessingGroup" xmlns:wpi="http://schemas.microsoft.com/office/word/2010/wordprocessingInk" xmlns:wne="http://schemas.microsoft.com/office/word/2006/wordml" xmlns:wps="http://schemas.microsoft.com/office/word/2010/wordprocessingShape" mc:Ignorable="w14 w15 wp14">
+<w:hdr xmlns:ve="http://schemas.openxmlformats.org/markup-compatibility/2006" xmlns:o="urn:schemas-microsoft-com:office:office" xmlns:r="http://schemas.openxmlformats.org/officeDocument/2006/relationships" xmlns:m="http://schemas.openxmlformats.org/officeDocument/2006/math" xmlns:v="urn:schemas-microsoft-com:vml" xmlns:wp="http://schemas.openxmlformats.org/drawingml/2006/wordprocessingDrawing" xmlns:w10="urn:schemas-microsoft-com:office:word" xmlns:w="http://schemas.openxmlformats.org/wordprocessingml/2006/main" xmlns:wne="http://schemas.microsoft.com/office/word/2006/wordml">
   <w:p>
     <w:pPr>
       <w:pStyle w:val="Header"/>
@@ -28459,7 +28467,7 @@
 </file>
 
 <file path=word/header3.xml><?xml version="1.0" encoding="utf-8"?>
-<w:hdr xmlns:wpc="http://schemas.microsoft.com/office/word/2010/wordprocessingCanvas" xmlns:mc="http://schemas.openxmlformats.org/markup-compatibility/2006" xmlns:o="urn:schemas-microsoft-com:office:office" xmlns:r="http://schemas.openxmlformats.org/officeDocument/2006/relationships" xmlns:m="http://schemas.openxmlformats.org/officeDocument/2006/math" xmlns:v="urn:schemas-microsoft-com:vml" xmlns:wp14="http://schemas.microsoft.com/office/word/2010/wordprocessingDrawing" xmlns:wp="http://schemas.openxmlformats.org/drawingml/2006/wordprocessingDrawing" xmlns:w10="urn:schemas-microsoft-com:office:word" xmlns:w="http://schemas.openxmlformats.org/wordprocessingml/2006/main" xmlns:w14="http://schemas.microsoft.com/office/word/2010/wordml" xmlns:w15="http://schemas.microsoft.com/office/word/2012/wordml" xmlns:wpg="http://schemas.microsoft.com/office/word/2010/wordprocessingGroup" xmlns:wpi="http://schemas.microsoft.com/office/word/2010/wordprocessingInk" xmlns:wne="http://schemas.microsoft.com/office/word/2006/wordml" xmlns:wps="http://schemas.microsoft.com/office/word/2010/wordprocessingShape" mc:Ignorable="w14 w15 wp14">
+<w:hdr xmlns:ve="http://schemas.openxmlformats.org/markup-compatibility/2006" xmlns:o="urn:schemas-microsoft-com:office:office" xmlns:r="http://schemas.openxmlformats.org/officeDocument/2006/relationships" xmlns:m="http://schemas.openxmlformats.org/officeDocument/2006/math" xmlns:v="urn:schemas-microsoft-com:vml" xmlns:wp="http://schemas.openxmlformats.org/drawingml/2006/wordprocessingDrawing" xmlns:w10="urn:schemas-microsoft-com:office:word" xmlns:w="http://schemas.openxmlformats.org/wordprocessingml/2006/main" xmlns:wne="http://schemas.microsoft.com/office/word/2006/wordml">
   <w:p>
     <w:pPr>
       <w:spacing w:line="240" w:lineRule="auto"/>
@@ -28472,7 +28480,7 @@
         <w:noProof/>
       </w:rPr>
       <w:pict>
-        <v:group id="Group 3" o:spid="_x0000_s2049" style="position:absolute;left:0;text-align:left;margin-left:-7.5pt;margin-top:-7.5pt;width:486pt;height:30.75pt;z-index:1;mso-position-horizontal-relative:text;mso-position-vertical-relative:text" coordsize="61722,3905" o:gfxdata="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">
+        <v:group id="Group 3" o:spid="_x0000_s2049" style="position:absolute;left:0;text-align:left;margin-left:-7.5pt;margin-top:-7.5pt;width:486pt;height:30.75pt;z-index:251660288;mso-position-horizontal-relative:text;mso-position-vertical-relative:text" coordsize="61722,3905" o:gfxdata="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">
           <v:group id="Group 5" o:spid="_x0000_s2050" style="position:absolute;left:55149;top:1238;width:6501;height:2281" coordsize="11551,4051" o:gfxdata="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">
             <v:oval id="Oval 6" o:spid="_x0000_s2051" style="position:absolute;width:4051;height:4051;visibility:visible;v-text-anchor:middle" o:gfxdata="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" fillcolor="#2c6fb7" stroked="f" strokeweight="2pt"/>
             <v:oval id="Oval 7" o:spid="_x0000_s2052" style="position:absolute;left:2437;width:4051;height:4051;visibility:visible;v-text-anchor:middle" o:gfxdata="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" fillcolor="#d8d8d8" stroked="f" strokeweight="2pt">
@@ -28515,8 +28523,8 @@
 </file>
 
 <file path=word/numbering.xml><?xml version="1.0" encoding="utf-8"?>
-<w:numbering xmlns:wpc="http://schemas.microsoft.com/office/word/2010/wordprocessingCanvas" xmlns:mc="http://schemas.openxmlformats.org/markup-compatibility/2006" xmlns:o="urn:schemas-microsoft-com:office:office" xmlns:r="http://schemas.openxmlformats.org/officeDocument/2006/relationships" xmlns:m="http://schemas.openxmlformats.org/officeDocument/2006/math" xmlns:v="urn:schemas-microsoft-com:vml" xmlns:wp14="http://schemas.microsoft.com/office/word/2010/wordprocessingDrawing" xmlns:wp="http://schemas.openxmlformats.org/drawingml/2006/wordprocessingDrawing" xmlns:w10="urn:schemas-microsoft-com:office:word" xmlns:w="http://schemas.openxmlformats.org/wordprocessingml/2006/main" xmlns:w14="http://schemas.microsoft.com/office/word/2010/wordml" xmlns:w15="http://schemas.microsoft.com/office/word/2012/wordml" xmlns:wpg="http://schemas.microsoft.com/office/word/2010/wordprocessingGroup" xmlns:wpi="http://schemas.microsoft.com/office/word/2010/wordprocessingInk" xmlns:wne="http://schemas.microsoft.com/office/word/2006/wordml" xmlns:wps="http://schemas.microsoft.com/office/word/2010/wordprocessingShape" mc:Ignorable="w14 w15 wp14">
-  <w:abstractNum w:abstractNumId="0" w15:restartNumberingAfterBreak="0">
+<w:numbering xmlns:ve="http://schemas.openxmlformats.org/markup-compatibility/2006" xmlns:o="urn:schemas-microsoft-com:office:office" xmlns:r="http://schemas.openxmlformats.org/officeDocument/2006/relationships" xmlns:m="http://schemas.openxmlformats.org/officeDocument/2006/math" xmlns:v="urn:schemas-microsoft-com:vml" xmlns:wp="http://schemas.openxmlformats.org/drawingml/2006/wordprocessingDrawing" xmlns:w10="urn:schemas-microsoft-com:office:word" xmlns:w="http://schemas.openxmlformats.org/wordprocessingml/2006/main" xmlns:wne="http://schemas.microsoft.com/office/word/2006/wordml">
+  <w:abstractNum w:abstractNumId="0">
     <w:nsid w:val="02BC1FCE"/>
     <w:multiLevelType w:val="hybridMultilevel"/>
     <w:tmpl w:val="BB344F6A"/>
@@ -28629,7 +28637,7 @@
       </w:rPr>
     </w:lvl>
   </w:abstractNum>
-  <w:abstractNum w:abstractNumId="1" w15:restartNumberingAfterBreak="0">
+  <w:abstractNum w:abstractNumId="1">
     <w:nsid w:val="0AD96867"/>
     <w:multiLevelType w:val="multilevel"/>
     <w:tmpl w:val="D8AE1C6E"/>
@@ -28743,7 +28751,7 @@
       </w:rPr>
     </w:lvl>
   </w:abstractNum>
-  <w:abstractNum w:abstractNumId="2" w15:restartNumberingAfterBreak="0">
+  <w:abstractNum w:abstractNumId="2">
     <w:nsid w:val="1D840033"/>
     <w:multiLevelType w:val="multilevel"/>
     <w:tmpl w:val="77A0D082"/>
@@ -28910,7 +28918,7 @@
       </w:rPr>
     </w:lvl>
   </w:abstractNum>
-  <w:abstractNum w:abstractNumId="3" w15:restartNumberingAfterBreak="0">
+  <w:abstractNum w:abstractNumId="3">
     <w:nsid w:val="27C15B89"/>
     <w:multiLevelType w:val="multilevel"/>
     <w:tmpl w:val="10A27264"/>
@@ -29024,7 +29032,7 @@
       </w:rPr>
     </w:lvl>
   </w:abstractNum>
-  <w:abstractNum w:abstractNumId="4" w15:restartNumberingAfterBreak="0">
+  <w:abstractNum w:abstractNumId="4">
     <w:nsid w:val="45410B73"/>
     <w:multiLevelType w:val="hybridMultilevel"/>
     <w:tmpl w:val="C0448984"/>
@@ -29138,7 +29146,7 @@
       </w:rPr>
     </w:lvl>
   </w:abstractNum>
-  <w:abstractNum w:abstractNumId="5" w15:restartNumberingAfterBreak="0">
+  <w:abstractNum w:abstractNumId="5">
     <w:nsid w:val="527F142F"/>
     <w:multiLevelType w:val="multilevel"/>
     <w:tmpl w:val="6E564880"/>
@@ -29293,7 +29301,7 @@
       </w:rPr>
     </w:lvl>
   </w:abstractNum>
-  <w:abstractNum w:abstractNumId="6" w15:restartNumberingAfterBreak="0">
+  <w:abstractNum w:abstractNumId="6">
     <w:nsid w:val="5750613A"/>
     <w:multiLevelType w:val="hybridMultilevel"/>
     <w:tmpl w:val="581CB9C0"/>
@@ -29406,7 +29414,7 @@
       </w:rPr>
     </w:lvl>
   </w:abstractNum>
-  <w:abstractNum w:abstractNumId="7" w15:restartNumberingAfterBreak="0">
+  <w:abstractNum w:abstractNumId="7">
     <w:nsid w:val="68915ED4"/>
     <w:multiLevelType w:val="singleLevel"/>
     <w:tmpl w:val="0FD6F3A8"/>
@@ -29427,7 +29435,7 @@
       </w:rPr>
     </w:lvl>
   </w:abstractNum>
-  <w:abstractNum w:abstractNumId="8" w15:restartNumberingAfterBreak="0">
+  <w:abstractNum w:abstractNumId="8">
     <w:nsid w:val="756F7FE7"/>
     <w:multiLevelType w:val="multilevel"/>
     <w:tmpl w:val="7400B61E"/>
@@ -29541,7 +29549,7 @@
       </w:rPr>
     </w:lvl>
   </w:abstractNum>
-  <w:abstractNum w:abstractNumId="9" w15:restartNumberingAfterBreak="0">
+  <w:abstractNum w:abstractNumId="9">
     <w:nsid w:val="79464D93"/>
     <w:multiLevelType w:val="multilevel"/>
     <w:tmpl w:val="B448B330"/>
@@ -29734,17 +29742,19 @@
 </file>
 
 <file path=word/styles.xml><?xml version="1.0" encoding="utf-8"?>
-<w:styles xmlns:mc="http://schemas.openxmlformats.org/markup-compatibility/2006" xmlns:r="http://schemas.openxmlformats.org/officeDocument/2006/relationships" xmlns:w="http://schemas.openxmlformats.org/wordprocessingml/2006/main" xmlns:w14="http://schemas.microsoft.com/office/word/2010/wordml" xmlns:w15="http://schemas.microsoft.com/office/word/2012/wordml" mc:Ignorable="w14 w15">
+<w:styles xmlns:r="http://schemas.openxmlformats.org/officeDocument/2006/relationships" xmlns:w="http://schemas.openxmlformats.org/wordprocessingml/2006/main">
   <w:docDefaults>
     <w:rPrDefault>
       <w:rPr>
         <w:rFonts w:ascii="Times New Roman" w:eastAsia="Times New Roman" w:hAnsi="Times New Roman" w:cs="Times New Roman"/>
+        <w:sz w:val="22"/>
+        <w:szCs w:val="22"/>
         <w:lang w:val="en-US" w:eastAsia="en-US" w:bidi="ar-SA"/>
       </w:rPr>
     </w:rPrDefault>
     <w:pPrDefault/>
   </w:docDefaults>
-  <w:latentStyles w:defLockedState="0" w:defUIPriority="99" w:defSemiHidden="0" w:defUnhideWhenUsed="0" w:defQFormat="0" w:count="371">
+  <w:latentStyles w:defLockedState="0" w:defUIPriority="99" w:defSemiHidden="0" w:defUnhideWhenUsed="0" w:defQFormat="0" w:count="267">
     <w:lsdException w:name="Normal" w:locked="1" w:uiPriority="0" w:qFormat="1"/>
     <w:lsdException w:name="heading 1" w:locked="1" w:uiPriority="0" w:qFormat="1"/>
     <w:lsdException w:name="heading 2" w:locked="1" w:uiPriority="0" w:qFormat="1"/>
@@ -29752,9 +29762,9 @@
     <w:lsdException w:name="heading 4" w:locked="1" w:uiPriority="0" w:qFormat="1"/>
     <w:lsdException w:name="heading 5" w:locked="1" w:uiPriority="0" w:qFormat="1"/>
     <w:lsdException w:name="heading 6" w:locked="1" w:uiPriority="0" w:qFormat="1"/>
-    <w:lsdException w:name="heading 7" w:semiHidden="1" w:uiPriority="9" w:unhideWhenUsed="1" w:qFormat="1"/>
-    <w:lsdException w:name="heading 8" w:semiHidden="1" w:uiPriority="9" w:unhideWhenUsed="1" w:qFormat="1"/>
-    <w:lsdException w:name="heading 9" w:semiHidden="1" w:uiPriority="9" w:unhideWhenUsed="1" w:qFormat="1"/>
+    <w:lsdException w:name="heading 7" w:locked="1" w:uiPriority="0" w:qFormat="1"/>
+    <w:lsdException w:name="heading 8" w:locked="1" w:uiPriority="0" w:qFormat="1"/>
+    <w:lsdException w:name="heading 9" w:locked="1" w:uiPriority="0" w:qFormat="1"/>
     <w:lsdException w:name="index 1" w:semiHidden="1" w:unhideWhenUsed="1"/>
     <w:lsdException w:name="index 2" w:semiHidden="1" w:unhideWhenUsed="1"/>
     <w:lsdException w:name="index 3" w:semiHidden="1" w:unhideWhenUsed="1"/>
@@ -29764,23 +29774,23 @@
     <w:lsdException w:name="index 7" w:semiHidden="1" w:unhideWhenUsed="1"/>
     <w:lsdException w:name="index 8" w:semiHidden="1" w:unhideWhenUsed="1"/>
     <w:lsdException w:name="index 9" w:semiHidden="1" w:unhideWhenUsed="1"/>
-    <w:lsdException w:name="toc 1" w:locked="1" w:semiHidden="1" w:uiPriority="0" w:unhideWhenUsed="1"/>
-    <w:lsdException w:name="toc 2" w:locked="1" w:semiHidden="1" w:uiPriority="0" w:unhideWhenUsed="1"/>
-    <w:lsdException w:name="toc 3" w:locked="1" w:semiHidden="1" w:uiPriority="0" w:unhideWhenUsed="1"/>
-    <w:lsdException w:name="toc 4" w:locked="1" w:semiHidden="1" w:uiPriority="0" w:unhideWhenUsed="1"/>
-    <w:lsdException w:name="toc 5" w:semiHidden="1" w:uiPriority="39" w:unhideWhenUsed="1"/>
-    <w:lsdException w:name="toc 6" w:semiHidden="1" w:uiPriority="39" w:unhideWhenUsed="1"/>
-    <w:lsdException w:name="toc 7" w:semiHidden="1" w:uiPriority="39" w:unhideWhenUsed="1"/>
-    <w:lsdException w:name="toc 8" w:semiHidden="1" w:uiPriority="39" w:unhideWhenUsed="1"/>
-    <w:lsdException w:name="toc 9" w:semiHidden="1" w:uiPriority="39" w:unhideWhenUsed="1"/>
+    <w:lsdException w:name="toc 1" w:locked="1" w:uiPriority="0"/>
+    <w:lsdException w:name="toc 2" w:locked="1" w:uiPriority="0"/>
+    <w:lsdException w:name="toc 3" w:locked="1" w:uiPriority="0"/>
+    <w:lsdException w:name="toc 4" w:locked="1" w:uiPriority="0"/>
+    <w:lsdException w:name="toc 5" w:locked="1" w:uiPriority="0"/>
+    <w:lsdException w:name="toc 6" w:locked="1" w:uiPriority="0"/>
+    <w:lsdException w:name="toc 7" w:locked="1" w:uiPriority="0"/>
+    <w:lsdException w:name="toc 8" w:locked="1" w:uiPriority="0"/>
+    <w:lsdException w:name="toc 9" w:locked="1" w:uiPriority="0"/>
     <w:lsdException w:name="Normal Indent" w:semiHidden="1" w:unhideWhenUsed="1"/>
     <w:lsdException w:name="footnote text" w:semiHidden="1" w:unhideWhenUsed="1"/>
     <w:lsdException w:name="annotation text" w:semiHidden="1" w:unhideWhenUsed="1"/>
     <w:lsdException w:name="header" w:semiHidden="1" w:unhideWhenUsed="1"/>
-    <w:lsdException w:name="footer" w:locked="1" w:semiHidden="1" w:uiPriority="0" w:unhideWhenUsed="1"/>
+    <w:lsdException w:name="footer" w:locked="1" w:uiPriority="0"/>
     <w:lsdException w:name="index heading" w:semiHidden="1" w:unhideWhenUsed="1"/>
-    <w:lsdException w:name="caption" w:locked="1" w:semiHidden="1" w:uiPriority="0" w:unhideWhenUsed="1" w:qFormat="1"/>
-    <w:lsdException w:name="table of figures" w:locked="1" w:semiHidden="1" w:uiPriority="0" w:unhideWhenUsed="1"/>
+    <w:lsdException w:name="caption" w:locked="1" w:uiPriority="0" w:qFormat="1"/>
+    <w:lsdException w:name="table of figures" w:locked="1" w:uiPriority="0"/>
     <w:lsdException w:name="envelope address" w:semiHidden="1" w:unhideWhenUsed="1"/>
     <w:lsdException w:name="envelope return" w:semiHidden="1" w:unhideWhenUsed="1"/>
     <w:lsdException w:name="footnote reference" w:semiHidden="1" w:unhideWhenUsed="1"/>
@@ -29810,7 +29820,7 @@
     <w:lsdException w:name="Title" w:locked="1" w:uiPriority="0" w:qFormat="1"/>
     <w:lsdException w:name="Closing" w:semiHidden="1" w:unhideWhenUsed="1"/>
     <w:lsdException w:name="Signature" w:semiHidden="1" w:unhideWhenUsed="1"/>
-    <w:lsdException w:name="Default Paragraph Font" w:locked="1" w:semiHidden="1" w:uiPriority="0" w:unhideWhenUsed="1"/>
+    <w:lsdException w:name="Default Paragraph Font" w:locked="1" w:uiPriority="0"/>
     <w:lsdException w:name="Body Text" w:semiHidden="1" w:unhideWhenUsed="1"/>
     <w:lsdException w:name="Body Text Indent" w:semiHidden="1" w:unhideWhenUsed="1"/>
     <w:lsdException w:name="List Continue" w:semiHidden="1" w:unhideWhenUsed="1"/>
@@ -29830,7 +29840,7 @@
     <w:lsdException w:name="Body Text Indent 2" w:semiHidden="1" w:unhideWhenUsed="1"/>
     <w:lsdException w:name="Body Text Indent 3" w:semiHidden="1" w:unhideWhenUsed="1"/>
     <w:lsdException w:name="Block Text" w:semiHidden="1" w:unhideWhenUsed="1"/>
-    <w:lsdException w:name="Hyperlink" w:locked="1" w:semiHidden="1" w:uiPriority="0" w:unhideWhenUsed="1"/>
+    <w:lsdException w:name="Hyperlink" w:locked="1" w:uiPriority="0"/>
     <w:lsdException w:name="FollowedHyperlink" w:semiHidden="1" w:unhideWhenUsed="1"/>
     <w:lsdException w:name="Strong" w:locked="1" w:uiPriority="0" w:qFormat="1"/>
     <w:lsdException w:name="Emphasis" w:locked="1" w:uiPriority="0" w:qFormat="1"/>
@@ -29839,7 +29849,7 @@
     <w:lsdException w:name="E-mail Signature" w:semiHidden="1" w:unhideWhenUsed="1"/>
     <w:lsdException w:name="HTML Top of Form" w:semiHidden="1" w:unhideWhenUsed="1"/>
     <w:lsdException w:name="HTML Bottom of Form" w:semiHidden="1" w:unhideWhenUsed="1"/>
-    <w:lsdException w:name="Normal (Web)" w:locked="1" w:semiHidden="1" w:unhideWhenUsed="1"/>
+    <w:lsdException w:name="Normal (Web)" w:locked="1" w:uiPriority="0"/>
     <w:lsdException w:name="HTML Acronym" w:semiHidden="1" w:unhideWhenUsed="1"/>
     <w:lsdException w:name="HTML Address" w:semiHidden="1" w:unhideWhenUsed="1"/>
     <w:lsdException w:name="HTML Cite" w:semiHidden="1" w:unhideWhenUsed="1"/>
@@ -29852,7 +29862,7 @@
     <w:lsdException w:name="HTML Variable" w:semiHidden="1" w:unhideWhenUsed="1"/>
     <w:lsdException w:name="Normal Table" w:semiHidden="1" w:unhideWhenUsed="1"/>
     <w:lsdException w:name="annotation subject" w:semiHidden="1" w:unhideWhenUsed="1"/>
-    <w:lsdException w:name="No List" w:locked="1" w:semiHidden="1" w:uiPriority="0" w:unhideWhenUsed="1"/>
+    <w:lsdException w:name="No List" w:locked="1" w:uiPriority="0"/>
     <w:lsdException w:name="Outline List 1" w:semiHidden="1" w:unhideWhenUsed="1"/>
     <w:lsdException w:name="Outline List 2" w:semiHidden="1" w:unhideWhenUsed="1"/>
     <w:lsdException w:name="Outline List 3" w:semiHidden="1" w:unhideWhenUsed="1"/>
@@ -29898,7 +29908,7 @@
     <w:lsdException w:name="Table Web 1" w:semiHidden="1" w:unhideWhenUsed="1"/>
     <w:lsdException w:name="Table Web 2" w:semiHidden="1" w:unhideWhenUsed="1"/>
     <w:lsdException w:name="Table Web 3" w:semiHidden="1" w:unhideWhenUsed="1"/>
-    <w:lsdException w:name="Balloon Text" w:locked="1" w:semiHidden="1" w:uiPriority="0" w:unhideWhenUsed="1"/>
+    <w:lsdException w:name="Balloon Text" w:locked="1" w:uiPriority="0"/>
     <w:lsdException w:name="Table Grid" w:locked="1" w:uiPriority="0"/>
     <w:lsdException w:name="Table Theme" w:semiHidden="1" w:unhideWhenUsed="1"/>
     <w:lsdException w:name="Placeholder Text" w:semiHidden="1"/>
@@ -30011,111 +30021,7 @@
     <w:lsdException w:name="Intense Reference" w:uiPriority="32" w:qFormat="1"/>
     <w:lsdException w:name="Book Title" w:uiPriority="33" w:qFormat="1"/>
     <w:lsdException w:name="Bibliography" w:semiHidden="1" w:uiPriority="37" w:unhideWhenUsed="1"/>
-    <w:lsdException w:name="TOC Heading" w:semiHidden="1" w:uiPriority="39" w:unhideWhenUsed="1" w:qFormat="1"/>
-    <w:lsdException w:name="Plain Table 1" w:uiPriority="41"/>
-    <w:lsdException w:name="Plain Table 2" w:uiPriority="42"/>
-    <w:lsdException w:name="Plain Table 3" w:uiPriority="43"/>
-    <w:lsdException w:name="Plain Table 4" w:uiPriority="44"/>
-    <w:lsdException w:name="Plain Table 5" w:uiPriority="45"/>
-    <w:lsdException w:name="Grid Table Light" w:uiPriority="40"/>
-    <w:lsdException w:name="Grid Table 1 Light" w:uiPriority="46"/>
-    <w:lsdException w:name="Grid Table 2" w:uiPriority="47"/>
-    <w:lsdException w:name="Grid Table 3" w:uiPriority="48"/>
-    <w:lsdException w:name="Grid Table 4" w:uiPriority="49"/>
-    <w:lsdException w:name="Grid Table 5 Dark" w:uiPriority="50"/>
-    <w:lsdException w:name="Grid Table 6 Colorful" w:uiPriority="51"/>
-    <w:lsdException w:name="Grid Table 7 Colorful" w:uiPriority="52"/>
-    <w:lsdException w:name="Grid Table 1 Light Accent 1" w:uiPriority="46"/>
-    <w:lsdException w:name="Grid Table 2 Accent 1" w:uiPriority="47"/>
-    <w:lsdException w:name="Grid Table 3 Accent 1" w:uiPriority="48"/>
-    <w:lsdException w:name="Grid Table 4 Accent 1" w:uiPriority="49"/>
-    <w:lsdException w:name="Grid Table 5 Dark Accent 1" w:uiPriority="50"/>
-    <w:lsdException w:name="Grid Table 6 Colorful Accent 1" w:uiPriority="51"/>
-    <w:lsdException w:name="Grid Table 7 Colorful Accent 1" w:uiPriority="52"/>
-    <w:lsdException w:name="Grid Table 1 Light Accent 2" w:uiPriority="46"/>
-    <w:lsdException w:name="Grid Table 2 Accent 2" w:uiPriority="47"/>
-    <w:lsdException w:name="Grid Table 3 Accent 2" w:uiPriority="48"/>
-    <w:lsdException w:name="Grid Table 4 Accent 2" w:uiPriority="49"/>
-    <w:lsdException w:name="Grid Table 5 Dark Accent 2" w:uiPriority="50"/>
-    <w:lsdException w:name="Grid Table 6 Colorful Accent 2" w:uiPriority="51"/>
-    <w:lsdException w:name="Grid Table 7 Colorful Accent 2" w:uiPriority="52"/>
-    <w:lsdException w:name="Grid Table 1 Light Accent 3" w:uiPriority="46"/>
-    <w:lsdException w:name="Grid Table 2 Accent 3" w:uiPriority="47"/>
-    <w:lsdException w:name="Grid Table 3 Accent 3" w:uiPriority="48"/>
-    <w:lsdException w:name="Grid Table 4 Accent 3" w:uiPriority="49"/>
-    <w:lsdException w:name="Grid Table 5 Dark Accent 3" w:uiPriority="50"/>
-    <w:lsdException w:name="Grid Table 6 Colorful Accent 3" w:uiPriority="51"/>
-    <w:lsdException w:name="Grid Table 7 Colorful Accent 3" w:uiPriority="52"/>
-    <w:lsdException w:name="Grid Table 1 Light Accent 4" w:uiPriority="46"/>
-    <w:lsdException w:name="Grid Table 2 Accent 4" w:uiPriority="47"/>
-    <w:lsdException w:name="Grid Table 3 Accent 4" w:uiPriority="48"/>
-    <w:lsdException w:name="Grid Table 4 Accent 4" w:uiPriority="49"/>
-    <w:lsdException w:name="Grid Table 5 Dark Accent 4" w:uiPriority="50"/>
-    <w:lsdException w:name="Grid Table 6 Colorful Accent 4" w:uiPriority="51"/>
-    <w:lsdException w:name="Grid Table 7 Colorful Accent 4" w:uiPriority="52"/>
-    <w:lsdException w:name="Grid Table 1 Light Accent 5" w:uiPriority="46"/>
-    <w:lsdException w:name="Grid Table 2 Accent 5" w:uiPriority="47"/>
-    <w:lsdException w:name="Grid Table 3 Accent 5" w:uiPriority="48"/>
-    <w:lsdException w:name="Grid Table 4 Accent 5" w:uiPriority="49"/>
-    <w:lsdException w:name="Grid Table 5 Dark Accent 5" w:uiPriority="50"/>
-    <w:lsdException w:name="Grid Table 6 Colorful Accent 5" w:uiPriority="51"/>
-    <w:lsdException w:name="Grid Table 7 Colorful Accent 5" w:uiPriority="52"/>
-    <w:lsdException w:name="Grid Table 1 Light Accent 6" w:uiPriority="46"/>
-    <w:lsdException w:name="Grid Table 2 Accent 6" w:uiPriority="47"/>
-    <w:lsdException w:name="Grid Table 3 Accent 6" w:uiPriority="48"/>
-    <w:lsdException w:name="Grid Table 4 Accent 6" w:uiPriority="49"/>
-    <w:lsdException w:name="Grid Table 5 Dark Accent 6" w:uiPriority="50"/>
-    <w:lsdException w:name="Grid Table 6 Colorful Accent 6" w:uiPriority="51"/>
-    <w:lsdException w:name="Grid Table 7 Colorful Accent 6" w:uiPriority="52"/>
-    <w:lsdException w:name="List Table 1 Light" w:uiPriority="46"/>
-    <w:lsdException w:name="List Table 2" w:uiPriority="47"/>
-    <w:lsdException w:name="List Table 3" w:uiPriority="48"/>
-    <w:lsdException w:name="List Table 4" w:uiPriority="49"/>
-    <w:lsdException w:name="List Table 5 Dark" w:uiPriority="50"/>
-    <w:lsdException w:name="List Table 6 Colorful" w:uiPriority="51"/>
-    <w:lsdException w:name="List Table 7 Colorful" w:uiPriority="52"/>
-    <w:lsdException w:name="List Table 1 Light Accent 1" w:uiPriority="46"/>
-    <w:lsdException w:name="List Table 2 Accent 1" w:uiPriority="47"/>
-    <w:lsdException w:name="List Table 3 Accent 1" w:uiPriority="48"/>
-    <w:lsdException w:name="List Table 4 Accent 1" w:uiPriority="49"/>
-    <w:lsdException w:name="List Table 5 Dark Accent 1" w:uiPriority="50"/>
-    <w:lsdException w:name="List Table 6 Colorful Accent 1" w:uiPriority="51"/>
-    <w:lsdException w:name="List Table 7 Colorful Accent 1" w:uiPriority="52"/>
-    <w:lsdException w:name="List Table 1 Light Accent 2" w:uiPriority="46"/>
-    <w:lsdException w:name="List Table 2 Accent 2" w:uiPriority="47"/>
-    <w:lsdException w:name="List Table 3 Accent 2" w:uiPriority="48"/>
-    <w:lsdException w:name="List Table 4 Accent 2" w:uiPriority="49"/>
-    <w:lsdException w:name="List Table 5 Dark Accent 2" w:uiPriority="50"/>
-    <w:lsdException w:name="List Table 6 Colorful Accent 2" w:uiPriority="51"/>
-    <w:lsdException w:name="List Table 7 Colorful Accent 2" w:uiPriority="52"/>
-    <w:lsdException w:name="List Table 1 Light Accent 3" w:uiPriority="46"/>
-    <w:lsdException w:name="List Table 2 Accent 3" w:uiPriority="47"/>
-    <w:lsdException w:name="List Table 3 Accent 3" w:uiPriority="48"/>
-    <w:lsdException w:name="List Table 4 Accent 3" w:uiPriority="49"/>
-    <w:lsdException w:name="List Table 5 Dark Accent 3" w:uiPriority="50"/>
-    <w:lsdException w:name="List Table 6 Colorful Accent 3" w:uiPriority="51"/>
-    <w:lsdException w:name="List Table 7 Colorful Accent 3" w:uiPriority="52"/>
-    <w:lsdException w:name="List Table 1 Light Accent 4" w:uiPriority="46"/>
-    <w:lsdException w:name="List Table 2 Accent 4" w:uiPriority="47"/>
-    <w:lsdException w:name="List Table 3 Accent 4" w:uiPriority="48"/>
-    <w:lsdException w:name="List Table 4 Accent 4" w:uiPriority="49"/>
-    <w:lsdException w:name="List Table 5 Dark Accent 4" w:uiPriority="50"/>
-    <w:lsdException w:name="List Table 6 Colorful Accent 4" w:uiPriority="51"/>
-    <w:lsdException w:name="List Table 7 Colorful Accent 4" w:uiPriority="52"/>
-    <w:lsdException w:name="List Table 1 Light Accent 5" w:uiPriority="46"/>
-    <w:lsdException w:name="List Table 2 Accent 5" w:uiPriority="47"/>
-    <w:lsdException w:name="List Table 3 Accent 5" w:uiPriority="48"/>
-    <w:lsdException w:name="List Table 4 Accent 5" w:uiPriority="49"/>
-    <w:lsdException w:name="List Table 5 Dark Accent 5" w:uiPriority="50"/>
-    <w:lsdException w:name="List Table 6 Colorful Accent 5" w:uiPriority="51"/>
-    <w:lsdException w:name="List Table 7 Colorful Accent 5" w:uiPriority="52"/>
-    <w:lsdException w:name="List Table 1 Light Accent 6" w:uiPriority="46"/>
-    <w:lsdException w:name="List Table 2 Accent 6" w:uiPriority="47"/>
-    <w:lsdException w:name="List Table 3 Accent 6" w:uiPriority="48"/>
-    <w:lsdException w:name="List Table 4 Accent 6" w:uiPriority="49"/>
-    <w:lsdException w:name="List Table 5 Dark Accent 6" w:uiPriority="50"/>
-    <w:lsdException w:name="List Table 6 Colorful Accent 6" w:uiPriority="51"/>
-    <w:lsdException w:name="List Table 7 Colorful Accent 6" w:uiPriority="52"/>
+    <w:lsdException w:name="TOC Heading" w:uiPriority="39" w:qFormat="1"/>
   </w:latentStyles>
   <w:style w:type="paragraph" w:default="1" w:styleId="Normal">
     <w:name w:val="Normal"/>
@@ -30129,6 +30035,7 @@
     <w:rPr>
       <w:rFonts w:ascii="Cambria" w:hAnsi="Cambria"/>
       <w:sz w:val="21"/>
+      <w:szCs w:val="20"/>
     </w:rPr>
   </w:style>
   <w:style w:type="paragraph" w:styleId="Heading1">
@@ -30149,11 +30056,11 @@
       <w:outlineLvl w:val="0"/>
     </w:pPr>
     <w:rPr>
-      <w:rFonts w:ascii="Tahoma" w:hAnsi="Tahoma"/>
-      <w:caps/>
-      <w:color w:val="595959"/>
-      <w:spacing w:val="-2"/>
-      <w:sz w:val="36"/>
+      <w:b/>
+      <w:bCs/>
+      <w:kern w:val="32"/>
+      <w:sz w:val="32"/>
+      <w:szCs w:val="32"/>
     </w:rPr>
   </w:style>
   <w:style w:type="paragraph" w:styleId="Heading2">
@@ -30225,7 +30132,7 @@
       <w:outlineLvl w:val="3"/>
     </w:pPr>
     <w:rPr>
-      <w:rFonts w:ascii="Tahoma" w:hAnsi="Tahoma" w:cs="Tahoma"/>
+      <w:rFonts w:ascii="Tahoma" w:hAnsi="Tahoma"/>
       <w:i/>
       <w:color w:val="2C6FB7"/>
       <w:sz w:val="22"/>
@@ -30250,8 +30157,13 @@
       <w:outlineLvl w:val="4"/>
     </w:pPr>
     <w:rPr>
-      <w:szCs w:val="22"/>
-      <w:u w:val="single"/>
+      <w:rFonts w:ascii="Calibri" w:hAnsi="Calibri"/>
+      <w:b/>
+      <w:bCs/>
+      <w:iCs/>
+      <w:color w:val="auto"/>
+      <w:sz w:val="26"/>
+      <w:szCs w:val="26"/>
     </w:rPr>
   </w:style>
   <w:style w:type="paragraph" w:styleId="Heading6">
@@ -30271,9 +30183,10 @@
       <w:outlineLvl w:val="5"/>
     </w:pPr>
     <w:rPr>
-      <w:rFonts w:ascii="Times New Roman" w:hAnsi="Times New Roman"/>
-      <w:i/>
-      <w:sz w:val="22"/>
+      <w:rFonts w:ascii="Calibri" w:hAnsi="Calibri"/>
+      <w:b/>
+      <w:bCs/>
+      <w:sz w:val="20"/>
     </w:rPr>
   </w:style>
   <w:style w:type="paragraph" w:styleId="Heading7">
@@ -30293,8 +30206,9 @@
       <w:outlineLvl w:val="6"/>
     </w:pPr>
     <w:rPr>
-      <w:rFonts w:ascii="Arial" w:hAnsi="Arial"/>
-      <w:sz w:val="20"/>
+      <w:rFonts w:ascii="Calibri" w:hAnsi="Calibri"/>
+      <w:sz w:val="24"/>
+      <w:szCs w:val="24"/>
     </w:rPr>
   </w:style>
   <w:style w:type="paragraph" w:styleId="Heading8">
@@ -30314,9 +30228,11 @@
       <w:outlineLvl w:val="7"/>
     </w:pPr>
     <w:rPr>
-      <w:rFonts w:ascii="Arial" w:hAnsi="Arial"/>
+      <w:rFonts w:ascii="Calibri" w:hAnsi="Calibri"/>
       <w:i/>
-      <w:sz w:val="20"/>
+      <w:iCs/>
+      <w:sz w:val="24"/>
+      <w:szCs w:val="24"/>
     </w:rPr>
   </w:style>
   <w:style w:type="paragraph" w:styleId="Heading9">
@@ -30336,23 +30252,20 @@
       <w:outlineLvl w:val="8"/>
     </w:pPr>
     <w:rPr>
-      <w:rFonts w:ascii="Arial" w:hAnsi="Arial"/>
-      <w:b/>
-      <w:i/>
-      <w:sz w:val="18"/>
+      <w:sz w:val="20"/>
     </w:rPr>
   </w:style>
   <w:style w:type="character" w:default="1" w:styleId="DefaultParagraphFont">
     <w:name w:val="Default Paragraph Font"/>
-    <w:uiPriority w:val="1"/>
+    <w:uiPriority w:val="99"/>
     <w:semiHidden/>
-    <w:unhideWhenUsed/>
   </w:style>
   <w:style w:type="table" w:default="1" w:styleId="TableNormal">
     <w:name w:val="Normal Table"/>
     <w:uiPriority w:val="99"/>
     <w:semiHidden/>
     <w:unhideWhenUsed/>
+    <w:qFormat/>
     <w:tblPr>
       <w:tblInd w:w="0" w:type="dxa"/>
       <w:tblCellMar>
@@ -30371,26 +30284,26 @@
   </w:style>
   <w:style w:type="character" w:customStyle="1" w:styleId="Heading1Char">
     <w:name w:val="Heading 1 Char"/>
+    <w:basedOn w:val="DefaultParagraphFont"/>
     <w:link w:val="Heading1"/>
-    <w:uiPriority w:val="9"/>
-    <w:rsid w:val="00336CEB"/>
+    <w:uiPriority w:val="99"/>
+    <w:locked/>
     <w:rPr>
-      <w:rFonts w:ascii="Cambria" w:eastAsia="Times New Roman" w:hAnsi="Cambria" w:cs="Times New Roman"/>
+      <w:rFonts w:ascii="Cambria" w:hAnsi="Cambria"/>
       <w:b/>
-      <w:bCs/>
       <w:kern w:val="32"/>
       <w:sz w:val="32"/>
-      <w:szCs w:val="32"/>
     </w:rPr>
   </w:style>
   <w:style w:type="character" w:customStyle="1" w:styleId="Heading2Char">
     <w:name w:val="Heading 2 Char"/>
+    <w:basedOn w:val="DefaultParagraphFont"/>
     <w:link w:val="Heading2"/>
     <w:uiPriority w:val="99"/>
     <w:locked/>
     <w:rsid w:val="00412D21"/>
     <w:rPr>
-      <w:rFonts w:ascii="Tahoma" w:hAnsi="Tahoma" w:cs="Times New Roman"/>
+      <w:rFonts w:ascii="Tahoma" w:hAnsi="Tahoma"/>
       <w:caps/>
       <w:color w:val="2C6FB7"/>
       <w:sz w:val="24"/>
@@ -30398,25 +30311,26 @@
   </w:style>
   <w:style w:type="character" w:customStyle="1" w:styleId="Heading3Char">
     <w:name w:val="Heading 3 Char"/>
+    <w:basedOn w:val="DefaultParagraphFont"/>
     <w:link w:val="Heading3"/>
     <w:uiPriority w:val="99"/>
     <w:locked/>
     <w:rsid w:val="00412D21"/>
     <w:rPr>
-      <w:rFonts w:ascii="Tahoma" w:hAnsi="Tahoma" w:cs="Times New Roman"/>
+      <w:rFonts w:ascii="Tahoma" w:hAnsi="Tahoma"/>
       <w:color w:val="2C6FB7"/>
       <w:sz w:val="24"/>
-      <w:szCs w:val="24"/>
     </w:rPr>
   </w:style>
   <w:style w:type="character" w:customStyle="1" w:styleId="Heading4Char">
     <w:name w:val="Heading 4 Char"/>
+    <w:basedOn w:val="DefaultParagraphFont"/>
     <w:link w:val="Heading4"/>
     <w:uiPriority w:val="99"/>
     <w:locked/>
     <w:rsid w:val="00600AE2"/>
     <w:rPr>
-      <w:rFonts w:ascii="Tahoma" w:hAnsi="Tahoma" w:cs="Tahoma"/>
+      <w:rFonts w:ascii="Tahoma" w:hAnsi="Tahoma"/>
       <w:i/>
       <w:color w:val="2C6FB7"/>
       <w:sz w:val="22"/>
@@ -30424,66 +30338,64 @@
   </w:style>
   <w:style w:type="character" w:customStyle="1" w:styleId="Heading5Char">
     <w:name w:val="Heading 5 Char"/>
+    <w:basedOn w:val="DefaultParagraphFont"/>
     <w:link w:val="Heading5"/>
-    <w:uiPriority w:val="9"/>
+    <w:uiPriority w:val="99"/>
     <w:semiHidden/>
-    <w:rsid w:val="00336CEB"/>
+    <w:locked/>
     <w:rPr>
-      <w:rFonts w:ascii="Calibri" w:eastAsia="Times New Roman" w:hAnsi="Calibri" w:cs="Times New Roman"/>
+      <w:rFonts w:ascii="Calibri" w:hAnsi="Calibri"/>
       <w:b/>
-      <w:bCs/>
       <w:i/>
-      <w:iCs/>
       <w:sz w:val="26"/>
-      <w:szCs w:val="26"/>
     </w:rPr>
   </w:style>
   <w:style w:type="character" w:customStyle="1" w:styleId="Heading6Char">
     <w:name w:val="Heading 6 Char"/>
+    <w:basedOn w:val="DefaultParagraphFont"/>
     <w:link w:val="Heading6"/>
-    <w:uiPriority w:val="9"/>
+    <w:uiPriority w:val="99"/>
     <w:semiHidden/>
-    <w:rsid w:val="00336CEB"/>
+    <w:locked/>
     <w:rPr>
-      <w:rFonts w:ascii="Calibri" w:eastAsia="Times New Roman" w:hAnsi="Calibri" w:cs="Times New Roman"/>
+      <w:rFonts w:ascii="Calibri" w:hAnsi="Calibri"/>
       <w:b/>
-      <w:bCs/>
     </w:rPr>
   </w:style>
   <w:style w:type="character" w:customStyle="1" w:styleId="Heading7Char">
     <w:name w:val="Heading 7 Char"/>
+    <w:basedOn w:val="DefaultParagraphFont"/>
     <w:link w:val="Heading7"/>
-    <w:uiPriority w:val="9"/>
+    <w:uiPriority w:val="99"/>
     <w:semiHidden/>
-    <w:rsid w:val="00336CEB"/>
+    <w:locked/>
     <w:rPr>
-      <w:rFonts w:ascii="Calibri" w:eastAsia="Times New Roman" w:hAnsi="Calibri" w:cs="Times New Roman"/>
+      <w:rFonts w:ascii="Calibri" w:hAnsi="Calibri"/>
       <w:sz w:val="24"/>
-      <w:szCs w:val="24"/>
     </w:rPr>
   </w:style>
   <w:style w:type="character" w:customStyle="1" w:styleId="Heading8Char">
     <w:name w:val="Heading 8 Char"/>
+    <w:basedOn w:val="DefaultParagraphFont"/>
     <w:link w:val="Heading8"/>
-    <w:uiPriority w:val="9"/>
+    <w:uiPriority w:val="99"/>
     <w:semiHidden/>
-    <w:rsid w:val="00336CEB"/>
+    <w:locked/>
     <w:rPr>
-      <w:rFonts w:ascii="Calibri" w:eastAsia="Times New Roman" w:hAnsi="Calibri" w:cs="Times New Roman"/>
+      <w:rFonts w:ascii="Calibri" w:hAnsi="Calibri"/>
       <w:i/>
-      <w:iCs/>
       <w:sz w:val="24"/>
-      <w:szCs w:val="24"/>
     </w:rPr>
   </w:style>
   <w:style w:type="character" w:customStyle="1" w:styleId="Heading9Char">
     <w:name w:val="Heading 9 Char"/>
+    <w:basedOn w:val="DefaultParagraphFont"/>
     <w:link w:val="Heading9"/>
-    <w:uiPriority w:val="9"/>
+    <w:uiPriority w:val="99"/>
     <w:semiHidden/>
-    <w:rsid w:val="00336CEB"/>
+    <w:locked/>
     <w:rPr>
-      <w:rFonts w:ascii="Cambria" w:eastAsia="Times New Roman" w:hAnsi="Cambria" w:cs="Times New Roman"/>
+      <w:rFonts w:ascii="Cambria" w:hAnsi="Cambria"/>
     </w:rPr>
   </w:style>
   <w:style w:type="paragraph" w:styleId="Title">
@@ -30505,12 +30417,13 @@
   </w:style>
   <w:style w:type="character" w:customStyle="1" w:styleId="TitleChar">
     <w:name w:val="Title Char"/>
+    <w:basedOn w:val="DefaultParagraphFont"/>
     <w:link w:val="Title"/>
     <w:uiPriority w:val="99"/>
     <w:locked/>
     <w:rsid w:val="006A4368"/>
     <w:rPr>
-      <w:rFonts w:ascii="Tahoma" w:hAnsi="Tahoma" w:cs="Times New Roman"/>
+      <w:rFonts w:ascii="Tahoma" w:hAnsi="Tahoma"/>
       <w:b/>
       <w:color w:val="595959"/>
       <w:sz w:val="36"/>
@@ -30593,6 +30506,7 @@
   </w:style>
   <w:style w:type="character" w:styleId="Hyperlink">
     <w:name w:val="Hyperlink"/>
+    <w:basedOn w:val="DefaultParagraphFont"/>
     <w:uiPriority w:val="99"/>
     <w:rsid w:val="00CE01DE"/>
     <w:rPr>
@@ -30614,9 +30528,8 @@
       <w:jc w:val="center"/>
     </w:pPr>
     <w:rPr>
-      <w:rFonts w:ascii="Tahoma" w:hAnsi="Tahoma" w:cs="Tahoma"/>
+      <w:rFonts w:ascii="Tahoma" w:hAnsi="Tahoma"/>
       <w:b/>
-      <w:sz w:val="20"/>
       <w:szCs w:val="21"/>
     </w:rPr>
   </w:style>
@@ -30637,18 +30550,20 @@
   </w:style>
   <w:style w:type="character" w:customStyle="1" w:styleId="FootnoteTextChar">
     <w:name w:val="Footnote Text Char"/>
+    <w:basedOn w:val="DefaultParagraphFont"/>
     <w:link w:val="FootnoteText"/>
     <w:uiPriority w:val="99"/>
     <w:semiHidden/>
     <w:locked/>
     <w:rsid w:val="009C074B"/>
     <w:rPr>
-      <w:rFonts w:ascii="Cambria" w:hAnsi="Cambria" w:cs="Times New Roman"/>
+      <w:rFonts w:ascii="Cambria" w:hAnsi="Cambria"/>
       <w:sz w:val="18"/>
     </w:rPr>
   </w:style>
   <w:style w:type="character" w:styleId="FootnoteReference">
     <w:name w:val="footnote reference"/>
+    <w:basedOn w:val="DefaultParagraphFont"/>
     <w:uiPriority w:val="99"/>
     <w:semiHidden/>
     <w:rsid w:val="00CE01DE"/>
@@ -30692,10 +30607,19 @@
     <w:rsid w:val="00CE01DE"/>
     <w:rPr>
       <w:color w:val="000000"/>
+      <w:sz w:val="20"/>
+      <w:szCs w:val="20"/>
     </w:rPr>
     <w:tblPr>
       <w:tblStyleRowBandSize w:val="1"/>
       <w:tblStyleColBandSize w:val="1"/>
+      <w:tblInd w:w="0" w:type="dxa"/>
+      <w:tblCellMar>
+        <w:top w:w="0" w:type="dxa"/>
+        <w:left w:w="108" w:type="dxa"/>
+        <w:bottom w:w="0" w:type="dxa"/>
+        <w:right w:w="108" w:type="dxa"/>
+      </w:tblCellMar>
     </w:tblPr>
     <w:tcPr>
       <w:shd w:val="clear" w:color="auto" w:fill="FFF5E8"/>
@@ -30778,13 +30702,22 @@
     <w:rsid w:val="00CE01DE"/>
     <w:rPr>
       <w:color w:val="000000"/>
+      <w:sz w:val="20"/>
+      <w:szCs w:val="20"/>
     </w:rPr>
     <w:tblPr>
       <w:tblStyleRowBandSize w:val="1"/>
       <w:tblStyleColBandSize w:val="1"/>
+      <w:tblInd w:w="0" w:type="dxa"/>
       <w:tblBorders>
         <w:insideH w:val="single" w:sz="4" w:space="0" w:color="FFFFFF"/>
       </w:tblBorders>
+      <w:tblCellMar>
+        <w:top w:w="0" w:type="dxa"/>
+        <w:left w:w="108" w:type="dxa"/>
+        <w:bottom w:w="0" w:type="dxa"/>
+        <w:right w:w="108" w:type="dxa"/>
+      </w:tblCellMar>
     </w:tblPr>
     <w:tcPr>
       <w:shd w:val="clear" w:color="auto" w:fill="FFEBD1"/>
@@ -30858,10 +30791,19 @@
     <w:rsid w:val="00CE01DE"/>
     <w:rPr>
       <w:color w:val="000000"/>
+      <w:sz w:val="20"/>
+      <w:szCs w:val="20"/>
     </w:rPr>
     <w:tblPr>
       <w:tblStyleRowBandSize w:val="1"/>
       <w:tblStyleColBandSize w:val="1"/>
+      <w:tblInd w:w="0" w:type="dxa"/>
+      <w:tblCellMar>
+        <w:top w:w="0" w:type="dxa"/>
+        <w:left w:w="108" w:type="dxa"/>
+        <w:bottom w:w="0" w:type="dxa"/>
+        <w:right w:w="108" w:type="dxa"/>
+      </w:tblCellMar>
     </w:tblPr>
     <w:tcPr>
       <w:shd w:val="clear" w:color="auto" w:fill="E8F0F9"/>
@@ -30944,10 +30886,19 @@
     <w:rsid w:val="00CE01DE"/>
     <w:rPr>
       <w:color w:val="000000"/>
+      <w:sz w:val="20"/>
+      <w:szCs w:val="20"/>
     </w:rPr>
     <w:tblPr>
       <w:tblStyleRowBandSize w:val="1"/>
       <w:tblStyleColBandSize w:val="1"/>
+      <w:tblInd w:w="0" w:type="dxa"/>
+      <w:tblCellMar>
+        <w:top w:w="0" w:type="dxa"/>
+        <w:left w:w="108" w:type="dxa"/>
+        <w:bottom w:w="0" w:type="dxa"/>
+        <w:right w:w="108" w:type="dxa"/>
+      </w:tblCellMar>
     </w:tblPr>
     <w:tcPr>
       <w:shd w:val="clear" w:color="auto" w:fill="E6E6E6"/>
@@ -31028,15 +30979,26 @@
     <w:basedOn w:val="TableNormal"/>
     <w:uiPriority w:val="99"/>
     <w:rsid w:val="00CE01DE"/>
+    <w:rPr>
+      <w:sz w:val="20"/>
+      <w:szCs w:val="20"/>
+    </w:rPr>
     <w:tblPr>
       <w:tblStyleRowBandSize w:val="1"/>
       <w:tblStyleColBandSize w:val="1"/>
+      <w:tblInd w:w="0" w:type="dxa"/>
       <w:tblBorders>
         <w:top w:val="single" w:sz="8" w:space="0" w:color="2C6FB7"/>
         <w:left w:val="single" w:sz="8" w:space="0" w:color="2C6FB7"/>
         <w:bottom w:val="single" w:sz="8" w:space="0" w:color="2C6FB7"/>
         <w:right w:val="single" w:sz="8" w:space="0" w:color="2C6FB7"/>
       </w:tblBorders>
+      <w:tblCellMar>
+        <w:top w:w="0" w:type="dxa"/>
+        <w:left w:w="108" w:type="dxa"/>
+        <w:bottom w:w="0" w:type="dxa"/>
+        <w:right w:w="108" w:type="dxa"/>
+      </w:tblCellMar>
     </w:tblPr>
     <w:tblStylePr w:type="firstRow">
       <w:pPr>
@@ -31123,16 +31085,25 @@
     <w:rPr>
       <w:rFonts w:ascii="Tahoma" w:hAnsi="Tahoma"/>
       <w:color w:val="000000"/>
+      <w:sz w:val="20"/>
+      <w:szCs w:val="20"/>
     </w:rPr>
     <w:tblPr>
       <w:tblStyleRowBandSize w:val="1"/>
       <w:tblStyleColBandSize w:val="1"/>
+      <w:tblInd w:w="0" w:type="dxa"/>
       <w:tblBorders>
         <w:top w:val="single" w:sz="8" w:space="0" w:color="2C6FB7"/>
         <w:left w:val="single" w:sz="8" w:space="0" w:color="2C6FB7"/>
         <w:bottom w:val="single" w:sz="8" w:space="0" w:color="2C6FB7"/>
         <w:right w:val="single" w:sz="8" w:space="0" w:color="2C6FB7"/>
       </w:tblBorders>
+      <w:tblCellMar>
+        <w:top w:w="0" w:type="dxa"/>
+        <w:left w:w="108" w:type="dxa"/>
+        <w:bottom w:w="0" w:type="dxa"/>
+        <w:right w:w="108" w:type="dxa"/>
+      </w:tblCellMar>
     </w:tblPr>
     <w:tblStylePr w:type="firstRow">
       <w:rPr>
@@ -31262,10 +31233,9 @@
     <w:locked/>
     <w:rsid w:val="007074EC"/>
     <w:rPr>
-      <w:rFonts w:ascii="Tahoma" w:hAnsi="Tahoma" w:cs="Tahoma"/>
+      <w:rFonts w:ascii="Tahoma" w:hAnsi="Tahoma"/>
       <w:b/>
       <w:sz w:val="21"/>
-      <w:szCs w:val="21"/>
     </w:rPr>
   </w:style>
   <w:style w:type="table" w:styleId="TableGrid">
@@ -31273,7 +31243,12 @@
     <w:basedOn w:val="TableNormal"/>
     <w:uiPriority w:val="99"/>
     <w:rsid w:val="00CE01DE"/>
+    <w:rPr>
+      <w:sz w:val="20"/>
+      <w:szCs w:val="20"/>
+    </w:rPr>
     <w:tblPr>
+      <w:tblInd w:w="0" w:type="dxa"/>
       <w:tblBorders>
         <w:top w:val="single" w:sz="4" w:space="0" w:color="auto"/>
         <w:left w:val="single" w:sz="4" w:space="0" w:color="auto"/>
@@ -31282,6 +31257,12 @@
         <w:insideH w:val="single" w:sz="4" w:space="0" w:color="auto"/>
         <w:insideV w:val="single" w:sz="4" w:space="0" w:color="auto"/>
       </w:tblBorders>
+      <w:tblCellMar>
+        <w:top w:w="0" w:type="dxa"/>
+        <w:left w:w="108" w:type="dxa"/>
+        <w:bottom w:w="0" w:type="dxa"/>
+        <w:right w:w="108" w:type="dxa"/>
+      </w:tblCellMar>
     </w:tblPr>
   </w:style>
   <w:style w:type="paragraph" w:styleId="TOCHeading">
@@ -31301,9 +31282,7 @@
       <w:outlineLvl w:val="9"/>
     </w:pPr>
     <w:rPr>
-      <w:bCs/>
       <w:color w:val="215289"/>
-      <w:spacing w:val="0"/>
       <w:sz w:val="28"/>
       <w:szCs w:val="28"/>
       <w:lang w:eastAsia="ja-JP"/>
@@ -31318,12 +31297,17 @@
     <w:rPr>
       <w:rFonts w:ascii="Cambria" w:hAnsi="Cambria"/>
       <w:sz w:val="21"/>
+      <w:szCs w:val="20"/>
     </w:rPr>
   </w:style>
   <w:style w:type="table" w:customStyle="1" w:styleId="TableGridLight1">
     <w:name w:val="Table Grid Light1"/>
     <w:uiPriority w:val="99"/>
     <w:rsid w:val="006C657D"/>
+    <w:rPr>
+      <w:sz w:val="20"/>
+      <w:szCs w:val="20"/>
+    </w:rPr>
     <w:tblPr>
       <w:tblInd w:w="0" w:type="dxa"/>
       <w:tblBorders>
@@ -31357,12 +31341,13 @@
   </w:style>
   <w:style w:type="character" w:customStyle="1" w:styleId="FooterChar">
     <w:name w:val="Footer Char"/>
+    <w:basedOn w:val="DefaultParagraphFont"/>
     <w:link w:val="Footer"/>
     <w:uiPriority w:val="99"/>
     <w:locked/>
     <w:rsid w:val="00CE01DE"/>
     <w:rPr>
-      <w:rFonts w:ascii="Cambria" w:hAnsi="Cambria" w:cs="Times New Roman"/>
+      <w:rFonts w:ascii="Cambria" w:hAnsi="Cambria"/>
       <w:sz w:val="21"/>
     </w:rPr>
   </w:style>
@@ -31381,10 +31366,10 @@
       <w:spacing w:before="360" w:after="120" w:line="240" w:lineRule="auto"/>
     </w:pPr>
     <w:rPr>
-      <w:rFonts w:ascii="Tahoma" w:hAnsi="Tahoma" w:cs="Tahoma"/>
+      <w:rFonts w:ascii="Tahoma" w:hAnsi="Tahoma"/>
       <w:caps/>
       <w:color w:val="2C6FB7"/>
-      <w:sz w:val="24"/>
+      <w:sz w:val="28"/>
       <w:szCs w:val="28"/>
     </w:rPr>
   </w:style>
@@ -31395,11 +31380,10 @@
     <w:locked/>
     <w:rsid w:val="009A1F3F"/>
     <w:rPr>
-      <w:rFonts w:ascii="Tahoma" w:hAnsi="Tahoma" w:cs="Tahoma"/>
+      <w:rFonts w:ascii="Tahoma" w:hAnsi="Tahoma"/>
       <w:caps/>
       <w:color w:val="2C6FB7"/>
       <w:sz w:val="28"/>
-      <w:szCs w:val="28"/>
     </w:rPr>
   </w:style>
   <w:style w:type="paragraph" w:customStyle="1" w:styleId="AppH1">
@@ -31492,11 +31476,9 @@
     <w:uiPriority w:val="99"/>
     <w:rsid w:val="00CE01DE"/>
     <w:rPr>
-      <w:rFonts w:cs="Times New Roman"/>
       <w:vanish/>
       <w:color w:val="993300"/>
       <w:sz w:val="16"/>
-      <w:szCs w:val="16"/>
       <w:vertAlign w:val="baseline"/>
     </w:rPr>
   </w:style>
@@ -31522,7 +31504,7 @@
     <w:locked/>
     <w:rsid w:val="00CE01DE"/>
     <w:rPr>
-      <w:rFonts w:ascii="Cambria" w:hAnsi="Cambria" w:cs="Times New Roman"/>
+      <w:rFonts w:ascii="Cambria" w:hAnsi="Cambria"/>
       <w:sz w:val="21"/>
     </w:rPr>
   </w:style>
@@ -31531,7 +31513,6 @@
     <w:uiPriority w:val="99"/>
     <w:rsid w:val="00CE01DE"/>
     <w:rPr>
-      <w:rFonts w:cs="Times New Roman"/>
       <w:color w:val="FF0000"/>
     </w:rPr>
   </w:style>
@@ -31550,6 +31531,7 @@
   </w:style>
   <w:style w:type="character" w:styleId="PageNumber">
     <w:name w:val="page number"/>
+    <w:basedOn w:val="DefaultParagraphFont"/>
     <w:uiPriority w:val="99"/>
     <w:rsid w:val="00CE01DE"/>
     <w:rPr>
@@ -31640,6 +31622,7 @@
     <w:rPr>
       <w:rFonts w:ascii="Tahoma" w:hAnsi="Tahoma"/>
       <w:sz w:val="19"/>
+      <w:szCs w:val="20"/>
     </w:rPr>
     <w:tblPr>
       <w:jc w:val="center"/>
@@ -31678,12 +31661,13 @@
   </w:style>
   <w:style w:type="character" w:customStyle="1" w:styleId="HeaderChar">
     <w:name w:val="Header Char"/>
+    <w:basedOn w:val="DefaultParagraphFont"/>
     <w:link w:val="Header"/>
     <w:uiPriority w:val="99"/>
     <w:locked/>
     <w:rsid w:val="0020618D"/>
     <w:rPr>
-      <w:rFonts w:ascii="Cambria" w:hAnsi="Cambria" w:cs="Times New Roman"/>
+      <w:rFonts w:ascii="Cambria" w:hAnsi="Cambria"/>
       <w:sz w:val="21"/>
     </w:rPr>
   </w:style>
@@ -31709,22 +31693,22 @@
       <w:spacing w:line="240" w:lineRule="auto"/>
     </w:pPr>
     <w:rPr>
-      <w:rFonts w:ascii="Tahoma" w:hAnsi="Tahoma" w:cs="Tahoma"/>
+      <w:rFonts w:ascii="Tahoma" w:hAnsi="Tahoma"/>
       <w:sz w:val="16"/>
       <w:szCs w:val="16"/>
     </w:rPr>
   </w:style>
   <w:style w:type="character" w:customStyle="1" w:styleId="BalloonTextChar">
     <w:name w:val="Balloon Text Char"/>
+    <w:basedOn w:val="DefaultParagraphFont"/>
     <w:link w:val="BalloonText"/>
     <w:uiPriority w:val="99"/>
     <w:semiHidden/>
     <w:locked/>
     <w:rsid w:val="005B4E26"/>
     <w:rPr>
-      <w:rFonts w:ascii="Tahoma" w:hAnsi="Tahoma" w:cs="Tahoma"/>
+      <w:rFonts w:ascii="Tahoma" w:hAnsi="Tahoma"/>
       <w:sz w:val="16"/>
-      <w:szCs w:val="16"/>
     </w:rPr>
   </w:style>
   <w:style w:type="paragraph" w:styleId="HTMLPreformatted">
@@ -31755,18 +31739,19 @@
       <w:jc w:val="left"/>
     </w:pPr>
     <w:rPr>
-      <w:rFonts w:ascii="Courier New" w:hAnsi="Courier New" w:cs="Courier New"/>
+      <w:rFonts w:ascii="Courier New" w:hAnsi="Courier New"/>
       <w:sz w:val="20"/>
     </w:rPr>
   </w:style>
   <w:style w:type="character" w:customStyle="1" w:styleId="HTMLPreformattedChar">
     <w:name w:val="HTML Preformatted Char"/>
+    <w:basedOn w:val="DefaultParagraphFont"/>
     <w:link w:val="HTMLPreformatted"/>
     <w:uiPriority w:val="99"/>
     <w:locked/>
     <w:rsid w:val="00360333"/>
     <w:rPr>
-      <w:rFonts w:ascii="Courier New" w:hAnsi="Courier New" w:cs="Courier New"/>
+      <w:rFonts w:ascii="Courier New" w:hAnsi="Courier New"/>
     </w:rPr>
   </w:style>
   <w:style w:type="paragraph" w:styleId="BodyText">
@@ -31789,21 +31774,21 @@
       <w:jc w:val="left"/>
     </w:pPr>
     <w:rPr>
-      <w:rFonts w:ascii="Arial" w:hAnsi="Arial" w:cs="Arial"/>
+      <w:rFonts w:ascii="Arial" w:hAnsi="Arial"/>
       <w:sz w:val="22"/>
       <w:szCs w:val="22"/>
     </w:rPr>
   </w:style>
   <w:style w:type="character" w:customStyle="1" w:styleId="BodyTextChar">
     <w:name w:val="Body Text Char"/>
+    <w:basedOn w:val="DefaultParagraphFont"/>
     <w:link w:val="BodyText"/>
     <w:uiPriority w:val="99"/>
     <w:locked/>
     <w:rsid w:val="003E0CB8"/>
     <w:rPr>
-      <w:rFonts w:ascii="Arial" w:hAnsi="Arial" w:cs="Arial"/>
+      <w:rFonts w:ascii="Arial" w:hAnsi="Arial"/>
       <w:sz w:val="22"/>
-      <w:szCs w:val="22"/>
     </w:rPr>
   </w:style>
   <w:style w:type="paragraph" w:customStyle="1" w:styleId="level11">
@@ -31842,13 +31827,13 @@
   </w:style>
   <w:style w:type="character" w:styleId="CommentReference">
     <w:name w:val="annotation reference"/>
+    <w:basedOn w:val="DefaultParagraphFont"/>
     <w:uiPriority w:val="99"/>
     <w:semiHidden/>
     <w:rsid w:val="00F95621"/>
     <w:rPr>
       <w:rFonts w:cs="Times New Roman"/>
       <w:sz w:val="16"/>
-      <w:szCs w:val="16"/>
     </w:rPr>
   </w:style>
   <w:style w:type="paragraph" w:styleId="CommentText">
@@ -31867,13 +31852,14 @@
   </w:style>
   <w:style w:type="character" w:customStyle="1" w:styleId="CommentTextChar">
     <w:name w:val="Comment Text Char"/>
+    <w:basedOn w:val="DefaultParagraphFont"/>
     <w:link w:val="CommentText"/>
     <w:uiPriority w:val="99"/>
     <w:semiHidden/>
     <w:locked/>
     <w:rsid w:val="00F95621"/>
     <w:rPr>
-      <w:rFonts w:ascii="Cambria" w:hAnsi="Cambria" w:cs="Times New Roman"/>
+      <w:rFonts w:ascii="Cambria" w:hAnsi="Cambria"/>
     </w:rPr>
   </w:style>
   <w:style w:type="paragraph" w:styleId="CommentSubject">
@@ -31891,15 +31877,14 @@
   </w:style>
   <w:style w:type="character" w:customStyle="1" w:styleId="CommentSubjectChar">
     <w:name w:val="Comment Subject Char"/>
+    <w:basedOn w:val="CommentTextChar"/>
     <w:link w:val="CommentSubject"/>
     <w:uiPriority w:val="99"/>
     <w:semiHidden/>
     <w:locked/>
     <w:rsid w:val="00F95621"/>
     <w:rPr>
-      <w:rFonts w:ascii="Cambria" w:hAnsi="Cambria" w:cs="Times New Roman"/>
       <w:b/>
-      <w:bCs/>
     </w:rPr>
   </w:style>
   <w:style w:type="paragraph" w:styleId="NormalWeb">
@@ -31918,6 +31903,7 @@
   </w:style>
   <w:style w:type="character" w:styleId="FollowedHyperlink">
     <w:name w:val="FollowedHyperlink"/>
+    <w:basedOn w:val="DefaultParagraphFont"/>
     <w:uiPriority w:val="99"/>
     <w:semiHidden/>
     <w:rsid w:val="00C50D0A"/>
@@ -31944,13 +31930,12 @@
   </w:style>
   <w:style w:type="character" w:styleId="BookTitle">
     <w:name w:val="Book Title"/>
+    <w:basedOn w:val="DefaultParagraphFont"/>
     <w:uiPriority w:val="99"/>
     <w:qFormat/>
     <w:rsid w:val="007A00E8"/>
     <w:rPr>
-      <w:rFonts w:cs="Times New Roman"/>
       <w:b/>
-      <w:bCs/>
       <w:smallCaps/>
       <w:spacing w:val="5"/>
     </w:rPr>
@@ -31967,7 +31952,7 @@
   </w:style>
   <w:style w:type="numbering" w:customStyle="1" w:styleId="Style1">
     <w:name w:val="Style1"/>
-    <w:rsid w:val="00336CEB"/>
+    <w:rsid w:val="00E7050D"/>
     <w:pPr>
       <w:numPr>
         <w:numId w:val="6"/>
@@ -31976,7 +31961,7 @@
   </w:style>
   <w:style w:type="numbering" w:customStyle="1" w:styleId="Style2">
     <w:name w:val="Style2"/>
-    <w:rsid w:val="00336CEB"/>
+    <w:rsid w:val="00E7050D"/>
     <w:pPr>
       <w:numPr>
         <w:numId w:val="7"/>
@@ -31985,7 +31970,7 @@
   </w:style>
   <w:style w:type="numbering" w:customStyle="1" w:styleId="Style3">
     <w:name w:val="Style3"/>
-    <w:rsid w:val="00336CEB"/>
+    <w:rsid w:val="00E7050D"/>
     <w:pPr>
       <w:numPr>
         <w:numId w:val="8"/>

</xml_diff>

<commit_message>
added architectural design.pptx for new graphic, incorporated new graphic into design document
</commit_message>
<xml_diff>
--- a/doc/Reengineering SWMM and EPANET Preliminary Conceptual Architectural Design.docx
+++ b/doc/Reengineering SWMM and EPANET Preliminary Conceptual Architectural Design.docx
@@ -1,6 +1,6 @@
 
 <file path=word/document.xml><?xml version="1.0" encoding="utf-8"?>
-<w:document xmlns:ve="http://schemas.openxmlformats.org/markup-compatibility/2006" xmlns:o="urn:schemas-microsoft-com:office:office" xmlns:r="http://schemas.openxmlformats.org/officeDocument/2006/relationships" xmlns:m="http://schemas.openxmlformats.org/officeDocument/2006/math" xmlns:v="urn:schemas-microsoft-com:vml" xmlns:wp="http://schemas.openxmlformats.org/drawingml/2006/wordprocessingDrawing" xmlns:w10="urn:schemas-microsoft-com:office:word" xmlns:w="http://schemas.openxmlformats.org/wordprocessingml/2006/main" xmlns:wne="http://schemas.microsoft.com/office/word/2006/wordml">
+<w:document xmlns:wpc="http://schemas.microsoft.com/office/word/2010/wordprocessingCanvas" xmlns:mc="http://schemas.openxmlformats.org/markup-compatibility/2006" xmlns:o="urn:schemas-microsoft-com:office:office" xmlns:r="http://schemas.openxmlformats.org/officeDocument/2006/relationships" xmlns:m="http://schemas.openxmlformats.org/officeDocument/2006/math" xmlns:v="urn:schemas-microsoft-com:vml" xmlns:wp14="http://schemas.microsoft.com/office/word/2010/wordprocessingDrawing" xmlns:wp="http://schemas.openxmlformats.org/drawingml/2006/wordprocessingDrawing" xmlns:w10="urn:schemas-microsoft-com:office:word" xmlns:w="http://schemas.openxmlformats.org/wordprocessingml/2006/main" xmlns:w14="http://schemas.microsoft.com/office/word/2010/wordml" xmlns:w15="http://schemas.microsoft.com/office/word/2012/wordml" xmlns:wpg="http://schemas.microsoft.com/office/word/2010/wordprocessingGroup" xmlns:wpi="http://schemas.microsoft.com/office/word/2010/wordprocessingInk" xmlns:wne="http://schemas.microsoft.com/office/word/2006/wordml" xmlns:wps="http://schemas.microsoft.com/office/word/2010/wordprocessingShape" mc:Ignorable="w14 w15 wp14">
   <w:body>
     <w:p>
       <w:pPr>
@@ -22,7 +22,7 @@
             <v:stroke joinstyle="miter"/>
             <v:path gradientshapeok="t" o:connecttype="rect"/>
           </v:shapetype>
-          <v:shape id="Text Box 2" o:spid="_x0000_s1026" type="#_x0000_t202" style="position:absolute;left:0;text-align:left;margin-left:-4.15pt;margin-top:5.6pt;width:468pt;height:420.65pt;z-index:251657216;visibility:visible" o:gfxdata="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" filled="f" stroked="f">
+          <v:shape id="Text Box 2" o:spid="_x0000_s1026" type="#_x0000_t202" style="position:absolute;left:0;text-align:left;margin-left:-4.15pt;margin-top:5.6pt;width:468pt;height:420.65pt;z-index:2;visibility:visible" o:gfxdata="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" filled="f" stroked="f">
             <v:textbox>
               <w:txbxContent>
                 <w:p>
@@ -188,8 +188,8 @@
                       <w:sz w:val="26"/>
                     </w:rPr>
                   </w:pPr>
-                  <w:smartTag w:uri="urn:schemas-microsoft-com:office:smarttags" w:element="country-region">
-                    <w:smartTag w:uri="urn:schemas-microsoft-com:office:smarttags" w:element="place">
+                  <w:smartTag w:uri="urn:schemas-microsoft-com:office:smarttags" w:element="place">
+                    <w:smartTag w:uri="urn:schemas-microsoft-com:office:smarttags" w:element="country-region">
                       <w:r>
                         <w:rPr>
                           <w:rFonts w:ascii="Tahoma" w:hAnsi="Tahoma" w:cs="Tahoma"/>
@@ -271,16 +271,14 @@
                       </w:rPr>
                       <w:t xml:space="preserve">, </w:t>
                     </w:r>
-                    <w:smartTag w:uri="urn:schemas-microsoft-com:office:smarttags" w:element="PostalCode">
-                      <w:smartTag w:uri="urn:schemas-microsoft-com:office:smarttags" w:element="State">
-                        <w:r>
-                          <w:rPr>
-                            <w:rFonts w:ascii="Tahoma" w:hAnsi="Tahoma" w:cs="Tahoma"/>
-                            <w:sz w:val="26"/>
-                          </w:rPr>
-                          <w:t>Ohio</w:t>
-                        </w:r>
-                      </w:smartTag>
+                    <w:smartTag w:uri="urn:schemas-microsoft-com:office:smarttags" w:element="State">
+                      <w:r>
+                        <w:rPr>
+                          <w:rFonts w:ascii="Tahoma" w:hAnsi="Tahoma" w:cs="Tahoma"/>
+                          <w:sz w:val="26"/>
+                        </w:rPr>
+                        <w:t>Ohio</w:t>
+                      </w:r>
                     </w:smartTag>
                     <w:r>
                       <w:rPr>
@@ -289,7 +287,7 @@
                       </w:rPr>
                       <w:t xml:space="preserve">  </w:t>
                     </w:r>
-                    <w:smartTag w:uri="urn:schemas-microsoft-com:office:smarttags" w:element="place">
+                    <w:smartTag w:uri="urn:schemas-microsoft-com:office:smarttags" w:element="PostalCode">
                       <w:r>
                         <w:rPr>
                           <w:rFonts w:ascii="Tahoma" w:hAnsi="Tahoma" w:cs="Tahoma"/>
@@ -382,7 +380,7 @@
           <w:noProof/>
         </w:rPr>
         <w:pict>
-          <v:oval id="Oval 506" o:spid="_x0000_s1027" style="position:absolute;left:0;text-align:left;margin-left:-144.05pt;margin-top:407.1pt;width:271.8pt;height:271.8pt;z-index:251658240;visibility:visible;v-text-anchor:middle" o:gfxdata="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" fillcolor="#2c6fb7" stroked="f" strokeweight="2pt">
+          <v:oval id="Oval 506" o:spid="_x0000_s1027" style="position:absolute;left:0;text-align:left;margin-left:-144.05pt;margin-top:407.1pt;width:271.8pt;height:271.8pt;z-index:3;visibility:visible;v-text-anchor:middle" o:gfxdata="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" fillcolor="#2c6fb7" stroked="f" strokeweight="2pt">
             <v:fill opacity="49087f"/>
           </v:oval>
         </w:pict>
@@ -411,7 +409,7 @@
             <v:path o:extrusionok="f" gradientshapeok="t" o:connecttype="rect"/>
             <o:lock v:ext="edit" aspectratio="t"/>
           </v:shapetype>
-          <v:shape id="Picture 1" o:spid="_x0000_s1028" type="#_x0000_t75" style="position:absolute;left:0;text-align:left;margin-left:282.75pt;margin-top:571.15pt;width:237pt;height:78.6pt;z-index:251656192;visibility:visible">
+          <v:shape id="Picture 1" o:spid="_x0000_s1028" type="#_x0000_t75" style="position:absolute;left:0;text-align:left;margin-left:282.75pt;margin-top:571.15pt;width:237pt;height:78.6pt;z-index:1;visibility:visible">
             <v:imagedata r:id="rId9" o:title=""/>
           </v:shape>
         </w:pict>
@@ -421,7 +419,7 @@
           <w:noProof/>
         </w:rPr>
         <w:pict>
-          <v:oval id="Oval 508" o:spid="_x0000_s1029" style="position:absolute;left:0;text-align:left;margin-left:-16.1pt;margin-top:498.35pt;width:280.45pt;height:280.45pt;z-index:251659264;visibility:visible;v-text-anchor:middle" o:gfxdata="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" fillcolor="#a1b951" stroked="f" strokeweight="2pt">
+          <v:oval id="Oval 508" o:spid="_x0000_s1029" style="position:absolute;left:0;text-align:left;margin-left:-16.1pt;margin-top:498.35pt;width:280.45pt;height:280.45pt;z-index:4;visibility:visible;v-text-anchor:middle" o:gfxdata="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" fillcolor="#a1b951" stroked="f" strokeweight="2pt">
             <v:fill opacity="32639f"/>
           </v:oval>
         </w:pict>
@@ -708,54 +706,52 @@
           <w:szCs w:val="26"/>
         </w:rPr>
       </w:pPr>
-      <w:smartTag w:uri="urn:schemas-microsoft-com:office:smarttags" w:element="City">
-        <w:smartTag w:uri="urn:schemas-microsoft-com:office:smarttags" w:element="place">
-          <w:smartTag w:uri="urn:schemas-microsoft-com:office:smarttags" w:element="City">
-            <w:r>
-              <w:rPr>
-                <w:rFonts w:ascii="Tahoma" w:hAnsi="Tahoma"/>
-                <w:sz w:val="26"/>
-                <w:szCs w:val="26"/>
-              </w:rPr>
-              <w:t>Mountain View</w:t>
-            </w:r>
-          </w:smartTag>
+      <w:smartTag w:uri="urn:schemas-microsoft-com:office:smarttags" w:element="place">
+        <w:smartTag w:uri="urn:schemas-microsoft-com:office:smarttags" w:element="City">
           <w:r>
             <w:rPr>
               <w:rFonts w:ascii="Tahoma" w:hAnsi="Tahoma"/>
               <w:sz w:val="26"/>
               <w:szCs w:val="26"/>
             </w:rPr>
-            <w:t xml:space="preserve">, </w:t>
+            <w:t>Mountain View</w:t>
           </w:r>
-          <w:smartTag w:uri="urn:schemas-microsoft-com:office:smarttags" w:element="State">
-            <w:r>
-              <w:rPr>
-                <w:rFonts w:ascii="Tahoma" w:hAnsi="Tahoma"/>
-                <w:sz w:val="26"/>
-                <w:szCs w:val="26"/>
-              </w:rPr>
-              <w:t>California</w:t>
-            </w:r>
-          </w:smartTag>
+        </w:smartTag>
+        <w:r>
+          <w:rPr>
+            <w:rFonts w:ascii="Tahoma" w:hAnsi="Tahoma"/>
+            <w:sz w:val="26"/>
+            <w:szCs w:val="26"/>
+          </w:rPr>
+          <w:t xml:space="preserve">, </w:t>
+        </w:r>
+        <w:smartTag w:uri="urn:schemas-microsoft-com:office:smarttags" w:element="State">
           <w:r>
             <w:rPr>
               <w:rFonts w:ascii="Tahoma" w:hAnsi="Tahoma"/>
               <w:sz w:val="26"/>
               <w:szCs w:val="26"/>
             </w:rPr>
-            <w:t xml:space="preserve">  </w:t>
+            <w:t>California</w:t>
           </w:r>
-          <w:smartTag w:uri="urn:schemas-microsoft-com:office:smarttags" w:element="PostalCode">
-            <w:r>
-              <w:rPr>
-                <w:rFonts w:ascii="Tahoma" w:hAnsi="Tahoma"/>
-                <w:sz w:val="26"/>
-                <w:szCs w:val="26"/>
-              </w:rPr>
-              <w:t>94043</w:t>
-            </w:r>
-          </w:smartTag>
+        </w:smartTag>
+        <w:r>
+          <w:rPr>
+            <w:rFonts w:ascii="Tahoma" w:hAnsi="Tahoma"/>
+            <w:sz w:val="26"/>
+            <w:szCs w:val="26"/>
+          </w:rPr>
+          <w:t xml:space="preserve">  </w:t>
+        </w:r>
+        <w:smartTag w:uri="urn:schemas-microsoft-com:office:smarttags" w:element="PostalCode">
+          <w:r>
+            <w:rPr>
+              <w:rFonts w:ascii="Tahoma" w:hAnsi="Tahoma"/>
+              <w:sz w:val="26"/>
+              <w:szCs w:val="26"/>
+            </w:rPr>
+            <w:t>94043</w:t>
+          </w:r>
         </w:smartTag>
       </w:smartTag>
     </w:p>
@@ -833,8 +829,8 @@
           <w:szCs w:val="26"/>
         </w:rPr>
       </w:pPr>
-      <w:smartTag w:uri="urn:schemas-microsoft-com:office:smarttags" w:element="country-region">
-        <w:smartTag w:uri="urn:schemas-microsoft-com:office:smarttags" w:element="place">
+      <w:smartTag w:uri="urn:schemas-microsoft-com:office:smarttags" w:element="place">
+        <w:smartTag w:uri="urn:schemas-microsoft-com:office:smarttags" w:element="country-region">
           <w:r>
             <w:rPr>
               <w:rFonts w:ascii="Tahoma" w:hAnsi="Tahoma"/>
@@ -906,7 +902,7 @@
           <w:szCs w:val="26"/>
         </w:rPr>
       </w:pPr>
-      <w:smartTag w:uri="urn:schemas-microsoft-com:office:smarttags" w:element="State">
+      <w:smartTag w:uri="urn:schemas-microsoft-com:office:smarttags" w:element="place">
         <w:smartTag w:uri="urn:schemas-microsoft-com:office:smarttags" w:element="City">
           <w:r>
             <w:rPr>
@@ -925,17 +921,15 @@
           </w:rPr>
           <w:t xml:space="preserve">, </w:t>
         </w:r>
-        <w:smartTag w:uri="urn:schemas-microsoft-com:office:smarttags" w:element="PostalCode">
-          <w:smartTag w:uri="urn:schemas-microsoft-com:office:smarttags" w:element="State">
-            <w:r>
-              <w:rPr>
-                <w:rFonts w:ascii="Tahoma" w:hAnsi="Tahoma"/>
-                <w:sz w:val="26"/>
-                <w:szCs w:val="26"/>
-              </w:rPr>
-              <w:t>Ohio</w:t>
-            </w:r>
-          </w:smartTag>
+        <w:smartTag w:uri="urn:schemas-microsoft-com:office:smarttags" w:element="State">
+          <w:r>
+            <w:rPr>
+              <w:rFonts w:ascii="Tahoma" w:hAnsi="Tahoma"/>
+              <w:sz w:val="26"/>
+              <w:szCs w:val="26"/>
+            </w:rPr>
+            <w:t>Ohio</w:t>
+          </w:r>
         </w:smartTag>
         <w:r>
           <w:rPr>
@@ -945,7 +939,7 @@
           </w:rPr>
           <w:t xml:space="preserve">  </w:t>
         </w:r>
-        <w:smartTag w:uri="urn:schemas-microsoft-com:office:smarttags" w:element="State">
+        <w:smartTag w:uri="urn:schemas-microsoft-com:office:smarttags" w:element="PostalCode">
           <w:r>
             <w:rPr>
               <w:rFonts w:ascii="Tahoma" w:hAnsi="Tahoma"/>
@@ -1054,6 +1048,7 @@
           <w:sz w:val="36"/>
           <w:szCs w:val="36"/>
         </w:rPr>
+        <w:lastRenderedPageBreak/>
         <w:t>TABLE OF CONTENTS</w:t>
       </w:r>
       <w:bookmarkEnd w:id="3"/>
@@ -1580,6 +1575,7 @@
       </w:pPr>
       <w:bookmarkStart w:id="9" w:name="_Toc441057389"/>
       <w:r>
+        <w:lastRenderedPageBreak/>
         <w:t>0</w:t>
       </w:r>
       <w:r>
@@ -1726,7 +1722,7 @@
       </w:r>
       <w:r>
         <w:tab/>
-        <w:t>Development stack and tool chain</w:t>
+        <w:t>DEVelopment stack and tool chain</w:t>
       </w:r>
       <w:bookmarkEnd w:id="10"/>
     </w:p>
@@ -1770,13 +1766,6 @@
       <w:r>
         <w:t>The overall project architecture is shown in Figure 1.</w:t>
       </w:r>
-    </w:p>
-    <w:p>
-      <w:pPr>
-        <w:rPr>
-          <w:del w:id="11" w:author="Mark" w:date="2016-01-21T12:24:00Z"/>
-        </w:rPr>
-      </w:pPr>
     </w:p>
     <w:p>
       <w:pPr>
@@ -1794,8 +1783,9 @@
         <w:rPr>
           <w:noProof/>
         </w:rPr>
+        <w:lastRenderedPageBreak/>
         <w:pict>
-          <v:shape id="Picture 2" o:spid="_x0000_i1025" type="#_x0000_t75" style="width:710.25pt;height:419.25pt;visibility:visible">
+          <v:shape id="Picture 2" o:spid="_x0000_i1025" type="#_x0000_t75" style="width:709.95pt;height:419.45pt;visibility:visible">
             <v:imagedata r:id="rId15" o:title=""/>
           </v:shape>
         </w:pict>
@@ -1820,15 +1810,16 @@
       <w:pPr>
         <w:pStyle w:val="Heading1"/>
       </w:pPr>
-      <w:bookmarkStart w:id="12" w:name="_Toc441057391"/>
-      <w:r>
+      <w:bookmarkStart w:id="11" w:name="_Toc441057391"/>
+      <w:r>
+        <w:lastRenderedPageBreak/>
         <w:t>0</w:t>
       </w:r>
       <w:r>
         <w:tab/>
         <w:t>USER interface design</w:t>
       </w:r>
-      <w:bookmarkEnd w:id="12"/>
+      <w:bookmarkEnd w:id="11"/>
     </w:p>
     <w:p>
       <w:pPr>
@@ -1873,7 +1864,7 @@
           <w:noProof/>
         </w:rPr>
         <w:pict>
-          <v:shape id="Picture 9" o:spid="_x0000_i1026" type="#_x0000_t75" style="width:463.5pt;height:359.25pt;visibility:visible">
+          <v:shape id="Picture 9" o:spid="_x0000_i1026" type="#_x0000_t75" style="width:463pt;height:359.15pt;visibility:visible">
             <v:imagedata r:id="rId16" o:title=""/>
           </v:shape>
         </w:pict>
@@ -1901,8 +1892,9 @@
         <w:rPr>
           <w:noProof/>
         </w:rPr>
+        <w:lastRenderedPageBreak/>
         <w:pict>
-          <v:shape id="Picture 11" o:spid="_x0000_i1027" type="#_x0000_t75" style="width:462.75pt;height:343.5pt;visibility:visible">
+          <v:shape id="Picture 11" o:spid="_x0000_i1027" type="#_x0000_t75" style="width:462.15pt;height:344.1pt;visibility:visible">
             <v:imagedata r:id="rId17" o:title=""/>
           </v:shape>
         </w:pict>
@@ -1948,8 +1940,9 @@
         <w:rPr>
           <w:noProof/>
         </w:rPr>
+        <w:lastRenderedPageBreak/>
         <w:pict>
-          <v:shape id="Picture 4" o:spid="_x0000_i1028" type="#_x0000_t75" style="width:231pt;height:171pt;visibility:visible">
+          <v:shape id="Picture 4" o:spid="_x0000_i1028" type="#_x0000_t75" style="width:232.75pt;height:170.8pt;visibility:visible">
             <v:imagedata r:id="rId18" o:title=""/>
           </v:shape>
         </w:pict>
@@ -2001,57 +1994,108 @@
       <w:pPr>
         <w:pStyle w:val="Heading1"/>
       </w:pPr>
-      <w:bookmarkStart w:id="13" w:name="_Toc441057392"/>
+      <w:bookmarkStart w:id="12" w:name="_Toc441057392"/>
       <w:r>
         <w:t>0</w:t>
       </w:r>
       <w:r>
         <w:tab/>
-        <w:t>SWMM and EPANET Class A</w:t>
-      </w:r>
+        <w:t>SWMM and EPANET Class ARCHITECTURE</w:t>
+      </w:r>
+      <w:bookmarkEnd w:id="12"/>
+    </w:p>
+    <w:p>
+      <w:r>
+        <w:t xml:space="preserve">As </w:t>
+      </w:r>
+      <w:r>
+        <w:t>described in the introduction, the core classes for SWMM and EPANET input follow a similar hierarchical design.  This section presents the core classes for each program.</w:t>
+      </w:r>
+    </w:p>
+    <w:p/>
+    <w:p>
+      <w:r>
+        <w:t xml:space="preserve">Code in this effort is divided into two major groups: </w:t>
+      </w:r>
+      <w:r>
+        <w:rPr>
+          <w:b/>
+        </w:rPr>
+        <w:t>core</w:t>
+      </w:r>
+      <w:r>
+        <w:t xml:space="preserve"> and </w:t>
+      </w:r>
+      <w:r>
+        <w:rPr>
+          <w:b/>
+        </w:rPr>
+        <w:t>ui</w:t>
+      </w:r>
+      <w:r>
+        <w:t xml:space="preserve"> (Figure 5).  </w:t>
+      </w:r>
+      <w:r>
+        <w:t xml:space="preserve">Core classes contain the data structures needed to represent model parameters and data along with the code needed to read, write, and access these parameters and data. UI classes define the user interface: the graphical controls needed to display the data and allow a user to edit it.  Within both </w:t>
+      </w:r>
+      <w:r>
+        <w:rPr>
+          <w:b/>
+        </w:rPr>
+        <w:t>cor</w:t>
+      </w:r>
+      <w:bookmarkStart w:id="13" w:name="_GoBack"/>
       <w:bookmarkEnd w:id="13"/>
       <w:r>
-        <w:t>rchitecture</w:t>
-      </w:r>
-    </w:p>
-    <w:p>
-      <w:r>
-        <w:t xml:space="preserve">As </w:t>
-      </w:r>
-      <w:r>
-        <w:t>described in the introduction, the core classes for SWMM and EPANET input follow a similar hierarchical design.  This section presents the core classes for each program.</w:t>
-      </w:r>
-      <w:bookmarkStart w:id="14" w:name="_GoBack"/>
-      <w:bookmarkEnd w:id="14"/>
+        <w:rPr>
+          <w:b/>
+        </w:rPr>
+        <w:t>e</w:t>
+      </w:r>
+      <w:r>
+        <w:t xml:space="preserve"> and </w:t>
+      </w:r>
+      <w:r>
+        <w:rPr>
+          <w:b/>
+        </w:rPr>
+        <w:t>ui</w:t>
+      </w:r>
+      <w:r>
+        <w:t xml:space="preserve"> groups, shared code appears at the top level and code specific to SWMM and EPANET is organized into sub-folders.</w:t>
+      </w:r>
     </w:p>
     <w:p/>
     <w:p>
       <w:r>
-        <w:t xml:space="preserve">Code in this effort is divided into two major groups: </w:t>
-      </w:r>
-      <w:r>
-        <w:rPr>
-          <w:b/>
-        </w:rPr>
-        <w:t>core</w:t>
-      </w:r>
-      <w:r>
-        <w:t xml:space="preserve"> and </w:t>
-      </w:r>
-      <w:r>
-        <w:rPr>
-          <w:b/>
-        </w:rPr>
-        <w:t>ui</w:t>
-      </w:r>
-      <w:r>
-        <w:t>. Core classes contain the data structures needed to represent model parameters and data along with the code needed to read, write, and access these parameters and data. UI classes define the user interface: the graphical controls needed to display the data and allow a user to edit it.  Within both core and ui groups, shared code appears at the top level and code specific to SWMM and EPANET is organized into sub-folders.</w:t>
+        <w:t>For example, at the top level of the core code group, the InputFile class contains general-purpose structure and methods for organizing, reading, and writing input files. One level deeper in the hierarchy, two classes inherit from InputFile: core.epanet.Project and core.swmm.Project. These classes use the shared code in InputFile plus application-specific logic to manage each kind of input file.</w:t>
       </w:r>
     </w:p>
     <w:p/>
     <w:p>
       <w:r>
-        <w:t>For example, at the top level of the core code group, the InputFile class contains general-purpose structure and methods for organizing, reading, and writing input files. One level deeper in the hierarchy, two classes inherit from InputFile: core.epanet.Project and core.swmm.Project. These classes use the shared code in InputFile plus application-specific logic to manage each kind of input file.</w:t>
+        <w:pict>
+          <v:shape id="_x0000_i1030" type="#_x0000_t75" style="width:467.15pt;height:262.9pt">
+            <v:imagedata r:id="rId19" o:title="architectural design"/>
+          </v:shape>
+        </w:pict>
+      </w:r>
+    </w:p>
+    <w:p>
+      <w:r>
+        <w:t xml:space="preserve">Figure </w:t>
+      </w:r>
+      <w:r>
+        <w:t>5</w:t>
+      </w:r>
+      <w:r>
+        <w:t xml:space="preserve">.  </w:t>
+      </w:r>
+      <w:r>
+        <w:t>Class Architecture</w:t>
+      </w:r>
+      <w:r>
+        <w:t xml:space="preserve"> for SWMM/EPANET</w:t>
       </w:r>
     </w:p>
     <w:p/>
@@ -2063,6 +2107,7 @@
     <w:p/>
     <w:p>
       <w:r>
+        <w:lastRenderedPageBreak/>
         <w:t>This design allows maximum sharing of common code between SWMM and EPANET applications without having any code from the “other” application get in the way. A programmer who is only interested in EPANET can safely ignore the SWMM-specific core classes and user interface and never have to step through code that references SWMM.</w:t>
       </w:r>
     </w:p>
@@ -2096,7 +2141,7 @@
           <w:color w:val="000000"/>
         </w:rPr>
       </w:pPr>
-      <w:hyperlink r:id="rId19" w:tooltip="http://rawgit.com/USEPA/SWMM-EPANET_User_Interface/master/doc/Doxygen/html/annotated.htmlCtrl+Click or tap to follow the link" w:history="1">
+      <w:hyperlink r:id="rId20" w:tooltip="http://rawgit.com/USEPA/SWMM-EPANET_User_Interface/master/doc/Doxygen/html/annotated.html&#10;Ctrl+Click or tap to follow the link" w:history="1">
         <w:r>
           <w:rPr>
             <w:rStyle w:val="Hyperlink"/>
@@ -2115,7 +2160,10 @@
         <w:t xml:space="preserve"> in this project to organize various objects and their properties is shown below</w:t>
       </w:r>
       <w:r>
-        <w:t xml:space="preserve"> in Figure 5</w:t>
+        <w:t xml:space="preserve"> in Figure </w:t>
+      </w:r>
+      <w:r>
+        <w:t>6</w:t>
       </w:r>
       <w:r>
         <w:t>:</w:t>
@@ -2128,15 +2176,21 @@
           <w:noProof/>
         </w:rPr>
         <w:pict>
-          <v:shape id="Picture 14" o:spid="_x0000_i1029" type="#_x0000_t75" style="width:451.5pt;height:192.75pt;visibility:visible">
-            <v:imagedata r:id="rId20" o:title=""/>
+          <v:shape id="Picture 14" o:spid="_x0000_i1029" type="#_x0000_t75" style="width:452.1pt;height:192.55pt;visibility:visible">
+            <v:imagedata r:id="rId21" o:title=""/>
           </v:shape>
         </w:pict>
       </w:r>
     </w:p>
     <w:p>
       <w:r>
-        <w:t>Figure 5.  Conceptual data model for SWMM/EPANET</w:t>
+        <w:t xml:space="preserve">Figure </w:t>
+      </w:r>
+      <w:r>
+        <w:t>6</w:t>
+      </w:r>
+      <w:r>
+        <w:t>.  Conceptual data model for SWMM/EPANET</w:t>
       </w:r>
     </w:p>
     <w:p/>
@@ -2149,11 +2203,11 @@
       <w:pPr>
         <w:pStyle w:val="Heading2"/>
       </w:pPr>
-      <w:bookmarkStart w:id="15" w:name="_Toc441057393"/>
+      <w:bookmarkStart w:id="14" w:name="_Toc441057393"/>
       <w:r>
         <w:t>SWMM CORE CLASSES</w:t>
       </w:r>
-      <w:bookmarkEnd w:id="15"/>
+      <w:bookmarkEnd w:id="14"/>
     </w:p>
     <w:p>
       <w:r>
@@ -2370,6 +2424,7 @@
         <w:rPr>
           <w:szCs w:val="21"/>
         </w:rPr>
+        <w:lastRenderedPageBreak/>
         <w:t>FlowRouting</w:t>
       </w:r>
       <w:r>
@@ -4150,6 +4205,7 @@
         <w:rPr>
           <w:szCs w:val="21"/>
         </w:rPr>
+        <w:lastRenderedPageBreak/>
         <w:t>Map</w:t>
       </w:r>
     </w:p>
@@ -5831,6 +5887,7 @@
         <w:rPr>
           <w:szCs w:val="21"/>
         </w:rPr>
+        <w:lastRenderedPageBreak/>
         <w:t>Links</w:t>
       </w:r>
     </w:p>
@@ -8490,6 +8547,7 @@
         <w:rPr>
           <w:szCs w:val="21"/>
         </w:rPr>
+        <w:lastRenderedPageBreak/>
         <w:t xml:space="preserve">InitialLoadings </w:t>
       </w:r>
       <w:r>
@@ -10245,6 +10303,7 @@
         <w:rPr>
           <w:szCs w:val="21"/>
         </w:rPr>
+        <w:lastRenderedPageBreak/>
         <w:t xml:space="preserve">PlowableMaxMeltCoefficient </w:t>
       </w:r>
       <w:r>
@@ -11750,6 +11809,7 @@
         <w:rPr>
           <w:szCs w:val="21"/>
         </w:rPr>
+        <w:lastRenderedPageBreak/>
         <w:t xml:space="preserve">PavementLayerThickness </w:t>
       </w:r>
       <w:r>
@@ -16178,6 +16238,7 @@
         <w:rPr>
           <w:szCs w:val="21"/>
         </w:rPr>
+        <w:lastRenderedPageBreak/>
         <w:t>InitialStatus</w:t>
       </w:r>
       <w:r>
@@ -17718,6 +17779,7 @@
         <w:rPr>
           <w:szCs w:val="21"/>
         </w:rPr>
+        <w:lastRenderedPageBreak/>
         <w:t xml:space="preserve">SubClass </w:t>
       </w:r>
       <w:r>
@@ -20949,11 +21011,11 @@
       <w:pPr>
         <w:pStyle w:val="Heading2"/>
       </w:pPr>
-      <w:bookmarkStart w:id="16" w:name="_Toc441057394"/>
+      <w:bookmarkStart w:id="15" w:name="_Toc441057394"/>
       <w:r>
         <w:t>EPANET CORE CLASSES</w:t>
       </w:r>
-      <w:bookmarkEnd w:id="16"/>
+      <w:bookmarkEnd w:id="15"/>
     </w:p>
     <w:p>
       <w:r>
@@ -22343,6 +22405,7 @@
         <w:rPr>
           <w:szCs w:val="21"/>
         </w:rPr>
+        <w:lastRenderedPageBreak/>
         <w:t xml:space="preserve">PatternStart </w:t>
       </w:r>
       <w:r>
@@ -25478,6 +25541,7 @@
         <w:rPr>
           <w:szCs w:val="21"/>
         </w:rPr>
+        <w:lastRenderedPageBreak/>
         <w:t>ReportFlag</w:t>
       </w:r>
       <w:r>
@@ -28120,7 +28184,7 @@
       <w:pPr>
         <w:pStyle w:val="Heading1"/>
       </w:pPr>
-      <w:bookmarkStart w:id="17" w:name="_Toc441057395"/>
+      <w:bookmarkStart w:id="16" w:name="_Toc441057395"/>
       <w:r>
         <w:t>0</w:t>
       </w:r>
@@ -28128,15 +28192,25 @@
         <w:tab/>
         <w:t>SOFTWARE DEMONSTRATIONS</w:t>
       </w:r>
+      <w:bookmarkEnd w:id="16"/>
+    </w:p>
+    <w:p>
+      <w:pPr>
+        <w:pStyle w:val="Heading2"/>
+      </w:pPr>
+      <w:bookmarkStart w:id="17" w:name="_Toc441057396"/>
+      <w:r>
+        <w:t>SCRIPTING</w:t>
+      </w:r>
       <w:bookmarkEnd w:id="17"/>
     </w:p>
     <w:p>
       <w:pPr>
         <w:pStyle w:val="Heading2"/>
       </w:pPr>
-      <w:bookmarkStart w:id="18" w:name="_Toc441057396"/>
-      <w:r>
-        <w:t>SCRIPTING</w:t>
+      <w:bookmarkStart w:id="18" w:name="_Toc441057397"/>
+      <w:r>
+        <w:t>PLUG-INS</w:t>
       </w:r>
       <w:bookmarkEnd w:id="18"/>
     </w:p>
@@ -28144,9 +28218,9 @@
       <w:pPr>
         <w:pStyle w:val="Heading2"/>
       </w:pPr>
-      <w:bookmarkStart w:id="19" w:name="_Toc441057397"/>
-      <w:r>
-        <w:t>PLUG-INS</w:t>
+      <w:bookmarkStart w:id="19" w:name="_Toc441057398"/>
+      <w:r>
+        <w:t>MAP</w:t>
       </w:r>
       <w:bookmarkEnd w:id="19"/>
     </w:p>
@@ -28154,22 +28228,12 @@
       <w:pPr>
         <w:pStyle w:val="Heading2"/>
       </w:pPr>
-      <w:bookmarkStart w:id="20" w:name="_Toc441057398"/>
-      <w:r>
-        <w:t>MAP</w:t>
+      <w:bookmarkStart w:id="20" w:name="_Toc441057399"/>
+      <w:r>
+        <w:t>Main Window</w:t>
       </w:r>
       <w:bookmarkEnd w:id="20"/>
     </w:p>
-    <w:p>
-      <w:pPr>
-        <w:pStyle w:val="Heading2"/>
-      </w:pPr>
-      <w:bookmarkStart w:id="21" w:name="_Toc441057399"/>
-      <w:r>
-        <w:t>Main Window</w:t>
-      </w:r>
-      <w:bookmarkEnd w:id="21"/>
-    </w:p>
     <w:p/>
     <w:p>
       <w:pPr>
@@ -28179,7 +28243,7 @@
       </w:pPr>
     </w:p>
     <w:sectPr>
-      <w:footerReference w:type="default" r:id="rId21"/>
+      <w:footerReference w:type="default" r:id="rId22"/>
       <w:pgSz w:w="12240" w:h="15840"/>
       <w:pgMar w:top="1440" w:right="1440" w:bottom="1440" w:left="1440" w:header="720" w:footer="864" w:gutter="0"/>
       <w:pgNumType w:start="1"/>
@@ -28191,7 +28255,7 @@
 </file>
 
 <file path=word/endnotes.xml><?xml version="1.0" encoding="utf-8"?>
-<w:endnotes xmlns:ve="http://schemas.openxmlformats.org/markup-compatibility/2006" xmlns:o="urn:schemas-microsoft-com:office:office" xmlns:r="http://schemas.openxmlformats.org/officeDocument/2006/relationships" xmlns:m="http://schemas.openxmlformats.org/officeDocument/2006/math" xmlns:v="urn:schemas-microsoft-com:vml" xmlns:wp="http://schemas.openxmlformats.org/drawingml/2006/wordprocessingDrawing" xmlns:w10="urn:schemas-microsoft-com:office:word" xmlns:w="http://schemas.openxmlformats.org/wordprocessingml/2006/main" xmlns:wne="http://schemas.microsoft.com/office/word/2006/wordml">
+<w:endnotes xmlns:wpc="http://schemas.microsoft.com/office/word/2010/wordprocessingCanvas" xmlns:mc="http://schemas.openxmlformats.org/markup-compatibility/2006" xmlns:o="urn:schemas-microsoft-com:office:office" xmlns:r="http://schemas.openxmlformats.org/officeDocument/2006/relationships" xmlns:m="http://schemas.openxmlformats.org/officeDocument/2006/math" xmlns:v="urn:schemas-microsoft-com:vml" xmlns:wp14="http://schemas.microsoft.com/office/word/2010/wordprocessingDrawing" xmlns:wp="http://schemas.openxmlformats.org/drawingml/2006/wordprocessingDrawing" xmlns:w10="urn:schemas-microsoft-com:office:word" xmlns:w="http://schemas.openxmlformats.org/wordprocessingml/2006/main" xmlns:w14="http://schemas.microsoft.com/office/word/2010/wordml" xmlns:w15="http://schemas.microsoft.com/office/word/2012/wordml" xmlns:wpg="http://schemas.microsoft.com/office/word/2010/wordprocessingGroup" xmlns:wpi="http://schemas.microsoft.com/office/word/2010/wordprocessingInk" xmlns:wne="http://schemas.microsoft.com/office/word/2006/wordml" xmlns:wps="http://schemas.microsoft.com/office/word/2010/wordprocessingShape" mc:Ignorable="w14 w15 wp14">
   <w:endnote w:type="separator" w:id="-1">
     <w:p>
       <w:r>
@@ -28212,26 +28276,39 @@
 </file>
 
 <file path=word/footer1.xml><?xml version="1.0" encoding="utf-8"?>
-<w:ftr xmlns:ve="http://schemas.openxmlformats.org/markup-compatibility/2006" xmlns:o="urn:schemas-microsoft-com:office:office" xmlns:r="http://schemas.openxmlformats.org/officeDocument/2006/relationships" xmlns:m="http://schemas.openxmlformats.org/officeDocument/2006/math" xmlns:v="urn:schemas-microsoft-com:vml" xmlns:wp="http://schemas.openxmlformats.org/drawingml/2006/wordprocessingDrawing" xmlns:w10="urn:schemas-microsoft-com:office:word" xmlns:w="http://schemas.openxmlformats.org/wordprocessingml/2006/main" xmlns:wne="http://schemas.microsoft.com/office/word/2006/wordml">
+<w:ftr xmlns:wpc="http://schemas.microsoft.com/office/word/2010/wordprocessingCanvas" xmlns:mc="http://schemas.openxmlformats.org/markup-compatibility/2006" xmlns:o="urn:schemas-microsoft-com:office:office" xmlns:r="http://schemas.openxmlformats.org/officeDocument/2006/relationships" xmlns:m="http://schemas.openxmlformats.org/officeDocument/2006/math" xmlns:v="urn:schemas-microsoft-com:vml" xmlns:wp14="http://schemas.microsoft.com/office/word/2010/wordprocessingDrawing" xmlns:wp="http://schemas.openxmlformats.org/drawingml/2006/wordprocessingDrawing" xmlns:w10="urn:schemas-microsoft-com:office:word" xmlns:w="http://schemas.openxmlformats.org/wordprocessingml/2006/main" xmlns:w14="http://schemas.microsoft.com/office/word/2010/wordml" xmlns:w15="http://schemas.microsoft.com/office/word/2012/wordml" xmlns:wpg="http://schemas.microsoft.com/office/word/2010/wordprocessingGroup" xmlns:wpi="http://schemas.microsoft.com/office/word/2010/wordprocessingInk" xmlns:wne="http://schemas.microsoft.com/office/word/2006/wordml" xmlns:wps="http://schemas.microsoft.com/office/word/2010/wordprocessingShape" mc:Ignorable="w14 w15 wp14">
   <w:p>
     <w:pPr>
       <w:framePr w:wrap="around" w:vAnchor="text" w:hAnchor="margin" w:xAlign="center" w:y="1"/>
     </w:pPr>
-    <w:fldSimple w:instr="PAGE  ">
-      <w:r>
-        <w:rPr>
-          <w:noProof/>
-        </w:rPr>
-        <w:t>ix</w:t>
-      </w:r>
-    </w:fldSimple>
+    <w:r>
+      <w:fldChar w:fldCharType="begin"/>
+    </w:r>
+    <w:r>
+      <w:instrText xml:space="preserve">PAGE  </w:instrText>
+    </w:r>
+    <w:r>
+      <w:fldChar w:fldCharType="separate"/>
+    </w:r>
+    <w:r>
+      <w:rPr>
+        <w:noProof/>
+      </w:rPr>
+      <w:t>ix</w:t>
+    </w:r>
+    <w:r>
+      <w:rPr>
+        <w:noProof/>
+      </w:rPr>
+      <w:fldChar w:fldCharType="end"/>
+    </w:r>
   </w:p>
   <w:p/>
 </w:ftr>
 </file>
 
 <file path=word/footer2.xml><?xml version="1.0" encoding="utf-8"?>
-<w:ftr xmlns:ve="http://schemas.openxmlformats.org/markup-compatibility/2006" xmlns:o="urn:schemas-microsoft-com:office:office" xmlns:r="http://schemas.openxmlformats.org/officeDocument/2006/relationships" xmlns:m="http://schemas.openxmlformats.org/officeDocument/2006/math" xmlns:v="urn:schemas-microsoft-com:vml" xmlns:wp="http://schemas.openxmlformats.org/drawingml/2006/wordprocessingDrawing" xmlns:w10="urn:schemas-microsoft-com:office:word" xmlns:w="http://schemas.openxmlformats.org/wordprocessingml/2006/main" xmlns:wne="http://schemas.microsoft.com/office/word/2006/wordml">
+<w:ftr xmlns:wpc="http://schemas.microsoft.com/office/word/2010/wordprocessingCanvas" xmlns:mc="http://schemas.openxmlformats.org/markup-compatibility/2006" xmlns:o="urn:schemas-microsoft-com:office:office" xmlns:r="http://schemas.openxmlformats.org/officeDocument/2006/relationships" xmlns:m="http://schemas.openxmlformats.org/officeDocument/2006/math" xmlns:v="urn:schemas-microsoft-com:vml" xmlns:wp14="http://schemas.microsoft.com/office/word/2010/wordprocessingDrawing" xmlns:wp="http://schemas.openxmlformats.org/drawingml/2006/wordprocessingDrawing" xmlns:w10="urn:schemas-microsoft-com:office:word" xmlns:w="http://schemas.openxmlformats.org/wordprocessingml/2006/main" xmlns:w14="http://schemas.microsoft.com/office/word/2010/wordml" xmlns:w15="http://schemas.microsoft.com/office/word/2012/wordml" xmlns:wpg="http://schemas.microsoft.com/office/word/2010/wordprocessingGroup" xmlns:wpi="http://schemas.microsoft.com/office/word/2010/wordprocessingInk" xmlns:wne="http://schemas.microsoft.com/office/word/2006/wordml" xmlns:wps="http://schemas.microsoft.com/office/word/2010/wordprocessingShape" mc:Ignorable="w14 w15 wp14">
   <w:p>
     <w:pPr>
       <w:pStyle w:val="Footer"/>
@@ -28262,7 +28339,7 @@
 </file>
 
 <file path=word/footer3.xml><?xml version="1.0" encoding="utf-8"?>
-<w:ftr xmlns:ve="http://schemas.openxmlformats.org/markup-compatibility/2006" xmlns:o="urn:schemas-microsoft-com:office:office" xmlns:r="http://schemas.openxmlformats.org/officeDocument/2006/relationships" xmlns:m="http://schemas.openxmlformats.org/officeDocument/2006/math" xmlns:v="urn:schemas-microsoft-com:vml" xmlns:wp="http://schemas.openxmlformats.org/drawingml/2006/wordprocessingDrawing" xmlns:w10="urn:schemas-microsoft-com:office:word" xmlns:w="http://schemas.openxmlformats.org/wordprocessingml/2006/main" xmlns:wne="http://schemas.microsoft.com/office/word/2006/wordml">
+<w:ftr xmlns:wpc="http://schemas.microsoft.com/office/word/2010/wordprocessingCanvas" xmlns:mc="http://schemas.openxmlformats.org/markup-compatibility/2006" xmlns:o="urn:schemas-microsoft-com:office:office" xmlns:r="http://schemas.openxmlformats.org/officeDocument/2006/relationships" xmlns:m="http://schemas.openxmlformats.org/officeDocument/2006/math" xmlns:v="urn:schemas-microsoft-com:vml" xmlns:wp14="http://schemas.microsoft.com/office/word/2010/wordprocessingDrawing" xmlns:wp="http://schemas.openxmlformats.org/drawingml/2006/wordprocessingDrawing" xmlns:w10="urn:schemas-microsoft-com:office:word" xmlns:w="http://schemas.openxmlformats.org/wordprocessingml/2006/main" xmlns:w14="http://schemas.microsoft.com/office/word/2010/wordml" xmlns:w15="http://schemas.microsoft.com/office/word/2012/wordml" xmlns:wpg="http://schemas.microsoft.com/office/word/2010/wordprocessingGroup" xmlns:wpi="http://schemas.microsoft.com/office/word/2010/wordprocessingInk" xmlns:wne="http://schemas.microsoft.com/office/word/2006/wordml" xmlns:wps="http://schemas.microsoft.com/office/word/2010/wordprocessingShape" mc:Ignorable="w14 w15 wp14">
   <w:p>
     <w:pPr>
       <w:pStyle w:val="Footer"/>
@@ -28366,7 +28443,7 @@
 </file>
 
 <file path=word/footer4.xml><?xml version="1.0" encoding="utf-8"?>
-<w:ftr xmlns:ve="http://schemas.openxmlformats.org/markup-compatibility/2006" xmlns:o="urn:schemas-microsoft-com:office:office" xmlns:r="http://schemas.openxmlformats.org/officeDocument/2006/relationships" xmlns:m="http://schemas.openxmlformats.org/officeDocument/2006/math" xmlns:v="urn:schemas-microsoft-com:vml" xmlns:wp="http://schemas.openxmlformats.org/drawingml/2006/wordprocessingDrawing" xmlns:w10="urn:schemas-microsoft-com:office:word" xmlns:w="http://schemas.openxmlformats.org/wordprocessingml/2006/main" xmlns:wne="http://schemas.microsoft.com/office/word/2006/wordml">
+<w:ftr xmlns:wpc="http://schemas.microsoft.com/office/word/2010/wordprocessingCanvas" xmlns:mc="http://schemas.openxmlformats.org/markup-compatibility/2006" xmlns:o="urn:schemas-microsoft-com:office:office" xmlns:r="http://schemas.openxmlformats.org/officeDocument/2006/relationships" xmlns:m="http://schemas.openxmlformats.org/officeDocument/2006/math" xmlns:v="urn:schemas-microsoft-com:vml" xmlns:wp14="http://schemas.microsoft.com/office/word/2010/wordprocessingDrawing" xmlns:wp="http://schemas.openxmlformats.org/drawingml/2006/wordprocessingDrawing" xmlns:w10="urn:schemas-microsoft-com:office:word" xmlns:w="http://schemas.openxmlformats.org/wordprocessingml/2006/main" xmlns:w14="http://schemas.microsoft.com/office/word/2010/wordml" xmlns:w15="http://schemas.microsoft.com/office/word/2012/wordml" xmlns:wpg="http://schemas.microsoft.com/office/word/2010/wordprocessingGroup" xmlns:wpi="http://schemas.microsoft.com/office/word/2010/wordprocessingInk" xmlns:wne="http://schemas.microsoft.com/office/word/2006/wordml" xmlns:wps="http://schemas.microsoft.com/office/word/2010/wordprocessingShape" mc:Ignorable="w14 w15 wp14">
   <w:p>
     <w:pPr>
       <w:pStyle w:val="Footer"/>
@@ -28382,7 +28459,7 @@
 </file>
 
 <file path=word/footer5.xml><?xml version="1.0" encoding="utf-8"?>
-<w:ftr xmlns:ve="http://schemas.openxmlformats.org/markup-compatibility/2006" xmlns:o="urn:schemas-microsoft-com:office:office" xmlns:r="http://schemas.openxmlformats.org/officeDocument/2006/relationships" xmlns:m="http://schemas.openxmlformats.org/officeDocument/2006/math" xmlns:v="urn:schemas-microsoft-com:vml" xmlns:wp="http://schemas.openxmlformats.org/drawingml/2006/wordprocessingDrawing" xmlns:w10="urn:schemas-microsoft-com:office:word" xmlns:w="http://schemas.openxmlformats.org/wordprocessingml/2006/main" xmlns:wne="http://schemas.microsoft.com/office/word/2006/wordml">
+<w:ftr xmlns:wpc="http://schemas.microsoft.com/office/word/2010/wordprocessingCanvas" xmlns:mc="http://schemas.openxmlformats.org/markup-compatibility/2006" xmlns:o="urn:schemas-microsoft-com:office:office" xmlns:r="http://schemas.openxmlformats.org/officeDocument/2006/relationships" xmlns:m="http://schemas.openxmlformats.org/officeDocument/2006/math" xmlns:v="urn:schemas-microsoft-com:vml" xmlns:wp14="http://schemas.microsoft.com/office/word/2010/wordprocessingDrawing" xmlns:wp="http://schemas.openxmlformats.org/drawingml/2006/wordprocessingDrawing" xmlns:w10="urn:schemas-microsoft-com:office:word" xmlns:w="http://schemas.openxmlformats.org/wordprocessingml/2006/main" xmlns:w14="http://schemas.microsoft.com/office/word/2010/wordml" xmlns:w15="http://schemas.microsoft.com/office/word/2012/wordml" xmlns:wpg="http://schemas.microsoft.com/office/word/2010/wordprocessingGroup" xmlns:wpi="http://schemas.microsoft.com/office/word/2010/wordprocessingInk" xmlns:wne="http://schemas.microsoft.com/office/word/2006/wordml" xmlns:wps="http://schemas.microsoft.com/office/word/2010/wordprocessingShape" mc:Ignorable="w14 w15 wp14">
   <w:p>
     <w:pPr>
       <w:pStyle w:val="Footer"/>
@@ -28403,7 +28480,7 @@
 </file>
 
 <file path=word/footnotes.xml><?xml version="1.0" encoding="utf-8"?>
-<w:footnotes xmlns:ve="http://schemas.openxmlformats.org/markup-compatibility/2006" xmlns:o="urn:schemas-microsoft-com:office:office" xmlns:r="http://schemas.openxmlformats.org/officeDocument/2006/relationships" xmlns:m="http://schemas.openxmlformats.org/officeDocument/2006/math" xmlns:v="urn:schemas-microsoft-com:vml" xmlns:wp="http://schemas.openxmlformats.org/drawingml/2006/wordprocessingDrawing" xmlns:w10="urn:schemas-microsoft-com:office:word" xmlns:w="http://schemas.openxmlformats.org/wordprocessingml/2006/main" xmlns:wne="http://schemas.microsoft.com/office/word/2006/wordml">
+<w:footnotes xmlns:wpc="http://schemas.microsoft.com/office/word/2010/wordprocessingCanvas" xmlns:mc="http://schemas.openxmlformats.org/markup-compatibility/2006" xmlns:o="urn:schemas-microsoft-com:office:office" xmlns:r="http://schemas.openxmlformats.org/officeDocument/2006/relationships" xmlns:m="http://schemas.openxmlformats.org/officeDocument/2006/math" xmlns:v="urn:schemas-microsoft-com:vml" xmlns:wp14="http://schemas.microsoft.com/office/word/2010/wordprocessingDrawing" xmlns:wp="http://schemas.openxmlformats.org/drawingml/2006/wordprocessingDrawing" xmlns:w10="urn:schemas-microsoft-com:office:word" xmlns:w="http://schemas.openxmlformats.org/wordprocessingml/2006/main" xmlns:w14="http://schemas.microsoft.com/office/word/2010/wordml" xmlns:w15="http://schemas.microsoft.com/office/word/2012/wordml" xmlns:wpg="http://schemas.microsoft.com/office/word/2010/wordprocessingGroup" xmlns:wpi="http://schemas.microsoft.com/office/word/2010/wordprocessingInk" xmlns:wne="http://schemas.microsoft.com/office/word/2006/wordml" xmlns:wps="http://schemas.microsoft.com/office/word/2010/wordprocessingShape" mc:Ignorable="w14 w15 wp14">
   <w:footnote w:type="separator" w:id="-1">
     <w:p>
       <w:r>
@@ -28430,7 +28507,7 @@
 </file>
 
 <file path=word/header1.xml><?xml version="1.0" encoding="utf-8"?>
-<w:hdr xmlns:ve="http://schemas.openxmlformats.org/markup-compatibility/2006" xmlns:o="urn:schemas-microsoft-com:office:office" xmlns:r="http://schemas.openxmlformats.org/officeDocument/2006/relationships" xmlns:m="http://schemas.openxmlformats.org/officeDocument/2006/math" xmlns:v="urn:schemas-microsoft-com:vml" xmlns:wp="http://schemas.openxmlformats.org/drawingml/2006/wordprocessingDrawing" xmlns:w10="urn:schemas-microsoft-com:office:word" xmlns:w="http://schemas.openxmlformats.org/wordprocessingml/2006/main" xmlns:wne="http://schemas.microsoft.com/office/word/2006/wordml">
+<w:hdr xmlns:wpc="http://schemas.microsoft.com/office/word/2010/wordprocessingCanvas" xmlns:mc="http://schemas.openxmlformats.org/markup-compatibility/2006" xmlns:o="urn:schemas-microsoft-com:office:office" xmlns:r="http://schemas.openxmlformats.org/officeDocument/2006/relationships" xmlns:m="http://schemas.openxmlformats.org/officeDocument/2006/math" xmlns:v="urn:schemas-microsoft-com:vml" xmlns:wp14="http://schemas.microsoft.com/office/word/2010/wordprocessingDrawing" xmlns:wp="http://schemas.openxmlformats.org/drawingml/2006/wordprocessingDrawing" xmlns:w10="urn:schemas-microsoft-com:office:word" xmlns:w="http://schemas.openxmlformats.org/wordprocessingml/2006/main" xmlns:w14="http://schemas.microsoft.com/office/word/2010/wordml" xmlns:w15="http://schemas.microsoft.com/office/word/2012/wordml" xmlns:wpg="http://schemas.microsoft.com/office/word/2010/wordprocessingGroup" xmlns:wpi="http://schemas.microsoft.com/office/word/2010/wordprocessingInk" xmlns:wne="http://schemas.microsoft.com/office/word/2006/wordml" xmlns:wps="http://schemas.microsoft.com/office/word/2010/wordprocessingShape" mc:Ignorable="w14 w15 wp14">
   <w:p>
     <w:pPr>
       <w:pStyle w:val="Header"/>
@@ -28457,7 +28534,7 @@
 </file>
 
 <file path=word/header2.xml><?xml version="1.0" encoding="utf-8"?>
-<w:hdr xmlns:ve="http://schemas.openxmlformats.org/markup-compatibility/2006" xmlns:o="urn:schemas-microsoft-com:office:office" xmlns:r="http://schemas.openxmlformats.org/officeDocument/2006/relationships" xmlns:m="http://schemas.openxmlformats.org/officeDocument/2006/math" xmlns:v="urn:schemas-microsoft-com:vml" xmlns:wp="http://schemas.openxmlformats.org/drawingml/2006/wordprocessingDrawing" xmlns:w10="urn:schemas-microsoft-com:office:word" xmlns:w="http://schemas.openxmlformats.org/wordprocessingml/2006/main" xmlns:wne="http://schemas.microsoft.com/office/word/2006/wordml">
+<w:hdr xmlns:wpc="http://schemas.microsoft.com/office/word/2010/wordprocessingCanvas" xmlns:mc="http://schemas.openxmlformats.org/markup-compatibility/2006" xmlns:o="urn:schemas-microsoft-com:office:office" xmlns:r="http://schemas.openxmlformats.org/officeDocument/2006/relationships" xmlns:m="http://schemas.openxmlformats.org/officeDocument/2006/math" xmlns:v="urn:schemas-microsoft-com:vml" xmlns:wp14="http://schemas.microsoft.com/office/word/2010/wordprocessingDrawing" xmlns:wp="http://schemas.openxmlformats.org/drawingml/2006/wordprocessingDrawing" xmlns:w10="urn:schemas-microsoft-com:office:word" xmlns:w="http://schemas.openxmlformats.org/wordprocessingml/2006/main" xmlns:w14="http://schemas.microsoft.com/office/word/2010/wordml" xmlns:w15="http://schemas.microsoft.com/office/word/2012/wordml" xmlns:wpg="http://schemas.microsoft.com/office/word/2010/wordprocessingGroup" xmlns:wpi="http://schemas.microsoft.com/office/word/2010/wordprocessingInk" xmlns:wne="http://schemas.microsoft.com/office/word/2006/wordml" xmlns:wps="http://schemas.microsoft.com/office/word/2010/wordprocessingShape" mc:Ignorable="w14 w15 wp14">
   <w:p>
     <w:pPr>
       <w:pStyle w:val="Header"/>
@@ -28467,7 +28544,7 @@
 </file>
 
 <file path=word/header3.xml><?xml version="1.0" encoding="utf-8"?>
-<w:hdr xmlns:ve="http://schemas.openxmlformats.org/markup-compatibility/2006" xmlns:o="urn:schemas-microsoft-com:office:office" xmlns:r="http://schemas.openxmlformats.org/officeDocument/2006/relationships" xmlns:m="http://schemas.openxmlformats.org/officeDocument/2006/math" xmlns:v="urn:schemas-microsoft-com:vml" xmlns:wp="http://schemas.openxmlformats.org/drawingml/2006/wordprocessingDrawing" xmlns:w10="urn:schemas-microsoft-com:office:word" xmlns:w="http://schemas.openxmlformats.org/wordprocessingml/2006/main" xmlns:wne="http://schemas.microsoft.com/office/word/2006/wordml">
+<w:hdr xmlns:wpc="http://schemas.microsoft.com/office/word/2010/wordprocessingCanvas" xmlns:mc="http://schemas.openxmlformats.org/markup-compatibility/2006" xmlns:o="urn:schemas-microsoft-com:office:office" xmlns:r="http://schemas.openxmlformats.org/officeDocument/2006/relationships" xmlns:m="http://schemas.openxmlformats.org/officeDocument/2006/math" xmlns:v="urn:schemas-microsoft-com:vml" xmlns:wp14="http://schemas.microsoft.com/office/word/2010/wordprocessingDrawing" xmlns:wp="http://schemas.openxmlformats.org/drawingml/2006/wordprocessingDrawing" xmlns:w10="urn:schemas-microsoft-com:office:word" xmlns:w="http://schemas.openxmlformats.org/wordprocessingml/2006/main" xmlns:w14="http://schemas.microsoft.com/office/word/2010/wordml" xmlns:w15="http://schemas.microsoft.com/office/word/2012/wordml" xmlns:wpg="http://schemas.microsoft.com/office/word/2010/wordprocessingGroup" xmlns:wpi="http://schemas.microsoft.com/office/word/2010/wordprocessingInk" xmlns:wne="http://schemas.microsoft.com/office/word/2006/wordml" xmlns:wps="http://schemas.microsoft.com/office/word/2010/wordprocessingShape" mc:Ignorable="w14 w15 wp14">
   <w:p>
     <w:pPr>
       <w:spacing w:line="240" w:lineRule="auto"/>
@@ -28480,7 +28557,7 @@
         <w:noProof/>
       </w:rPr>
       <w:pict>
-        <v:group id="Group 3" o:spid="_x0000_s2049" style="position:absolute;left:0;text-align:left;margin-left:-7.5pt;margin-top:-7.5pt;width:486pt;height:30.75pt;z-index:251660288;mso-position-horizontal-relative:text;mso-position-vertical-relative:text" coordsize="61722,3905" o:gfxdata="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">
+        <v:group id="Group 3" o:spid="_x0000_s2049" style="position:absolute;left:0;text-align:left;margin-left:-7.5pt;margin-top:-7.5pt;width:486pt;height:30.75pt;z-index:1;mso-position-horizontal-relative:text;mso-position-vertical-relative:text" coordsize="61722,3905" o:gfxdata="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">
           <v:group id="Group 5" o:spid="_x0000_s2050" style="position:absolute;left:55149;top:1238;width:6501;height:2281" coordsize="11551,4051" o:gfxdata="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">
             <v:oval id="Oval 6" o:spid="_x0000_s2051" style="position:absolute;width:4051;height:4051;visibility:visible;v-text-anchor:middle" o:gfxdata="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" fillcolor="#2c6fb7" stroked="f" strokeweight="2pt"/>
             <v:oval id="Oval 7" o:spid="_x0000_s2052" style="position:absolute;left:2437;width:4051;height:4051;visibility:visible;v-text-anchor:middle" o:gfxdata="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" fillcolor="#d8d8d8" stroked="f" strokeweight="2pt">
@@ -28523,8 +28600,8 @@
 </file>
 
 <file path=word/numbering.xml><?xml version="1.0" encoding="utf-8"?>
-<w:numbering xmlns:ve="http://schemas.openxmlformats.org/markup-compatibility/2006" xmlns:o="urn:schemas-microsoft-com:office:office" xmlns:r="http://schemas.openxmlformats.org/officeDocument/2006/relationships" xmlns:m="http://schemas.openxmlformats.org/officeDocument/2006/math" xmlns:v="urn:schemas-microsoft-com:vml" xmlns:wp="http://schemas.openxmlformats.org/drawingml/2006/wordprocessingDrawing" xmlns:w10="urn:schemas-microsoft-com:office:word" xmlns:w="http://schemas.openxmlformats.org/wordprocessingml/2006/main" xmlns:wne="http://schemas.microsoft.com/office/word/2006/wordml">
-  <w:abstractNum w:abstractNumId="0">
+<w:numbering xmlns:wpc="http://schemas.microsoft.com/office/word/2010/wordprocessingCanvas" xmlns:mc="http://schemas.openxmlformats.org/markup-compatibility/2006" xmlns:o="urn:schemas-microsoft-com:office:office" xmlns:r="http://schemas.openxmlformats.org/officeDocument/2006/relationships" xmlns:m="http://schemas.openxmlformats.org/officeDocument/2006/math" xmlns:v="urn:schemas-microsoft-com:vml" xmlns:wp14="http://schemas.microsoft.com/office/word/2010/wordprocessingDrawing" xmlns:wp="http://schemas.openxmlformats.org/drawingml/2006/wordprocessingDrawing" xmlns:w10="urn:schemas-microsoft-com:office:word" xmlns:w="http://schemas.openxmlformats.org/wordprocessingml/2006/main" xmlns:w14="http://schemas.microsoft.com/office/word/2010/wordml" xmlns:w15="http://schemas.microsoft.com/office/word/2012/wordml" xmlns:wpg="http://schemas.microsoft.com/office/word/2010/wordprocessingGroup" xmlns:wpi="http://schemas.microsoft.com/office/word/2010/wordprocessingInk" xmlns:wne="http://schemas.microsoft.com/office/word/2006/wordml" xmlns:wps="http://schemas.microsoft.com/office/word/2010/wordprocessingShape" mc:Ignorable="w14 w15 wp14">
+  <w:abstractNum w:abstractNumId="0" w15:restartNumberingAfterBreak="0">
     <w:nsid w:val="02BC1FCE"/>
     <w:multiLevelType w:val="hybridMultilevel"/>
     <w:tmpl w:val="BB344F6A"/>
@@ -28637,7 +28714,7 @@
       </w:rPr>
     </w:lvl>
   </w:abstractNum>
-  <w:abstractNum w:abstractNumId="1">
+  <w:abstractNum w:abstractNumId="1" w15:restartNumberingAfterBreak="0">
     <w:nsid w:val="0AD96867"/>
     <w:multiLevelType w:val="multilevel"/>
     <w:tmpl w:val="D8AE1C6E"/>
@@ -28751,7 +28828,7 @@
       </w:rPr>
     </w:lvl>
   </w:abstractNum>
-  <w:abstractNum w:abstractNumId="2">
+  <w:abstractNum w:abstractNumId="2" w15:restartNumberingAfterBreak="0">
     <w:nsid w:val="1D840033"/>
     <w:multiLevelType w:val="multilevel"/>
     <w:tmpl w:val="77A0D082"/>
@@ -28918,7 +28995,7 @@
       </w:rPr>
     </w:lvl>
   </w:abstractNum>
-  <w:abstractNum w:abstractNumId="3">
+  <w:abstractNum w:abstractNumId="3" w15:restartNumberingAfterBreak="0">
     <w:nsid w:val="27C15B89"/>
     <w:multiLevelType w:val="multilevel"/>
     <w:tmpl w:val="10A27264"/>
@@ -29032,7 +29109,7 @@
       </w:rPr>
     </w:lvl>
   </w:abstractNum>
-  <w:abstractNum w:abstractNumId="4">
+  <w:abstractNum w:abstractNumId="4" w15:restartNumberingAfterBreak="0">
     <w:nsid w:val="45410B73"/>
     <w:multiLevelType w:val="hybridMultilevel"/>
     <w:tmpl w:val="C0448984"/>
@@ -29146,7 +29223,7 @@
       </w:rPr>
     </w:lvl>
   </w:abstractNum>
-  <w:abstractNum w:abstractNumId="5">
+  <w:abstractNum w:abstractNumId="5" w15:restartNumberingAfterBreak="0">
     <w:nsid w:val="527F142F"/>
     <w:multiLevelType w:val="multilevel"/>
     <w:tmpl w:val="6E564880"/>
@@ -29301,7 +29378,7 @@
       </w:rPr>
     </w:lvl>
   </w:abstractNum>
-  <w:abstractNum w:abstractNumId="6">
+  <w:abstractNum w:abstractNumId="6" w15:restartNumberingAfterBreak="0">
     <w:nsid w:val="5750613A"/>
     <w:multiLevelType w:val="hybridMultilevel"/>
     <w:tmpl w:val="581CB9C0"/>
@@ -29414,7 +29491,7 @@
       </w:rPr>
     </w:lvl>
   </w:abstractNum>
-  <w:abstractNum w:abstractNumId="7">
+  <w:abstractNum w:abstractNumId="7" w15:restartNumberingAfterBreak="0">
     <w:nsid w:val="68915ED4"/>
     <w:multiLevelType w:val="singleLevel"/>
     <w:tmpl w:val="0FD6F3A8"/>
@@ -29435,7 +29512,7 @@
       </w:rPr>
     </w:lvl>
   </w:abstractNum>
-  <w:abstractNum w:abstractNumId="8">
+  <w:abstractNum w:abstractNumId="8" w15:restartNumberingAfterBreak="0">
     <w:nsid w:val="756F7FE7"/>
     <w:multiLevelType w:val="multilevel"/>
     <w:tmpl w:val="7400B61E"/>
@@ -29549,7 +29626,7 @@
       </w:rPr>
     </w:lvl>
   </w:abstractNum>
-  <w:abstractNum w:abstractNumId="9">
+  <w:abstractNum w:abstractNumId="9" w15:restartNumberingAfterBreak="0">
     <w:nsid w:val="79464D93"/>
     <w:multiLevelType w:val="multilevel"/>
     <w:tmpl w:val="B448B330"/>
@@ -29742,19 +29819,17 @@
 </file>
 
 <file path=word/styles.xml><?xml version="1.0" encoding="utf-8"?>
-<w:styles xmlns:r="http://schemas.openxmlformats.org/officeDocument/2006/relationships" xmlns:w="http://schemas.openxmlformats.org/wordprocessingml/2006/main">
+<w:styles xmlns:mc="http://schemas.openxmlformats.org/markup-compatibility/2006" xmlns:r="http://schemas.openxmlformats.org/officeDocument/2006/relationships" xmlns:w="http://schemas.openxmlformats.org/wordprocessingml/2006/main" xmlns:w14="http://schemas.microsoft.com/office/word/2010/wordml" xmlns:w15="http://schemas.microsoft.com/office/word/2012/wordml" mc:Ignorable="w14 w15">
   <w:docDefaults>
     <w:rPrDefault>
       <w:rPr>
         <w:rFonts w:ascii="Times New Roman" w:eastAsia="Times New Roman" w:hAnsi="Times New Roman" w:cs="Times New Roman"/>
-        <w:sz w:val="22"/>
-        <w:szCs w:val="22"/>
         <w:lang w:val="en-US" w:eastAsia="en-US" w:bidi="ar-SA"/>
       </w:rPr>
     </w:rPrDefault>
     <w:pPrDefault/>
   </w:docDefaults>
-  <w:latentStyles w:defLockedState="0" w:defUIPriority="99" w:defSemiHidden="0" w:defUnhideWhenUsed="0" w:defQFormat="0" w:count="267">
+  <w:latentStyles w:defLockedState="0" w:defUIPriority="99" w:defSemiHidden="0" w:defUnhideWhenUsed="0" w:defQFormat="0" w:count="371">
     <w:lsdException w:name="Normal" w:locked="1" w:uiPriority="0" w:qFormat="1"/>
     <w:lsdException w:name="heading 1" w:locked="1" w:uiPriority="0" w:qFormat="1"/>
     <w:lsdException w:name="heading 2" w:locked="1" w:uiPriority="0" w:qFormat="1"/>
@@ -29762,9 +29837,9 @@
     <w:lsdException w:name="heading 4" w:locked="1" w:uiPriority="0" w:qFormat="1"/>
     <w:lsdException w:name="heading 5" w:locked="1" w:uiPriority="0" w:qFormat="1"/>
     <w:lsdException w:name="heading 6" w:locked="1" w:uiPriority="0" w:qFormat="1"/>
-    <w:lsdException w:name="heading 7" w:locked="1" w:uiPriority="0" w:qFormat="1"/>
-    <w:lsdException w:name="heading 8" w:locked="1" w:uiPriority="0" w:qFormat="1"/>
-    <w:lsdException w:name="heading 9" w:locked="1" w:uiPriority="0" w:qFormat="1"/>
+    <w:lsdException w:name="heading 7" w:semiHidden="1" w:uiPriority="9" w:unhideWhenUsed="1" w:qFormat="1"/>
+    <w:lsdException w:name="heading 8" w:semiHidden="1" w:uiPriority="9" w:unhideWhenUsed="1" w:qFormat="1"/>
+    <w:lsdException w:name="heading 9" w:semiHidden="1" w:uiPriority="9" w:unhideWhenUsed="1" w:qFormat="1"/>
     <w:lsdException w:name="index 1" w:semiHidden="1" w:unhideWhenUsed="1"/>
     <w:lsdException w:name="index 2" w:semiHidden="1" w:unhideWhenUsed="1"/>
     <w:lsdException w:name="index 3" w:semiHidden="1" w:unhideWhenUsed="1"/>
@@ -29774,23 +29849,23 @@
     <w:lsdException w:name="index 7" w:semiHidden="1" w:unhideWhenUsed="1"/>
     <w:lsdException w:name="index 8" w:semiHidden="1" w:unhideWhenUsed="1"/>
     <w:lsdException w:name="index 9" w:semiHidden="1" w:unhideWhenUsed="1"/>
-    <w:lsdException w:name="toc 1" w:locked="1" w:uiPriority="0"/>
-    <w:lsdException w:name="toc 2" w:locked="1" w:uiPriority="0"/>
-    <w:lsdException w:name="toc 3" w:locked="1" w:uiPriority="0"/>
-    <w:lsdException w:name="toc 4" w:locked="1" w:uiPriority="0"/>
-    <w:lsdException w:name="toc 5" w:locked="1" w:uiPriority="0"/>
-    <w:lsdException w:name="toc 6" w:locked="1" w:uiPriority="0"/>
-    <w:lsdException w:name="toc 7" w:locked="1" w:uiPriority="0"/>
-    <w:lsdException w:name="toc 8" w:locked="1" w:uiPriority="0"/>
-    <w:lsdException w:name="toc 9" w:locked="1" w:uiPriority="0"/>
+    <w:lsdException w:name="toc 1" w:locked="1" w:semiHidden="1" w:uiPriority="0" w:unhideWhenUsed="1"/>
+    <w:lsdException w:name="toc 2" w:locked="1" w:semiHidden="1" w:uiPriority="0" w:unhideWhenUsed="1"/>
+    <w:lsdException w:name="toc 3" w:locked="1" w:semiHidden="1" w:uiPriority="0" w:unhideWhenUsed="1"/>
+    <w:lsdException w:name="toc 4" w:locked="1" w:semiHidden="1" w:uiPriority="0" w:unhideWhenUsed="1"/>
+    <w:lsdException w:name="toc 5" w:semiHidden="1" w:uiPriority="39" w:unhideWhenUsed="1"/>
+    <w:lsdException w:name="toc 6" w:semiHidden="1" w:uiPriority="39" w:unhideWhenUsed="1"/>
+    <w:lsdException w:name="toc 7" w:semiHidden="1" w:uiPriority="39" w:unhideWhenUsed="1"/>
+    <w:lsdException w:name="toc 8" w:semiHidden="1" w:uiPriority="39" w:unhideWhenUsed="1"/>
+    <w:lsdException w:name="toc 9" w:semiHidden="1" w:uiPriority="39" w:unhideWhenUsed="1"/>
     <w:lsdException w:name="Normal Indent" w:semiHidden="1" w:unhideWhenUsed="1"/>
     <w:lsdException w:name="footnote text" w:semiHidden="1" w:unhideWhenUsed="1"/>
     <w:lsdException w:name="annotation text" w:semiHidden="1" w:unhideWhenUsed="1"/>
     <w:lsdException w:name="header" w:semiHidden="1" w:unhideWhenUsed="1"/>
-    <w:lsdException w:name="footer" w:locked="1" w:uiPriority="0"/>
+    <w:lsdException w:name="footer" w:locked="1" w:semiHidden="1" w:uiPriority="0" w:unhideWhenUsed="1"/>
     <w:lsdException w:name="index heading" w:semiHidden="1" w:unhideWhenUsed="1"/>
-    <w:lsdException w:name="caption" w:locked="1" w:uiPriority="0" w:qFormat="1"/>
-    <w:lsdException w:name="table of figures" w:locked="1" w:uiPriority="0"/>
+    <w:lsdException w:name="caption" w:locked="1" w:semiHidden="1" w:uiPriority="0" w:unhideWhenUsed="1" w:qFormat="1"/>
+    <w:lsdException w:name="table of figures" w:locked="1" w:semiHidden="1" w:uiPriority="0" w:unhideWhenUsed="1"/>
     <w:lsdException w:name="envelope address" w:semiHidden="1" w:unhideWhenUsed="1"/>
     <w:lsdException w:name="envelope return" w:semiHidden="1" w:unhideWhenUsed="1"/>
     <w:lsdException w:name="footnote reference" w:semiHidden="1" w:unhideWhenUsed="1"/>
@@ -29820,7 +29895,7 @@
     <w:lsdException w:name="Title" w:locked="1" w:uiPriority="0" w:qFormat="1"/>
     <w:lsdException w:name="Closing" w:semiHidden="1" w:unhideWhenUsed="1"/>
     <w:lsdException w:name="Signature" w:semiHidden="1" w:unhideWhenUsed="1"/>
-    <w:lsdException w:name="Default Paragraph Font" w:locked="1" w:uiPriority="0"/>
+    <w:lsdException w:name="Default Paragraph Font" w:locked="1" w:semiHidden="1" w:uiPriority="0" w:unhideWhenUsed="1"/>
     <w:lsdException w:name="Body Text" w:semiHidden="1" w:unhideWhenUsed="1"/>
     <w:lsdException w:name="Body Text Indent" w:semiHidden="1" w:unhideWhenUsed="1"/>
     <w:lsdException w:name="List Continue" w:semiHidden="1" w:unhideWhenUsed="1"/>
@@ -29840,7 +29915,7 @@
     <w:lsdException w:name="Body Text Indent 2" w:semiHidden="1" w:unhideWhenUsed="1"/>
     <w:lsdException w:name="Body Text Indent 3" w:semiHidden="1" w:unhideWhenUsed="1"/>
     <w:lsdException w:name="Block Text" w:semiHidden="1" w:unhideWhenUsed="1"/>
-    <w:lsdException w:name="Hyperlink" w:locked="1" w:uiPriority="0"/>
+    <w:lsdException w:name="Hyperlink" w:locked="1" w:semiHidden="1" w:uiPriority="0" w:unhideWhenUsed="1"/>
     <w:lsdException w:name="FollowedHyperlink" w:semiHidden="1" w:unhideWhenUsed="1"/>
     <w:lsdException w:name="Strong" w:locked="1" w:uiPriority="0" w:qFormat="1"/>
     <w:lsdException w:name="Emphasis" w:locked="1" w:uiPriority="0" w:qFormat="1"/>
@@ -29849,7 +29924,7 @@
     <w:lsdException w:name="E-mail Signature" w:semiHidden="1" w:unhideWhenUsed="1"/>
     <w:lsdException w:name="HTML Top of Form" w:semiHidden="1" w:unhideWhenUsed="1"/>
     <w:lsdException w:name="HTML Bottom of Form" w:semiHidden="1" w:unhideWhenUsed="1"/>
-    <w:lsdException w:name="Normal (Web)" w:locked="1" w:uiPriority="0"/>
+    <w:lsdException w:name="Normal (Web)" w:locked="1" w:semiHidden="1" w:unhideWhenUsed="1"/>
     <w:lsdException w:name="HTML Acronym" w:semiHidden="1" w:unhideWhenUsed="1"/>
     <w:lsdException w:name="HTML Address" w:semiHidden="1" w:unhideWhenUsed="1"/>
     <w:lsdException w:name="HTML Cite" w:semiHidden="1" w:unhideWhenUsed="1"/>
@@ -29862,7 +29937,7 @@
     <w:lsdException w:name="HTML Variable" w:semiHidden="1" w:unhideWhenUsed="1"/>
     <w:lsdException w:name="Normal Table" w:semiHidden="1" w:unhideWhenUsed="1"/>
     <w:lsdException w:name="annotation subject" w:semiHidden="1" w:unhideWhenUsed="1"/>
-    <w:lsdException w:name="No List" w:locked="1" w:uiPriority="0"/>
+    <w:lsdException w:name="No List" w:locked="1" w:semiHidden="1" w:uiPriority="0" w:unhideWhenUsed="1"/>
     <w:lsdException w:name="Outline List 1" w:semiHidden="1" w:unhideWhenUsed="1"/>
     <w:lsdException w:name="Outline List 2" w:semiHidden="1" w:unhideWhenUsed="1"/>
     <w:lsdException w:name="Outline List 3" w:semiHidden="1" w:unhideWhenUsed="1"/>
@@ -29908,7 +29983,7 @@
     <w:lsdException w:name="Table Web 1" w:semiHidden="1" w:unhideWhenUsed="1"/>
     <w:lsdException w:name="Table Web 2" w:semiHidden="1" w:unhideWhenUsed="1"/>
     <w:lsdException w:name="Table Web 3" w:semiHidden="1" w:unhideWhenUsed="1"/>
-    <w:lsdException w:name="Balloon Text" w:locked="1" w:uiPriority="0"/>
+    <w:lsdException w:name="Balloon Text" w:locked="1" w:semiHidden="1" w:uiPriority="0" w:unhideWhenUsed="1"/>
     <w:lsdException w:name="Table Grid" w:locked="1" w:uiPriority="0"/>
     <w:lsdException w:name="Table Theme" w:semiHidden="1" w:unhideWhenUsed="1"/>
     <w:lsdException w:name="Placeholder Text" w:semiHidden="1"/>
@@ -30021,7 +30096,111 @@
     <w:lsdException w:name="Intense Reference" w:uiPriority="32" w:qFormat="1"/>
     <w:lsdException w:name="Book Title" w:uiPriority="33" w:qFormat="1"/>
     <w:lsdException w:name="Bibliography" w:semiHidden="1" w:uiPriority="37" w:unhideWhenUsed="1"/>
-    <w:lsdException w:name="TOC Heading" w:uiPriority="39" w:qFormat="1"/>
+    <w:lsdException w:name="TOC Heading" w:semiHidden="1" w:uiPriority="39" w:unhideWhenUsed="1" w:qFormat="1"/>
+    <w:lsdException w:name="Plain Table 1" w:uiPriority="41"/>
+    <w:lsdException w:name="Plain Table 2" w:uiPriority="42"/>
+    <w:lsdException w:name="Plain Table 3" w:uiPriority="43"/>
+    <w:lsdException w:name="Plain Table 4" w:uiPriority="44"/>
+    <w:lsdException w:name="Plain Table 5" w:uiPriority="45"/>
+    <w:lsdException w:name="Grid Table Light" w:uiPriority="40"/>
+    <w:lsdException w:name="Grid Table 1 Light" w:uiPriority="46"/>
+    <w:lsdException w:name="Grid Table 2" w:uiPriority="47"/>
+    <w:lsdException w:name="Grid Table 3" w:uiPriority="48"/>
+    <w:lsdException w:name="Grid Table 4" w:uiPriority="49"/>
+    <w:lsdException w:name="Grid Table 5 Dark" w:uiPriority="50"/>
+    <w:lsdException w:name="Grid Table 6 Colorful" w:uiPriority="51"/>
+    <w:lsdException w:name="Grid Table 7 Colorful" w:uiPriority="52"/>
+    <w:lsdException w:name="Grid Table 1 Light Accent 1" w:uiPriority="46"/>
+    <w:lsdException w:name="Grid Table 2 Accent 1" w:uiPriority="47"/>
+    <w:lsdException w:name="Grid Table 3 Accent 1" w:uiPriority="48"/>
+    <w:lsdException w:name="Grid Table 4 Accent 1" w:uiPriority="49"/>
+    <w:lsdException w:name="Grid Table 5 Dark Accent 1" w:uiPriority="50"/>
+    <w:lsdException w:name="Grid Table 6 Colorful Accent 1" w:uiPriority="51"/>
+    <w:lsdException w:name="Grid Table 7 Colorful Accent 1" w:uiPriority="52"/>
+    <w:lsdException w:name="Grid Table 1 Light Accent 2" w:uiPriority="46"/>
+    <w:lsdException w:name="Grid Table 2 Accent 2" w:uiPriority="47"/>
+    <w:lsdException w:name="Grid Table 3 Accent 2" w:uiPriority="48"/>
+    <w:lsdException w:name="Grid Table 4 Accent 2" w:uiPriority="49"/>
+    <w:lsdException w:name="Grid Table 5 Dark Accent 2" w:uiPriority="50"/>
+    <w:lsdException w:name="Grid Table 6 Colorful Accent 2" w:uiPriority="51"/>
+    <w:lsdException w:name="Grid Table 7 Colorful Accent 2" w:uiPriority="52"/>
+    <w:lsdException w:name="Grid Table 1 Light Accent 3" w:uiPriority="46"/>
+    <w:lsdException w:name="Grid Table 2 Accent 3" w:uiPriority="47"/>
+    <w:lsdException w:name="Grid Table 3 Accent 3" w:uiPriority="48"/>
+    <w:lsdException w:name="Grid Table 4 Accent 3" w:uiPriority="49"/>
+    <w:lsdException w:name="Grid Table 5 Dark Accent 3" w:uiPriority="50"/>
+    <w:lsdException w:name="Grid Table 6 Colorful Accent 3" w:uiPriority="51"/>
+    <w:lsdException w:name="Grid Table 7 Colorful Accent 3" w:uiPriority="52"/>
+    <w:lsdException w:name="Grid Table 1 Light Accent 4" w:uiPriority="46"/>
+    <w:lsdException w:name="Grid Table 2 Accent 4" w:uiPriority="47"/>
+    <w:lsdException w:name="Grid Table 3 Accent 4" w:uiPriority="48"/>
+    <w:lsdException w:name="Grid Table 4 Accent 4" w:uiPriority="49"/>
+    <w:lsdException w:name="Grid Table 5 Dark Accent 4" w:uiPriority="50"/>
+    <w:lsdException w:name="Grid Table 6 Colorful Accent 4" w:uiPriority="51"/>
+    <w:lsdException w:name="Grid Table 7 Colorful Accent 4" w:uiPriority="52"/>
+    <w:lsdException w:name="Grid Table 1 Light Accent 5" w:uiPriority="46"/>
+    <w:lsdException w:name="Grid Table 2 Accent 5" w:uiPriority="47"/>
+    <w:lsdException w:name="Grid Table 3 Accent 5" w:uiPriority="48"/>
+    <w:lsdException w:name="Grid Table 4 Accent 5" w:uiPriority="49"/>
+    <w:lsdException w:name="Grid Table 5 Dark Accent 5" w:uiPriority="50"/>
+    <w:lsdException w:name="Grid Table 6 Colorful Accent 5" w:uiPriority="51"/>
+    <w:lsdException w:name="Grid Table 7 Colorful Accent 5" w:uiPriority="52"/>
+    <w:lsdException w:name="Grid Table 1 Light Accent 6" w:uiPriority="46"/>
+    <w:lsdException w:name="Grid Table 2 Accent 6" w:uiPriority="47"/>
+    <w:lsdException w:name="Grid Table 3 Accent 6" w:uiPriority="48"/>
+    <w:lsdException w:name="Grid Table 4 Accent 6" w:uiPriority="49"/>
+    <w:lsdException w:name="Grid Table 5 Dark Accent 6" w:uiPriority="50"/>
+    <w:lsdException w:name="Grid Table 6 Colorful Accent 6" w:uiPriority="51"/>
+    <w:lsdException w:name="Grid Table 7 Colorful Accent 6" w:uiPriority="52"/>
+    <w:lsdException w:name="List Table 1 Light" w:uiPriority="46"/>
+    <w:lsdException w:name="List Table 2" w:uiPriority="47"/>
+    <w:lsdException w:name="List Table 3" w:uiPriority="48"/>
+    <w:lsdException w:name="List Table 4" w:uiPriority="49"/>
+    <w:lsdException w:name="List Table 5 Dark" w:uiPriority="50"/>
+    <w:lsdException w:name="List Table 6 Colorful" w:uiPriority="51"/>
+    <w:lsdException w:name="List Table 7 Colorful" w:uiPriority="52"/>
+    <w:lsdException w:name="List Table 1 Light Accent 1" w:uiPriority="46"/>
+    <w:lsdException w:name="List Table 2 Accent 1" w:uiPriority="47"/>
+    <w:lsdException w:name="List Table 3 Accent 1" w:uiPriority="48"/>
+    <w:lsdException w:name="List Table 4 Accent 1" w:uiPriority="49"/>
+    <w:lsdException w:name="List Table 5 Dark Accent 1" w:uiPriority="50"/>
+    <w:lsdException w:name="List Table 6 Colorful Accent 1" w:uiPriority="51"/>
+    <w:lsdException w:name="List Table 7 Colorful Accent 1" w:uiPriority="52"/>
+    <w:lsdException w:name="List Table 1 Light Accent 2" w:uiPriority="46"/>
+    <w:lsdException w:name="List Table 2 Accent 2" w:uiPriority="47"/>
+    <w:lsdException w:name="List Table 3 Accent 2" w:uiPriority="48"/>
+    <w:lsdException w:name="List Table 4 Accent 2" w:uiPriority="49"/>
+    <w:lsdException w:name="List Table 5 Dark Accent 2" w:uiPriority="50"/>
+    <w:lsdException w:name="List Table 6 Colorful Accent 2" w:uiPriority="51"/>
+    <w:lsdException w:name="List Table 7 Colorful Accent 2" w:uiPriority="52"/>
+    <w:lsdException w:name="List Table 1 Light Accent 3" w:uiPriority="46"/>
+    <w:lsdException w:name="List Table 2 Accent 3" w:uiPriority="47"/>
+    <w:lsdException w:name="List Table 3 Accent 3" w:uiPriority="48"/>
+    <w:lsdException w:name="List Table 4 Accent 3" w:uiPriority="49"/>
+    <w:lsdException w:name="List Table 5 Dark Accent 3" w:uiPriority="50"/>
+    <w:lsdException w:name="List Table 6 Colorful Accent 3" w:uiPriority="51"/>
+    <w:lsdException w:name="List Table 7 Colorful Accent 3" w:uiPriority="52"/>
+    <w:lsdException w:name="List Table 1 Light Accent 4" w:uiPriority="46"/>
+    <w:lsdException w:name="List Table 2 Accent 4" w:uiPriority="47"/>
+    <w:lsdException w:name="List Table 3 Accent 4" w:uiPriority="48"/>
+    <w:lsdException w:name="List Table 4 Accent 4" w:uiPriority="49"/>
+    <w:lsdException w:name="List Table 5 Dark Accent 4" w:uiPriority="50"/>
+    <w:lsdException w:name="List Table 6 Colorful Accent 4" w:uiPriority="51"/>
+    <w:lsdException w:name="List Table 7 Colorful Accent 4" w:uiPriority="52"/>
+    <w:lsdException w:name="List Table 1 Light Accent 5" w:uiPriority="46"/>
+    <w:lsdException w:name="List Table 2 Accent 5" w:uiPriority="47"/>
+    <w:lsdException w:name="List Table 3 Accent 5" w:uiPriority="48"/>
+    <w:lsdException w:name="List Table 4 Accent 5" w:uiPriority="49"/>
+    <w:lsdException w:name="List Table 5 Dark Accent 5" w:uiPriority="50"/>
+    <w:lsdException w:name="List Table 6 Colorful Accent 5" w:uiPriority="51"/>
+    <w:lsdException w:name="List Table 7 Colorful Accent 5" w:uiPriority="52"/>
+    <w:lsdException w:name="List Table 1 Light Accent 6" w:uiPriority="46"/>
+    <w:lsdException w:name="List Table 2 Accent 6" w:uiPriority="47"/>
+    <w:lsdException w:name="List Table 3 Accent 6" w:uiPriority="48"/>
+    <w:lsdException w:name="List Table 4 Accent 6" w:uiPriority="49"/>
+    <w:lsdException w:name="List Table 5 Dark Accent 6" w:uiPriority="50"/>
+    <w:lsdException w:name="List Table 6 Colorful Accent 6" w:uiPriority="51"/>
+    <w:lsdException w:name="List Table 7 Colorful Accent 6" w:uiPriority="52"/>
   </w:latentStyles>
   <w:style w:type="paragraph" w:default="1" w:styleId="Normal">
     <w:name w:val="Normal"/>
@@ -30035,7 +30214,6 @@
     <w:rPr>
       <w:rFonts w:ascii="Cambria" w:hAnsi="Cambria"/>
       <w:sz w:val="21"/>
-      <w:szCs w:val="20"/>
     </w:rPr>
   </w:style>
   <w:style w:type="paragraph" w:styleId="Heading1">
@@ -30056,11 +30234,11 @@
       <w:outlineLvl w:val="0"/>
     </w:pPr>
     <w:rPr>
-      <w:b/>
-      <w:bCs/>
-      <w:kern w:val="32"/>
-      <w:sz w:val="32"/>
-      <w:szCs w:val="32"/>
+      <w:rFonts w:ascii="Tahoma" w:hAnsi="Tahoma"/>
+      <w:caps/>
+      <w:color w:val="595959"/>
+      <w:spacing w:val="-2"/>
+      <w:sz w:val="36"/>
     </w:rPr>
   </w:style>
   <w:style w:type="paragraph" w:styleId="Heading2">
@@ -30132,7 +30310,7 @@
       <w:outlineLvl w:val="3"/>
     </w:pPr>
     <w:rPr>
-      <w:rFonts w:ascii="Tahoma" w:hAnsi="Tahoma"/>
+      <w:rFonts w:ascii="Tahoma" w:hAnsi="Tahoma" w:cs="Tahoma"/>
       <w:i/>
       <w:color w:val="2C6FB7"/>
       <w:sz w:val="22"/>
@@ -30157,13 +30335,8 @@
       <w:outlineLvl w:val="4"/>
     </w:pPr>
     <w:rPr>
-      <w:rFonts w:ascii="Calibri" w:hAnsi="Calibri"/>
-      <w:b/>
-      <w:bCs/>
-      <w:iCs/>
-      <w:color w:val="auto"/>
-      <w:sz w:val="26"/>
-      <w:szCs w:val="26"/>
+      <w:szCs w:val="22"/>
+      <w:u w:val="single"/>
     </w:rPr>
   </w:style>
   <w:style w:type="paragraph" w:styleId="Heading6">
@@ -30183,10 +30356,9 @@
       <w:outlineLvl w:val="5"/>
     </w:pPr>
     <w:rPr>
-      <w:rFonts w:ascii="Calibri" w:hAnsi="Calibri"/>
-      <w:b/>
-      <w:bCs/>
-      <w:sz w:val="20"/>
+      <w:rFonts w:ascii="Times New Roman" w:hAnsi="Times New Roman"/>
+      <w:i/>
+      <w:sz w:val="22"/>
     </w:rPr>
   </w:style>
   <w:style w:type="paragraph" w:styleId="Heading7">
@@ -30206,9 +30378,8 @@
       <w:outlineLvl w:val="6"/>
     </w:pPr>
     <w:rPr>
-      <w:rFonts w:ascii="Calibri" w:hAnsi="Calibri"/>
-      <w:sz w:val="24"/>
-      <w:szCs w:val="24"/>
+      <w:rFonts w:ascii="Arial" w:hAnsi="Arial"/>
+      <w:sz w:val="20"/>
     </w:rPr>
   </w:style>
   <w:style w:type="paragraph" w:styleId="Heading8">
@@ -30228,11 +30399,9 @@
       <w:outlineLvl w:val="7"/>
     </w:pPr>
     <w:rPr>
-      <w:rFonts w:ascii="Calibri" w:hAnsi="Calibri"/>
+      <w:rFonts w:ascii="Arial" w:hAnsi="Arial"/>
       <w:i/>
-      <w:iCs/>
-      <w:sz w:val="24"/>
-      <w:szCs w:val="24"/>
+      <w:sz w:val="20"/>
     </w:rPr>
   </w:style>
   <w:style w:type="paragraph" w:styleId="Heading9">
@@ -30252,20 +30421,23 @@
       <w:outlineLvl w:val="8"/>
     </w:pPr>
     <w:rPr>
-      <w:sz w:val="20"/>
+      <w:rFonts w:ascii="Arial" w:hAnsi="Arial"/>
+      <w:b/>
+      <w:i/>
+      <w:sz w:val="18"/>
     </w:rPr>
   </w:style>
   <w:style w:type="character" w:default="1" w:styleId="DefaultParagraphFont">
     <w:name w:val="Default Paragraph Font"/>
-    <w:uiPriority w:val="99"/>
+    <w:uiPriority w:val="1"/>
     <w:semiHidden/>
+    <w:unhideWhenUsed/>
   </w:style>
   <w:style w:type="table" w:default="1" w:styleId="TableNormal">
     <w:name w:val="Normal Table"/>
     <w:uiPriority w:val="99"/>
     <w:semiHidden/>
     <w:unhideWhenUsed/>
-    <w:qFormat/>
     <w:tblPr>
       <w:tblInd w:w="0" w:type="dxa"/>
       <w:tblCellMar>
@@ -30284,26 +30456,26 @@
   </w:style>
   <w:style w:type="character" w:customStyle="1" w:styleId="Heading1Char">
     <w:name w:val="Heading 1 Char"/>
-    <w:basedOn w:val="DefaultParagraphFont"/>
     <w:link w:val="Heading1"/>
-    <w:uiPriority w:val="99"/>
-    <w:locked/>
+    <w:uiPriority w:val="9"/>
+    <w:rsid w:val="00336CEB"/>
     <w:rPr>
-      <w:rFonts w:ascii="Cambria" w:hAnsi="Cambria"/>
+      <w:rFonts w:ascii="Cambria" w:eastAsia="Times New Roman" w:hAnsi="Cambria" w:cs="Times New Roman"/>
       <w:b/>
+      <w:bCs/>
       <w:kern w:val="32"/>
       <w:sz w:val="32"/>
+      <w:szCs w:val="32"/>
     </w:rPr>
   </w:style>
   <w:style w:type="character" w:customStyle="1" w:styleId="Heading2Char">
     <w:name w:val="Heading 2 Char"/>
-    <w:basedOn w:val="DefaultParagraphFont"/>
     <w:link w:val="Heading2"/>
     <w:uiPriority w:val="99"/>
     <w:locked/>
     <w:rsid w:val="00412D21"/>
     <w:rPr>
-      <w:rFonts w:ascii="Tahoma" w:hAnsi="Tahoma"/>
+      <w:rFonts w:ascii="Tahoma" w:hAnsi="Tahoma" w:cs="Times New Roman"/>
       <w:caps/>
       <w:color w:val="2C6FB7"/>
       <w:sz w:val="24"/>
@@ -30311,26 +30483,25 @@
   </w:style>
   <w:style w:type="character" w:customStyle="1" w:styleId="Heading3Char">
     <w:name w:val="Heading 3 Char"/>
-    <w:basedOn w:val="DefaultParagraphFont"/>
     <w:link w:val="Heading3"/>
     <w:uiPriority w:val="99"/>
     <w:locked/>
     <w:rsid w:val="00412D21"/>
     <w:rPr>
-      <w:rFonts w:ascii="Tahoma" w:hAnsi="Tahoma"/>
+      <w:rFonts w:ascii="Tahoma" w:hAnsi="Tahoma" w:cs="Times New Roman"/>
       <w:color w:val="2C6FB7"/>
       <w:sz w:val="24"/>
+      <w:szCs w:val="24"/>
     </w:rPr>
   </w:style>
   <w:style w:type="character" w:customStyle="1" w:styleId="Heading4Char">
     <w:name w:val="Heading 4 Char"/>
-    <w:basedOn w:val="DefaultParagraphFont"/>
     <w:link w:val="Heading4"/>
     <w:uiPriority w:val="99"/>
     <w:locked/>
     <w:rsid w:val="00600AE2"/>
     <w:rPr>
-      <w:rFonts w:ascii="Tahoma" w:hAnsi="Tahoma"/>
+      <w:rFonts w:ascii="Tahoma" w:hAnsi="Tahoma" w:cs="Tahoma"/>
       <w:i/>
       <w:color w:val="2C6FB7"/>
       <w:sz w:val="22"/>
@@ -30338,64 +30509,66 @@
   </w:style>
   <w:style w:type="character" w:customStyle="1" w:styleId="Heading5Char">
     <w:name w:val="Heading 5 Char"/>
-    <w:basedOn w:val="DefaultParagraphFont"/>
     <w:link w:val="Heading5"/>
-    <w:uiPriority w:val="99"/>
+    <w:uiPriority w:val="9"/>
     <w:semiHidden/>
-    <w:locked/>
+    <w:rsid w:val="00336CEB"/>
     <w:rPr>
-      <w:rFonts w:ascii="Calibri" w:hAnsi="Calibri"/>
+      <w:rFonts w:ascii="Calibri" w:eastAsia="Times New Roman" w:hAnsi="Calibri" w:cs="Times New Roman"/>
       <w:b/>
+      <w:bCs/>
       <w:i/>
+      <w:iCs/>
       <w:sz w:val="26"/>
+      <w:szCs w:val="26"/>
     </w:rPr>
   </w:style>
   <w:style w:type="character" w:customStyle="1" w:styleId="Heading6Char">
     <w:name w:val="Heading 6 Char"/>
-    <w:basedOn w:val="DefaultParagraphFont"/>
     <w:link w:val="Heading6"/>
-    <w:uiPriority w:val="99"/>
+    <w:uiPriority w:val="9"/>
     <w:semiHidden/>
-    <w:locked/>
+    <w:rsid w:val="00336CEB"/>
     <w:rPr>
-      <w:rFonts w:ascii="Calibri" w:hAnsi="Calibri"/>
+      <w:rFonts w:ascii="Calibri" w:eastAsia="Times New Roman" w:hAnsi="Calibri" w:cs="Times New Roman"/>
       <w:b/>
+      <w:bCs/>
     </w:rPr>
   </w:style>
   <w:style w:type="character" w:customStyle="1" w:styleId="Heading7Char">
     <w:name w:val="Heading 7 Char"/>
-    <w:basedOn w:val="DefaultParagraphFont"/>
     <w:link w:val="Heading7"/>
-    <w:uiPriority w:val="99"/>
+    <w:uiPriority w:val="9"/>
     <w:semiHidden/>
-    <w:locked/>
+    <w:rsid w:val="00336CEB"/>
     <w:rPr>
-      <w:rFonts w:ascii="Calibri" w:hAnsi="Calibri"/>
+      <w:rFonts w:ascii="Calibri" w:eastAsia="Times New Roman" w:hAnsi="Calibri" w:cs="Times New Roman"/>
       <w:sz w:val="24"/>
+      <w:szCs w:val="24"/>
     </w:rPr>
   </w:style>
   <w:style w:type="character" w:customStyle="1" w:styleId="Heading8Char">
     <w:name w:val="Heading 8 Char"/>
-    <w:basedOn w:val="DefaultParagraphFont"/>
     <w:link w:val="Heading8"/>
-    <w:uiPriority w:val="99"/>
+    <w:uiPriority w:val="9"/>
     <w:semiHidden/>
-    <w:locked/>
+    <w:rsid w:val="00336CEB"/>
     <w:rPr>
-      <w:rFonts w:ascii="Calibri" w:hAnsi="Calibri"/>
+      <w:rFonts w:ascii="Calibri" w:eastAsia="Times New Roman" w:hAnsi="Calibri" w:cs="Times New Roman"/>
       <w:i/>
+      <w:iCs/>
       <w:sz w:val="24"/>
+      <w:szCs w:val="24"/>
     </w:rPr>
   </w:style>
   <w:style w:type="character" w:customStyle="1" w:styleId="Heading9Char">
     <w:name w:val="Heading 9 Char"/>
-    <w:basedOn w:val="DefaultParagraphFont"/>
     <w:link w:val="Heading9"/>
-    <w:uiPriority w:val="99"/>
+    <w:uiPriority w:val="9"/>
     <w:semiHidden/>
-    <w:locked/>
+    <w:rsid w:val="00336CEB"/>
     <w:rPr>
-      <w:rFonts w:ascii="Cambria" w:hAnsi="Cambria"/>
+      <w:rFonts w:ascii="Cambria" w:eastAsia="Times New Roman" w:hAnsi="Cambria" w:cs="Times New Roman"/>
     </w:rPr>
   </w:style>
   <w:style w:type="paragraph" w:styleId="Title">
@@ -30417,13 +30590,12 @@
   </w:style>
   <w:style w:type="character" w:customStyle="1" w:styleId="TitleChar">
     <w:name w:val="Title Char"/>
-    <w:basedOn w:val="DefaultParagraphFont"/>
     <w:link w:val="Title"/>
     <w:uiPriority w:val="99"/>
     <w:locked/>
     <w:rsid w:val="006A4368"/>
     <w:rPr>
-      <w:rFonts w:ascii="Tahoma" w:hAnsi="Tahoma"/>
+      <w:rFonts w:ascii="Tahoma" w:hAnsi="Tahoma" w:cs="Times New Roman"/>
       <w:b/>
       <w:color w:val="595959"/>
       <w:sz w:val="36"/>
@@ -30506,7 +30678,6 @@
   </w:style>
   <w:style w:type="character" w:styleId="Hyperlink">
     <w:name w:val="Hyperlink"/>
-    <w:basedOn w:val="DefaultParagraphFont"/>
     <w:uiPriority w:val="99"/>
     <w:rsid w:val="00CE01DE"/>
     <w:rPr>
@@ -30528,8 +30699,9 @@
       <w:jc w:val="center"/>
     </w:pPr>
     <w:rPr>
-      <w:rFonts w:ascii="Tahoma" w:hAnsi="Tahoma"/>
+      <w:rFonts w:ascii="Tahoma" w:hAnsi="Tahoma" w:cs="Tahoma"/>
       <w:b/>
+      <w:sz w:val="20"/>
       <w:szCs w:val="21"/>
     </w:rPr>
   </w:style>
@@ -30550,20 +30722,18 @@
   </w:style>
   <w:style w:type="character" w:customStyle="1" w:styleId="FootnoteTextChar">
     <w:name w:val="Footnote Text Char"/>
-    <w:basedOn w:val="DefaultParagraphFont"/>
     <w:link w:val="FootnoteText"/>
     <w:uiPriority w:val="99"/>
     <w:semiHidden/>
     <w:locked/>
     <w:rsid w:val="009C074B"/>
     <w:rPr>
-      <w:rFonts w:ascii="Cambria" w:hAnsi="Cambria"/>
+      <w:rFonts w:ascii="Cambria" w:hAnsi="Cambria" w:cs="Times New Roman"/>
       <w:sz w:val="18"/>
     </w:rPr>
   </w:style>
   <w:style w:type="character" w:styleId="FootnoteReference">
     <w:name w:val="footnote reference"/>
-    <w:basedOn w:val="DefaultParagraphFont"/>
     <w:uiPriority w:val="99"/>
     <w:semiHidden/>
     <w:rsid w:val="00CE01DE"/>
@@ -30607,19 +30777,10 @@
     <w:rsid w:val="00CE01DE"/>
     <w:rPr>
       <w:color w:val="000000"/>
-      <w:sz w:val="20"/>
-      <w:szCs w:val="20"/>
     </w:rPr>
     <w:tblPr>
       <w:tblStyleRowBandSize w:val="1"/>
       <w:tblStyleColBandSize w:val="1"/>
-      <w:tblInd w:w="0" w:type="dxa"/>
-      <w:tblCellMar>
-        <w:top w:w="0" w:type="dxa"/>
-        <w:left w:w="108" w:type="dxa"/>
-        <w:bottom w:w="0" w:type="dxa"/>
-        <w:right w:w="108" w:type="dxa"/>
-      </w:tblCellMar>
     </w:tblPr>
     <w:tcPr>
       <w:shd w:val="clear" w:color="auto" w:fill="FFF5E8"/>
@@ -30702,22 +30863,13 @@
     <w:rsid w:val="00CE01DE"/>
     <w:rPr>
       <w:color w:val="000000"/>
-      <w:sz w:val="20"/>
-      <w:szCs w:val="20"/>
     </w:rPr>
     <w:tblPr>
       <w:tblStyleRowBandSize w:val="1"/>
       <w:tblStyleColBandSize w:val="1"/>
-      <w:tblInd w:w="0" w:type="dxa"/>
       <w:tblBorders>
         <w:insideH w:val="single" w:sz="4" w:space="0" w:color="FFFFFF"/>
       </w:tblBorders>
-      <w:tblCellMar>
-        <w:top w:w="0" w:type="dxa"/>
-        <w:left w:w="108" w:type="dxa"/>
-        <w:bottom w:w="0" w:type="dxa"/>
-        <w:right w:w="108" w:type="dxa"/>
-      </w:tblCellMar>
     </w:tblPr>
     <w:tcPr>
       <w:shd w:val="clear" w:color="auto" w:fill="FFEBD1"/>
@@ -30791,19 +30943,10 @@
     <w:rsid w:val="00CE01DE"/>
     <w:rPr>
       <w:color w:val="000000"/>
-      <w:sz w:val="20"/>
-      <w:szCs w:val="20"/>
     </w:rPr>
     <w:tblPr>
       <w:tblStyleRowBandSize w:val="1"/>
       <w:tblStyleColBandSize w:val="1"/>
-      <w:tblInd w:w="0" w:type="dxa"/>
-      <w:tblCellMar>
-        <w:top w:w="0" w:type="dxa"/>
-        <w:left w:w="108" w:type="dxa"/>
-        <w:bottom w:w="0" w:type="dxa"/>
-        <w:right w:w="108" w:type="dxa"/>
-      </w:tblCellMar>
     </w:tblPr>
     <w:tcPr>
       <w:shd w:val="clear" w:color="auto" w:fill="E8F0F9"/>
@@ -30886,19 +31029,10 @@
     <w:rsid w:val="00CE01DE"/>
     <w:rPr>
       <w:color w:val="000000"/>
-      <w:sz w:val="20"/>
-      <w:szCs w:val="20"/>
     </w:rPr>
     <w:tblPr>
       <w:tblStyleRowBandSize w:val="1"/>
       <w:tblStyleColBandSize w:val="1"/>
-      <w:tblInd w:w="0" w:type="dxa"/>
-      <w:tblCellMar>
-        <w:top w:w="0" w:type="dxa"/>
-        <w:left w:w="108" w:type="dxa"/>
-        <w:bottom w:w="0" w:type="dxa"/>
-        <w:right w:w="108" w:type="dxa"/>
-      </w:tblCellMar>
     </w:tblPr>
     <w:tcPr>
       <w:shd w:val="clear" w:color="auto" w:fill="E6E6E6"/>
@@ -30979,26 +31113,15 @@
     <w:basedOn w:val="TableNormal"/>
     <w:uiPriority w:val="99"/>
     <w:rsid w:val="00CE01DE"/>
-    <w:rPr>
-      <w:sz w:val="20"/>
-      <w:szCs w:val="20"/>
-    </w:rPr>
     <w:tblPr>
       <w:tblStyleRowBandSize w:val="1"/>
       <w:tblStyleColBandSize w:val="1"/>
-      <w:tblInd w:w="0" w:type="dxa"/>
       <w:tblBorders>
         <w:top w:val="single" w:sz="8" w:space="0" w:color="2C6FB7"/>
         <w:left w:val="single" w:sz="8" w:space="0" w:color="2C6FB7"/>
         <w:bottom w:val="single" w:sz="8" w:space="0" w:color="2C6FB7"/>
         <w:right w:val="single" w:sz="8" w:space="0" w:color="2C6FB7"/>
       </w:tblBorders>
-      <w:tblCellMar>
-        <w:top w:w="0" w:type="dxa"/>
-        <w:left w:w="108" w:type="dxa"/>
-        <w:bottom w:w="0" w:type="dxa"/>
-        <w:right w:w="108" w:type="dxa"/>
-      </w:tblCellMar>
     </w:tblPr>
     <w:tblStylePr w:type="firstRow">
       <w:pPr>
@@ -31085,25 +31208,16 @@
     <w:rPr>
       <w:rFonts w:ascii="Tahoma" w:hAnsi="Tahoma"/>
       <w:color w:val="000000"/>
-      <w:sz w:val="20"/>
-      <w:szCs w:val="20"/>
     </w:rPr>
     <w:tblPr>
       <w:tblStyleRowBandSize w:val="1"/>
       <w:tblStyleColBandSize w:val="1"/>
-      <w:tblInd w:w="0" w:type="dxa"/>
       <w:tblBorders>
         <w:top w:val="single" w:sz="8" w:space="0" w:color="2C6FB7"/>
         <w:left w:val="single" w:sz="8" w:space="0" w:color="2C6FB7"/>
         <w:bottom w:val="single" w:sz="8" w:space="0" w:color="2C6FB7"/>
         <w:right w:val="single" w:sz="8" w:space="0" w:color="2C6FB7"/>
       </w:tblBorders>
-      <w:tblCellMar>
-        <w:top w:w="0" w:type="dxa"/>
-        <w:left w:w="108" w:type="dxa"/>
-        <w:bottom w:w="0" w:type="dxa"/>
-        <w:right w:w="108" w:type="dxa"/>
-      </w:tblCellMar>
     </w:tblPr>
     <w:tblStylePr w:type="firstRow">
       <w:rPr>
@@ -31233,9 +31347,10 @@
     <w:locked/>
     <w:rsid w:val="007074EC"/>
     <w:rPr>
-      <w:rFonts w:ascii="Tahoma" w:hAnsi="Tahoma"/>
+      <w:rFonts w:ascii="Tahoma" w:hAnsi="Tahoma" w:cs="Tahoma"/>
       <w:b/>
       <w:sz w:val="21"/>
+      <w:szCs w:val="21"/>
     </w:rPr>
   </w:style>
   <w:style w:type="table" w:styleId="TableGrid">
@@ -31243,12 +31358,7 @@
     <w:basedOn w:val="TableNormal"/>
     <w:uiPriority w:val="99"/>
     <w:rsid w:val="00CE01DE"/>
-    <w:rPr>
-      <w:sz w:val="20"/>
-      <w:szCs w:val="20"/>
-    </w:rPr>
     <w:tblPr>
-      <w:tblInd w:w="0" w:type="dxa"/>
       <w:tblBorders>
         <w:top w:val="single" w:sz="4" w:space="0" w:color="auto"/>
         <w:left w:val="single" w:sz="4" w:space="0" w:color="auto"/>
@@ -31257,12 +31367,6 @@
         <w:insideH w:val="single" w:sz="4" w:space="0" w:color="auto"/>
         <w:insideV w:val="single" w:sz="4" w:space="0" w:color="auto"/>
       </w:tblBorders>
-      <w:tblCellMar>
-        <w:top w:w="0" w:type="dxa"/>
-        <w:left w:w="108" w:type="dxa"/>
-        <w:bottom w:w="0" w:type="dxa"/>
-        <w:right w:w="108" w:type="dxa"/>
-      </w:tblCellMar>
     </w:tblPr>
   </w:style>
   <w:style w:type="paragraph" w:styleId="TOCHeading">
@@ -31282,7 +31386,9 @@
       <w:outlineLvl w:val="9"/>
     </w:pPr>
     <w:rPr>
+      <w:bCs/>
       <w:color w:val="215289"/>
+      <w:spacing w:val="0"/>
       <w:sz w:val="28"/>
       <w:szCs w:val="28"/>
       <w:lang w:eastAsia="ja-JP"/>
@@ -31297,17 +31403,12 @@
     <w:rPr>
       <w:rFonts w:ascii="Cambria" w:hAnsi="Cambria"/>
       <w:sz w:val="21"/>
-      <w:szCs w:val="20"/>
     </w:rPr>
   </w:style>
   <w:style w:type="table" w:customStyle="1" w:styleId="TableGridLight1">
     <w:name w:val="Table Grid Light1"/>
     <w:uiPriority w:val="99"/>
     <w:rsid w:val="006C657D"/>
-    <w:rPr>
-      <w:sz w:val="20"/>
-      <w:szCs w:val="20"/>
-    </w:rPr>
     <w:tblPr>
       <w:tblInd w:w="0" w:type="dxa"/>
       <w:tblBorders>
@@ -31341,13 +31442,12 @@
   </w:style>
   <w:style w:type="character" w:customStyle="1" w:styleId="FooterChar">
     <w:name w:val="Footer Char"/>
-    <w:basedOn w:val="DefaultParagraphFont"/>
     <w:link w:val="Footer"/>
     <w:uiPriority w:val="99"/>
     <w:locked/>
     <w:rsid w:val="00CE01DE"/>
     <w:rPr>
-      <w:rFonts w:ascii="Cambria" w:hAnsi="Cambria"/>
+      <w:rFonts w:ascii="Cambria" w:hAnsi="Cambria" w:cs="Times New Roman"/>
       <w:sz w:val="21"/>
     </w:rPr>
   </w:style>
@@ -31366,10 +31466,10 @@
       <w:spacing w:before="360" w:after="120" w:line="240" w:lineRule="auto"/>
     </w:pPr>
     <w:rPr>
-      <w:rFonts w:ascii="Tahoma" w:hAnsi="Tahoma"/>
+      <w:rFonts w:ascii="Tahoma" w:hAnsi="Tahoma" w:cs="Tahoma"/>
       <w:caps/>
       <w:color w:val="2C6FB7"/>
-      <w:sz w:val="28"/>
+      <w:sz w:val="24"/>
       <w:szCs w:val="28"/>
     </w:rPr>
   </w:style>
@@ -31380,10 +31480,11 @@
     <w:locked/>
     <w:rsid w:val="009A1F3F"/>
     <w:rPr>
-      <w:rFonts w:ascii="Tahoma" w:hAnsi="Tahoma"/>
+      <w:rFonts w:ascii="Tahoma" w:hAnsi="Tahoma" w:cs="Tahoma"/>
       <w:caps/>
       <w:color w:val="2C6FB7"/>
       <w:sz w:val="28"/>
+      <w:szCs w:val="28"/>
     </w:rPr>
   </w:style>
   <w:style w:type="paragraph" w:customStyle="1" w:styleId="AppH1">
@@ -31476,9 +31577,11 @@
     <w:uiPriority w:val="99"/>
     <w:rsid w:val="00CE01DE"/>
     <w:rPr>
+      <w:rFonts w:cs="Times New Roman"/>
       <w:vanish/>
       <w:color w:val="993300"/>
       <w:sz w:val="16"/>
+      <w:szCs w:val="16"/>
       <w:vertAlign w:val="baseline"/>
     </w:rPr>
   </w:style>
@@ -31504,7 +31607,7 @@
     <w:locked/>
     <w:rsid w:val="00CE01DE"/>
     <w:rPr>
-      <w:rFonts w:ascii="Cambria" w:hAnsi="Cambria"/>
+      <w:rFonts w:ascii="Cambria" w:hAnsi="Cambria" w:cs="Times New Roman"/>
       <w:sz w:val="21"/>
     </w:rPr>
   </w:style>
@@ -31513,6 +31616,7 @@
     <w:uiPriority w:val="99"/>
     <w:rsid w:val="00CE01DE"/>
     <w:rPr>
+      <w:rFonts w:cs="Times New Roman"/>
       <w:color w:val="FF0000"/>
     </w:rPr>
   </w:style>
@@ -31531,7 +31635,6 @@
   </w:style>
   <w:style w:type="character" w:styleId="PageNumber">
     <w:name w:val="page number"/>
-    <w:basedOn w:val="DefaultParagraphFont"/>
     <w:uiPriority w:val="99"/>
     <w:rsid w:val="00CE01DE"/>
     <w:rPr>
@@ -31622,7 +31725,6 @@
     <w:rPr>
       <w:rFonts w:ascii="Tahoma" w:hAnsi="Tahoma"/>
       <w:sz w:val="19"/>
-      <w:szCs w:val="20"/>
     </w:rPr>
     <w:tblPr>
       <w:jc w:val="center"/>
@@ -31661,13 +31763,12 @@
   </w:style>
   <w:style w:type="character" w:customStyle="1" w:styleId="HeaderChar">
     <w:name w:val="Header Char"/>
-    <w:basedOn w:val="DefaultParagraphFont"/>
     <w:link w:val="Header"/>
     <w:uiPriority w:val="99"/>
     <w:locked/>
     <w:rsid w:val="0020618D"/>
     <w:rPr>
-      <w:rFonts w:ascii="Cambria" w:hAnsi="Cambria"/>
+      <w:rFonts w:ascii="Cambria" w:hAnsi="Cambria" w:cs="Times New Roman"/>
       <w:sz w:val="21"/>
     </w:rPr>
   </w:style>
@@ -31693,22 +31794,22 @@
       <w:spacing w:line="240" w:lineRule="auto"/>
     </w:pPr>
     <w:rPr>
-      <w:rFonts w:ascii="Tahoma" w:hAnsi="Tahoma"/>
+      <w:rFonts w:ascii="Tahoma" w:hAnsi="Tahoma" w:cs="Tahoma"/>
       <w:sz w:val="16"/>
       <w:szCs w:val="16"/>
     </w:rPr>
   </w:style>
   <w:style w:type="character" w:customStyle="1" w:styleId="BalloonTextChar">
     <w:name w:val="Balloon Text Char"/>
-    <w:basedOn w:val="DefaultParagraphFont"/>
     <w:link w:val="BalloonText"/>
     <w:uiPriority w:val="99"/>
     <w:semiHidden/>
     <w:locked/>
     <w:rsid w:val="005B4E26"/>
     <w:rPr>
-      <w:rFonts w:ascii="Tahoma" w:hAnsi="Tahoma"/>
+      <w:rFonts w:ascii="Tahoma" w:hAnsi="Tahoma" w:cs="Tahoma"/>
       <w:sz w:val="16"/>
+      <w:szCs w:val="16"/>
     </w:rPr>
   </w:style>
   <w:style w:type="paragraph" w:styleId="HTMLPreformatted">
@@ -31739,19 +31840,18 @@
       <w:jc w:val="left"/>
     </w:pPr>
     <w:rPr>
-      <w:rFonts w:ascii="Courier New" w:hAnsi="Courier New"/>
+      <w:rFonts w:ascii="Courier New" w:hAnsi="Courier New" w:cs="Courier New"/>
       <w:sz w:val="20"/>
     </w:rPr>
   </w:style>
   <w:style w:type="character" w:customStyle="1" w:styleId="HTMLPreformattedChar">
     <w:name w:val="HTML Preformatted Char"/>
-    <w:basedOn w:val="DefaultParagraphFont"/>
     <w:link w:val="HTMLPreformatted"/>
     <w:uiPriority w:val="99"/>
     <w:locked/>
     <w:rsid w:val="00360333"/>
     <w:rPr>
-      <w:rFonts w:ascii="Courier New" w:hAnsi="Courier New"/>
+      <w:rFonts w:ascii="Courier New" w:hAnsi="Courier New" w:cs="Courier New"/>
     </w:rPr>
   </w:style>
   <w:style w:type="paragraph" w:styleId="BodyText">
@@ -31774,21 +31874,21 @@
       <w:jc w:val="left"/>
     </w:pPr>
     <w:rPr>
-      <w:rFonts w:ascii="Arial" w:hAnsi="Arial"/>
+      <w:rFonts w:ascii="Arial" w:hAnsi="Arial" w:cs="Arial"/>
       <w:sz w:val="22"/>
       <w:szCs w:val="22"/>
     </w:rPr>
   </w:style>
   <w:style w:type="character" w:customStyle="1" w:styleId="BodyTextChar">
     <w:name w:val="Body Text Char"/>
-    <w:basedOn w:val="DefaultParagraphFont"/>
     <w:link w:val="BodyText"/>
     <w:uiPriority w:val="99"/>
     <w:locked/>
     <w:rsid w:val="003E0CB8"/>
     <w:rPr>
-      <w:rFonts w:ascii="Arial" w:hAnsi="Arial"/>
+      <w:rFonts w:ascii="Arial" w:hAnsi="Arial" w:cs="Arial"/>
       <w:sz w:val="22"/>
+      <w:szCs w:val="22"/>
     </w:rPr>
   </w:style>
   <w:style w:type="paragraph" w:customStyle="1" w:styleId="level11">
@@ -31827,13 +31927,13 @@
   </w:style>
   <w:style w:type="character" w:styleId="CommentReference">
     <w:name w:val="annotation reference"/>
-    <w:basedOn w:val="DefaultParagraphFont"/>
     <w:uiPriority w:val="99"/>
     <w:semiHidden/>
     <w:rsid w:val="00F95621"/>
     <w:rPr>
       <w:rFonts w:cs="Times New Roman"/>
       <w:sz w:val="16"/>
+      <w:szCs w:val="16"/>
     </w:rPr>
   </w:style>
   <w:style w:type="paragraph" w:styleId="CommentText">
@@ -31852,14 +31952,13 @@
   </w:style>
   <w:style w:type="character" w:customStyle="1" w:styleId="CommentTextChar">
     <w:name w:val="Comment Text Char"/>
-    <w:basedOn w:val="DefaultParagraphFont"/>
     <w:link w:val="CommentText"/>
     <w:uiPriority w:val="99"/>
     <w:semiHidden/>
     <w:locked/>
     <w:rsid w:val="00F95621"/>
     <w:rPr>
-      <w:rFonts w:ascii="Cambria" w:hAnsi="Cambria"/>
+      <w:rFonts w:ascii="Cambria" w:hAnsi="Cambria" w:cs="Times New Roman"/>
     </w:rPr>
   </w:style>
   <w:style w:type="paragraph" w:styleId="CommentSubject">
@@ -31877,14 +31976,15 @@
   </w:style>
   <w:style w:type="character" w:customStyle="1" w:styleId="CommentSubjectChar">
     <w:name w:val="Comment Subject Char"/>
-    <w:basedOn w:val="CommentTextChar"/>
     <w:link w:val="CommentSubject"/>
     <w:uiPriority w:val="99"/>
     <w:semiHidden/>
     <w:locked/>
     <w:rsid w:val="00F95621"/>
     <w:rPr>
+      <w:rFonts w:ascii="Cambria" w:hAnsi="Cambria" w:cs="Times New Roman"/>
       <w:b/>
+      <w:bCs/>
     </w:rPr>
   </w:style>
   <w:style w:type="paragraph" w:styleId="NormalWeb">
@@ -31903,7 +32003,6 @@
   </w:style>
   <w:style w:type="character" w:styleId="FollowedHyperlink">
     <w:name w:val="FollowedHyperlink"/>
-    <w:basedOn w:val="DefaultParagraphFont"/>
     <w:uiPriority w:val="99"/>
     <w:semiHidden/>
     <w:rsid w:val="00C50D0A"/>
@@ -31930,12 +32029,13 @@
   </w:style>
   <w:style w:type="character" w:styleId="BookTitle">
     <w:name w:val="Book Title"/>
-    <w:basedOn w:val="DefaultParagraphFont"/>
     <w:uiPriority w:val="99"/>
     <w:qFormat/>
     <w:rsid w:val="007A00E8"/>
     <w:rPr>
+      <w:rFonts w:cs="Times New Roman"/>
       <w:b/>
+      <w:bCs/>
       <w:smallCaps/>
       <w:spacing w:val="5"/>
     </w:rPr>
@@ -31952,7 +32052,7 @@
   </w:style>
   <w:style w:type="numbering" w:customStyle="1" w:styleId="Style1">
     <w:name w:val="Style1"/>
-    <w:rsid w:val="00E7050D"/>
+    <w:rsid w:val="00336CEB"/>
     <w:pPr>
       <w:numPr>
         <w:numId w:val="6"/>
@@ -31961,7 +32061,7 @@
   </w:style>
   <w:style w:type="numbering" w:customStyle="1" w:styleId="Style2">
     <w:name w:val="Style2"/>
-    <w:rsid w:val="00E7050D"/>
+    <w:rsid w:val="00336CEB"/>
     <w:pPr>
       <w:numPr>
         <w:numId w:val="7"/>
@@ -31970,7 +32070,7 @@
   </w:style>
   <w:style w:type="numbering" w:customStyle="1" w:styleId="Style3">
     <w:name w:val="Style3"/>
-    <w:rsid w:val="00E7050D"/>
+    <w:rsid w:val="00336CEB"/>
     <w:pPr>
       <w:numPr>
         <w:numId w:val="8"/>

</xml_diff>

<commit_message>
slightly refined architectural design.pptx, incorporated refined graphic into design document
</commit_message>
<xml_diff>
--- a/doc/Reengineering SWMM and EPANET Preliminary Conceptual Architectural Design.docx
+++ b/doc/Reengineering SWMM and EPANET Preliminary Conceptual Architectural Design.docx
@@ -2042,27 +2042,24 @@
         <w:rPr>
           <w:b/>
         </w:rPr>
-        <w:t>cor</w:t>
+        <w:t>core</w:t>
+      </w:r>
+      <w:r>
+        <w:t xml:space="preserve"> and </w:t>
+      </w:r>
+      <w:r>
+        <w:rPr>
+          <w:b/>
+        </w:rPr>
+        <w:t>ui</w:t>
+      </w:r>
+      <w:r>
+        <w:t xml:space="preserve"> groups, shared code </w:t>
       </w:r>
       <w:bookmarkStart w:id="13" w:name="_GoBack"/>
       <w:bookmarkEnd w:id="13"/>
       <w:r>
-        <w:rPr>
-          <w:b/>
-        </w:rPr>
-        <w:t>e</w:t>
-      </w:r>
-      <w:r>
-        <w:t xml:space="preserve"> and </w:t>
-      </w:r>
-      <w:r>
-        <w:rPr>
-          <w:b/>
-        </w:rPr>
-        <w:t>ui</w:t>
-      </w:r>
-      <w:r>
-        <w:t xml:space="preserve"> groups, shared code appears at the top level and code specific to SWMM and EPANET is organized into sub-folders.</w:t>
+        <w:t>appears at the top level and code specific to SWMM and EPANET is organized into sub-folders.</w:t>
       </w:r>
     </w:p>
     <w:p/>
@@ -2083,19 +2080,7 @@
     </w:p>
     <w:p>
       <w:r>
-        <w:t xml:space="preserve">Figure </w:t>
-      </w:r>
-      <w:r>
-        <w:t>5</w:t>
-      </w:r>
-      <w:r>
-        <w:t xml:space="preserve">.  </w:t>
-      </w:r>
-      <w:r>
-        <w:t>Class Architecture</w:t>
-      </w:r>
-      <w:r>
-        <w:t xml:space="preserve"> for SWMM/EPANET</w:t>
+        <w:t>Figure 5.  Class Architecture for SWMM/EPANET</w:t>
       </w:r>
     </w:p>
     <w:p/>

</xml_diff>